<commit_message>
Moodule 8 review updated
</commit_message>
<xml_diff>
--- a/Module8_DNA_Chromosomes_the_Nucleus/technical_paper_evaluation/Module8_Yves_Greatti_technical_paper_evaluation.docx
+++ b/Module8_DNA_Chromosomes_the_Nucleus/technical_paper_evaluation/Module8_Yves_Greatti_technical_paper_evaluation.docx
@@ -1801,23 +1801,7 @@
           <w:sz w:val="24"/>
           <w:szCs w:val="24"/>
         </w:rPr>
-        <w:t xml:space="preserve">Illumina is a leader </w:t>
-      </w:r>
-      <w:r>
-        <w:rPr>
-          <w:rFonts w:eastAsia="Times New Roman" w:cstheme="minorHAnsi"/>
-          <w:sz w:val="24"/>
-          <w:szCs w:val="24"/>
-        </w:rPr>
-        <w:t>for gene sequencing</w:t>
-      </w:r>
-      <w:r>
-        <w:rPr>
-          <w:rFonts w:eastAsia="Times New Roman" w:cstheme="minorHAnsi"/>
-          <w:sz w:val="24"/>
-          <w:szCs w:val="24"/>
-        </w:rPr>
-        <w:t xml:space="preserve">, and CRISPR </w:t>
+        <w:t xml:space="preserve">Illumina is a leader for gene sequencing, and CRISPR </w:t>
       </w:r>
       <w:proofErr w:type="spellStart"/>
       <w:r>
@@ -2156,7 +2140,7 @@
           <w:sz w:val="24"/>
           <w:szCs w:val="24"/>
         </w:rPr>
-        <w:t xml:space="preserve">using the bacteria </w:t>
+        <w:t xml:space="preserve">using </w:t>
       </w:r>
       <w:proofErr w:type="gramStart"/>
       <w:r>
@@ -2175,6 +2159,48 @@
           <w:szCs w:val="24"/>
         </w:rPr>
         <w:t xml:space="preserve"> as host, </w:t>
+      </w:r>
+      <w:proofErr w:type="spellStart"/>
+      <w:r>
+        <w:rPr>
+          <w:rFonts w:eastAsia="Times New Roman" w:cstheme="minorHAnsi"/>
+          <w:sz w:val="24"/>
+          <w:szCs w:val="24"/>
+        </w:rPr>
+        <w:t>EcoRI</w:t>
+      </w:r>
+      <w:proofErr w:type="spellEnd"/>
+      <w:r>
+        <w:rPr>
+          <w:rFonts w:eastAsia="Times New Roman" w:cstheme="minorHAnsi"/>
+          <w:sz w:val="24"/>
+          <w:szCs w:val="24"/>
+        </w:rPr>
+        <w:t>, a restriction endonuclease,  isolated from E.coli cleaves the circular DNA</w:t>
+      </w:r>
+      <w:r>
+        <w:rPr>
+          <w:rFonts w:eastAsia="Times New Roman" w:cstheme="minorHAnsi"/>
+          <w:sz w:val="24"/>
+          <w:szCs w:val="24"/>
+        </w:rPr>
+        <w:t xml:space="preserve"> of bacteria, called plasmid, </w:t>
+      </w:r>
+      <w:r>
+        <w:rPr>
+          <w:rFonts w:eastAsia="Times New Roman" w:cstheme="minorHAnsi"/>
+          <w:sz w:val="24"/>
+          <w:szCs w:val="24"/>
+        </w:rPr>
+        <w:t xml:space="preserve">only at the sequence </w:t>
+      </w:r>
+      <w:r>
+        <w:rPr>
+          <w:rFonts w:eastAsia="Times New Roman" w:cstheme="minorHAnsi"/>
+          <w:sz w:val="24"/>
+          <w:szCs w:val="24"/>
+        </w:rPr>
+        <w:t>CTTAA-G, and also at thee sequence G-AATTC on the host DNA generating the gene producing the protein of interest.</w:t>
       </w:r>
     </w:p>
     <w:p>
@@ -2182,6 +2208,32 @@
         <w:spacing w:after="0" w:line="240" w:lineRule="auto"/>
         <w:rPr>
           <w:rFonts w:eastAsia="Times New Roman" w:cstheme="minorHAnsi"/>
+          <w:sz w:val="24"/>
+          <w:szCs w:val="24"/>
+        </w:rPr>
+      </w:pPr>
+      <w:r>
+        <w:rPr>
+          <w:rFonts w:eastAsia="Times New Roman" w:cstheme="minorHAnsi"/>
+          <w:sz w:val="24"/>
+          <w:szCs w:val="24"/>
+        </w:rPr>
+        <w:t>The two circular strands of DNA are sealed together by complementarity pairing of nucleotides and sealed with DNA ligases.</w:t>
+      </w:r>
+      <w:r>
+        <w:rPr>
+          <w:rFonts w:eastAsia="Times New Roman" w:cstheme="minorHAnsi"/>
+          <w:sz w:val="24"/>
+          <w:szCs w:val="24"/>
+        </w:rPr>
+        <w:t xml:space="preserve"> The plasmid is inserted back into the bacteria with the foreign gene.</w:t>
+      </w:r>
+    </w:p>
+    <w:p>
+      <w:pPr>
+        <w:spacing w:after="0" w:line="240" w:lineRule="auto"/>
+        <w:rPr>
+          <w:rFonts w:eastAsia="Times New Roman" w:cstheme="minorHAnsi"/>
           <w:b/>
           <w:bCs/>
           <w:sz w:val="24"/>
@@ -2292,7 +2344,6 @@
           <w:sz w:val="24"/>
           <w:szCs w:val="24"/>
         </w:rPr>
-        <w:lastRenderedPageBreak/>
         <w:drawing>
           <wp:inline distT="0" distB="0" distL="0" distR="0" wp14:anchorId="077B0303" wp14:editId="0E2036A7">
             <wp:extent cx="3241164" cy="1796145"/>

</xml_diff>

<commit_message>
Module 8 tech.paper review completed
</commit_message>
<xml_diff>
--- a/Module8_DNA_Chromosomes_the_Nucleus/technical_paper_evaluation/Module8_Yves_Greatti_technical_paper_evaluation.docx
+++ b/Module8_DNA_Chromosomes_the_Nucleus/technical_paper_evaluation/Module8_Yves_Greatti_technical_paper_evaluation.docx
@@ -276,7 +276,50 @@
         <w:rPr>
           <w:rFonts w:asciiTheme="minorHAnsi" w:hAnsiTheme="minorHAnsi" w:cstheme="minorHAnsi"/>
         </w:rPr>
-        <w:t xml:space="preserve">investigational new drugs (INDs) applications to the FDA, which include genetically modified therapies have increased exponentially. </w:t>
+        <w:t>investigational new drugs (INDs) applications to the FDA, which include genetically modified therapies have increased exponentially</w:t>
+      </w:r>
+      <w:r>
+        <w:rPr>
+          <w:rFonts w:asciiTheme="minorHAnsi" w:hAnsiTheme="minorHAnsi" w:cstheme="minorHAnsi"/>
+        </w:rPr>
+        <w:t xml:space="preserve"> </w:t>
+      </w:r>
+      <w:r>
+        <w:rPr>
+          <w:rFonts w:asciiTheme="minorHAnsi" w:hAnsiTheme="minorHAnsi" w:cstheme="minorHAnsi"/>
+        </w:rPr>
+        <w:fldChar w:fldCharType="begin"/>
+      </w:r>
+      <w:r>
+        <w:rPr>
+          <w:rFonts w:asciiTheme="minorHAnsi" w:hAnsiTheme="minorHAnsi" w:cstheme="minorHAnsi"/>
+        </w:rPr>
+        <w:instrText xml:space="preserve"> ADDIN ZOTERO_ITEM CSL_CITATION {"citationID":"1KKje0Xn","properties":{"formattedCitation":"[1]","plainCitation":"[1]","noteIndex":0},"citationItems":[{"id":903,"uris":["http://zotero.org/users/7286058/items/QN8HCMZD"],"itemData":{"id":903,"type":"article-journal","abstract":"Introduction: We previously reported on the United States' regulatory environment evolving to accommodate an emerging boom in gene therapy research. Several important developments have transpired in the 2 years since that article was published, including the coronavirus disease 2019 (COVID-19) pandemic and the drive for large-scale testing of vaccines containing recombinant or synthetic nucleic acid molecules. This report highlights key developments in the field with a focus on biosafety and issues of note to biosafety professionals with responsibilities over clinical research.\n\nDiscussion: We provide guidance for performing risk assessments on the currently approved gene therapy products as well as the most utilized types of investigational products in clinical trials. Areas of focus include the prominent approaches utilized in the three major areas of research: oncology, infectious diseases, and rare diseases.\n\nConclusion: The COVID-19 pandemic has created several opportunities for continued growth in gene therapy. National vaccination campaigns will result in greater public acceptance of gene therapy research. Technological advancements that made the vaccine race possible will spur the next generation of research. Advancements born in the developed world set the stage for the creation of therapeutics to treat greater numbers in the developing world and have the potential for massive benefits to global public health. Biosafety professionals and Institutional Biosafety Committees play key roles in contributing to the safe evidence-based advancement of gene therapy research. Biosafety professionals responsible for clinical research oversight must be aware of emerging technologies and their associated risks to support the safe and ethical conduct of research.","container-title":"Applied Biosafety","DOI":"10.1089/apb.2021.0020","ISSN":"1535-6760","issue":"4","note":"publisher: Mary Ann Liebert, Inc., publishers","page":"179-192","source":"liebertpub.com (Atypon)","title":"A Changing World in Gene Therapy Research: Exciting Opportunities for Medical Advancement and Biosafety Challenges","title-short":"A Changing World in Gene Therapy Research","URL":"https://www.liebertpub.com/doi/full/10.1089/apb.2021.0020","volume":"26","author":[{"family":"Eisenman","given":"Daniel"},{"family":"Debold","given":"Shaun"},{"family":"Riddle","given":"James"}],"accessed":{"date-parts":[["2022",3,12]]},"issued":{"date-parts":[["2021",12]]}}}],"schema":"https://github.com/citation-style-language/schema/raw/master/csl-citation.json"} </w:instrText>
+      </w:r>
+      <w:r>
+        <w:rPr>
+          <w:rFonts w:asciiTheme="minorHAnsi" w:hAnsiTheme="minorHAnsi" w:cstheme="minorHAnsi"/>
+        </w:rPr>
+        <w:fldChar w:fldCharType="separate"/>
+      </w:r>
+      <w:r>
+        <w:rPr>
+          <w:rFonts w:asciiTheme="minorHAnsi" w:hAnsiTheme="minorHAnsi" w:cstheme="minorHAnsi"/>
+          <w:noProof/>
+        </w:rPr>
+        <w:t>[1]</w:t>
+      </w:r>
+      <w:r>
+        <w:rPr>
+          <w:rFonts w:asciiTheme="minorHAnsi" w:hAnsiTheme="minorHAnsi" w:cstheme="minorHAnsi"/>
+        </w:rPr>
+        <w:fldChar w:fldCharType="end"/>
+      </w:r>
+      <w:r>
+        <w:rPr>
+          <w:rFonts w:asciiTheme="minorHAnsi" w:hAnsiTheme="minorHAnsi" w:cstheme="minorHAnsi"/>
+        </w:rPr>
+        <w:t xml:space="preserve">. </w:t>
       </w:r>
       <w:r>
         <w:rPr>
@@ -423,7 +466,56 @@
           <w:sz w:val="24"/>
           <w:szCs w:val="24"/>
         </w:rPr>
-        <w:t xml:space="preserve"> T cells multiply in the patient’s body after being reinjected and bind to cancer cells to kill them.</w:t>
+        <w:t xml:space="preserve"> T cells multiply in the patient’s body after being reinjected and bind to cancer cells to kill them</w:t>
+      </w:r>
+      <w:r>
+        <w:rPr>
+          <w:rFonts w:eastAsia="Times New Roman" w:cstheme="minorHAnsi"/>
+          <w:sz w:val="24"/>
+          <w:szCs w:val="24"/>
+        </w:rPr>
+        <w:fldChar w:fldCharType="begin"/>
+      </w:r>
+      <w:r>
+        <w:rPr>
+          <w:rFonts w:eastAsia="Times New Roman" w:cstheme="minorHAnsi"/>
+          <w:sz w:val="24"/>
+          <w:szCs w:val="24"/>
+        </w:rPr>
+        <w:instrText xml:space="preserve"> ADDIN ZOTERO_ITEM CSL_CITATION {"citationID":"UwFTFWxy","properties":{"formattedCitation":"[2]","plainCitation":"[2]","noteIndex":0},"citationItems":[{"id":907,"uris":["http://zotero.org/users/7286058/items/QPBDMY8U"],"itemData":{"id":907,"type":"webpage","abstract":"Research on CAR T-cell therapy is progressing rapidly to improve the cancer treatment, expand its use to more cancers, and better manage its side effects.","genre":"cgvArticle","language":"en","note":"archive_location: nciglobal,ncienterprise","title":"CAR T Cells: Engineering Immune Cells to Treat Cancer - National Cancer Institute","title-short":"CAR T Cells","URL":"https://www.cancer.gov/about-cancer/treatment/research/car-t-cells","accessed":{"date-parts":[["2022",3,12]]},"issued":{"date-parts":[["2013",12,6]]}}}],"schema":"https://github.com/citation-style-language/schema/raw/master/csl-citation.json"} </w:instrText>
+      </w:r>
+      <w:r>
+        <w:rPr>
+          <w:rFonts w:eastAsia="Times New Roman" w:cstheme="minorHAnsi"/>
+          <w:sz w:val="24"/>
+          <w:szCs w:val="24"/>
+        </w:rPr>
+        <w:fldChar w:fldCharType="separate"/>
+      </w:r>
+      <w:r>
+        <w:rPr>
+          <w:rFonts w:eastAsia="Times New Roman" w:cstheme="minorHAnsi"/>
+          <w:noProof/>
+          <w:sz w:val="24"/>
+          <w:szCs w:val="24"/>
+        </w:rPr>
+        <w:t>[2]</w:t>
+      </w:r>
+      <w:r>
+        <w:rPr>
+          <w:rFonts w:eastAsia="Times New Roman" w:cstheme="minorHAnsi"/>
+          <w:sz w:val="24"/>
+          <w:szCs w:val="24"/>
+        </w:rPr>
+        <w:fldChar w:fldCharType="end"/>
+      </w:r>
+      <w:r>
+        <w:rPr>
+          <w:rFonts w:eastAsia="Times New Roman" w:cstheme="minorHAnsi"/>
+          <w:sz w:val="24"/>
+          <w:szCs w:val="24"/>
+        </w:rPr>
+        <w:t>.</w:t>
       </w:r>
     </w:p>
     <w:p>
@@ -1003,23 +1095,23 @@
           <w:sz w:val="24"/>
           <w:szCs w:val="24"/>
         </w:rPr>
-        <w:t>s selective amplification on a subset of DNA fragments to compare unique</w:t>
-      </w:r>
-      <w:r>
-        <w:rPr>
-          <w:rFonts w:eastAsia="Times New Roman" w:cstheme="minorHAnsi"/>
-          <w:sz w:val="24"/>
-          <w:szCs w:val="24"/>
-        </w:rPr>
-        <w:t xml:space="preserve"> </w:t>
-      </w:r>
-      <w:r>
-        <w:rPr>
-          <w:rFonts w:eastAsia="Times New Roman" w:cstheme="minorHAnsi"/>
-          <w:sz w:val="24"/>
-          <w:szCs w:val="24"/>
-        </w:rPr>
-        <w:t>fingerprints for genome of interest (criminal and paternity tests).</w:t>
+        <w:t xml:space="preserve">s selective amplification on a subset of DNA fragments to compare fingerprints </w:t>
+      </w:r>
+      <w:r>
+        <w:rPr>
+          <w:rFonts w:eastAsia="Times New Roman" w:cstheme="minorHAnsi"/>
+          <w:sz w:val="24"/>
+          <w:szCs w:val="24"/>
+        </w:rPr>
+        <w:t>of</w:t>
+      </w:r>
+      <w:r>
+        <w:rPr>
+          <w:rFonts w:eastAsia="Times New Roman" w:cstheme="minorHAnsi"/>
+          <w:sz w:val="24"/>
+          <w:szCs w:val="24"/>
+        </w:rPr>
+        <w:t xml:space="preserve"> genome of interest (criminal and paternity tests).</w:t>
       </w:r>
     </w:p>
     <w:p>
@@ -1153,33 +1245,7 @@
         <w:rPr>
           <w:rFonts w:asciiTheme="minorHAnsi" w:hAnsiTheme="minorHAnsi" w:cstheme="minorHAnsi"/>
         </w:rPr>
-        <w:t xml:space="preserve">s to study </w:t>
-      </w:r>
-      <w:proofErr w:type="spellStart"/>
-      <w:r>
-        <w:rPr>
-          <w:rFonts w:asciiTheme="minorHAnsi" w:hAnsiTheme="minorHAnsi" w:cstheme="minorHAnsi"/>
-        </w:rPr>
-        <w:t>D</w:t>
-      </w:r>
-      <w:r>
-        <w:rPr>
-          <w:rFonts w:asciiTheme="minorHAnsi" w:hAnsiTheme="minorHAnsi" w:cstheme="minorHAnsi"/>
-        </w:rPr>
-        <w:t>s</w:t>
-      </w:r>
-      <w:r>
-        <w:rPr>
-          <w:rFonts w:asciiTheme="minorHAnsi" w:hAnsiTheme="minorHAnsi" w:cstheme="minorHAnsi"/>
-        </w:rPr>
-        <w:t>NA</w:t>
-      </w:r>
-      <w:proofErr w:type="spellEnd"/>
-      <w:r>
-        <w:rPr>
-          <w:rFonts w:asciiTheme="minorHAnsi" w:hAnsiTheme="minorHAnsi" w:cstheme="minorHAnsi"/>
-        </w:rPr>
-        <w:t xml:space="preserve"> molecule in details </w:t>
+        <w:t xml:space="preserve">s to study DNA molecule in details </w:t>
       </w:r>
       <w:r>
         <w:rPr>
@@ -1191,7 +1257,112 @@
         <w:rPr>
           <w:rFonts w:asciiTheme="minorHAnsi" w:hAnsiTheme="minorHAnsi" w:cstheme="minorHAnsi"/>
         </w:rPr>
-        <w:t xml:space="preserve"> research.</w:t>
+        <w:t xml:space="preserve"> research</w:t>
+      </w:r>
+      <w:r>
+        <w:rPr>
+          <w:rFonts w:asciiTheme="minorHAnsi" w:hAnsiTheme="minorHAnsi" w:cstheme="minorHAnsi"/>
+        </w:rPr>
+        <w:t xml:space="preserve"> </w:t>
+      </w:r>
+      <w:r>
+        <w:rPr>
+          <w:rFonts w:asciiTheme="minorHAnsi" w:hAnsiTheme="minorHAnsi" w:cstheme="minorHAnsi"/>
+        </w:rPr>
+        <w:fldChar w:fldCharType="begin"/>
+      </w:r>
+      <w:r>
+        <w:rPr>
+          <w:rFonts w:asciiTheme="minorHAnsi" w:hAnsiTheme="minorHAnsi" w:cstheme="minorHAnsi"/>
+        </w:rPr>
+        <w:instrText xml:space="preserve"> ADDIN ZOTERO_ITEM CSL_CITATION {"citationID":"M8M3wpb0","properties":{"formattedCitation":"[3]","plainCitation":"[3]","noteIndex":0},"citationItems":[{"id":918,"uris":["http://zotero.org/users/7286058/items/ZQLB5FC9"],"itemData":{"id":918,"type":"article-journal","container-title":"Current Protocols Essential Laboratory Techniques","DOI":"10.1002/cpet.27","ISSN":"1948-3430, 1948-3430","issue":"1","journalAbbreviation":"Current Protocols Essential Laboratory Techniques","language":"en","source":"DOI.org (Crossref)","title":"Overview of PCR","URL":"https://onlinelibrary.wiley.com/doi/10.1002/cpet.27","volume":"18","author":[{"family":"Kuslich","given":"Christine D."},{"family":"Chui","given":"Buena"},{"family":"Yamashiro","given":"Carl T."}],"accessed":{"date-parts":[["2022",3,12]]},"issued":{"date-parts":[["2019",6]]}}}],"schema":"https://github.com/citation-style-language/schema/raw/master/csl-citation.json"} </w:instrText>
+      </w:r>
+      <w:r>
+        <w:rPr>
+          <w:rFonts w:asciiTheme="minorHAnsi" w:hAnsiTheme="minorHAnsi" w:cstheme="minorHAnsi"/>
+        </w:rPr>
+        <w:fldChar w:fldCharType="separate"/>
+      </w:r>
+      <w:r>
+        <w:rPr>
+          <w:rFonts w:asciiTheme="minorHAnsi" w:hAnsiTheme="minorHAnsi" w:cstheme="minorHAnsi"/>
+          <w:noProof/>
+        </w:rPr>
+        <w:t>[3]</w:t>
+      </w:r>
+      <w:r>
+        <w:rPr>
+          <w:rFonts w:asciiTheme="minorHAnsi" w:hAnsiTheme="minorHAnsi" w:cstheme="minorHAnsi"/>
+        </w:rPr>
+        <w:fldChar w:fldCharType="end"/>
+      </w:r>
+      <w:r>
+        <w:rPr>
+          <w:rFonts w:asciiTheme="minorHAnsi" w:hAnsiTheme="minorHAnsi" w:cstheme="minorHAnsi"/>
+        </w:rPr>
+        <w:fldChar w:fldCharType="begin"/>
+      </w:r>
+      <w:r>
+        <w:rPr>
+          <w:rFonts w:asciiTheme="minorHAnsi" w:hAnsiTheme="minorHAnsi" w:cstheme="minorHAnsi"/>
+        </w:rPr>
+        <w:instrText xml:space="preserve"> ADDIN ZOTERO_ITEM CSL_CITATION {"citationID":"3Q3uBXtF","properties":{"formattedCitation":"[4]","plainCitation":"[4]","noteIndex":0},"citationItems":[{"id":940,"uris":["http://zotero.org/users/7286058/items/9G9R9ARG"],"itemData":{"id":940,"type":"book","abstract":"The characterization of the diversity of species living within ecosystems is of major scientific interest to understand the functioning of these ecosystems. It is also becoming a societal issue since","ISBN":"978-1-78984-090-2","language":"en","note":"container-title: Synthetic Biology - New Interdisciplinary Science\nDOI: 10.5772/intechopen.86491","publisher":"IntechOpen","source":"www.intechopen.com","title":"Polymerase Chain Reaction (PCR): Principle and Applications","title-short":"Polymerase Chain Reaction (PCR)","URL":"https://www.intechopen.com/chapters/67558","author":[{"family":"Kadri","given":"Karim"}],"accessed":{"date-parts":[["2022",3,22]]},"issued":{"date-parts":[["2019",6,7]]}}}],"schema":"https://github.com/citation-style-language/schema/raw/master/csl-citation.json"} </w:instrText>
+      </w:r>
+      <w:r>
+        <w:rPr>
+          <w:rFonts w:asciiTheme="minorHAnsi" w:hAnsiTheme="minorHAnsi" w:cstheme="minorHAnsi"/>
+        </w:rPr>
+        <w:fldChar w:fldCharType="separate"/>
+      </w:r>
+      <w:r>
+        <w:rPr>
+          <w:rFonts w:asciiTheme="minorHAnsi" w:hAnsiTheme="minorHAnsi" w:cstheme="minorHAnsi"/>
+          <w:noProof/>
+        </w:rPr>
+        <w:t>[4]</w:t>
+      </w:r>
+      <w:r>
+        <w:rPr>
+          <w:rFonts w:asciiTheme="minorHAnsi" w:hAnsiTheme="minorHAnsi" w:cstheme="minorHAnsi"/>
+        </w:rPr>
+        <w:fldChar w:fldCharType="end"/>
+      </w:r>
+      <w:r>
+        <w:rPr>
+          <w:rFonts w:asciiTheme="minorHAnsi" w:hAnsiTheme="minorHAnsi" w:cstheme="minorHAnsi"/>
+        </w:rPr>
+        <w:fldChar w:fldCharType="begin"/>
+      </w:r>
+      <w:r>
+        <w:rPr>
+          <w:rFonts w:asciiTheme="minorHAnsi" w:hAnsiTheme="minorHAnsi" w:cstheme="minorHAnsi"/>
+        </w:rPr>
+        <w:instrText xml:space="preserve"> ADDIN ZOTERO_ITEM CSL_CITATION {"citationID":"dofJZHox","properties":{"formattedCitation":"[5]","plainCitation":"[5]","noteIndex":0},"citationItems":[{"id":935,"uris":["http://zotero.org/users/7286058/items/WVFLKCHF"],"itemData":{"id":935,"type":"entry-encyclopedia","abstract":"This is a list of organizations involved in genetics research.","container-title":"Wikipedia","language":"en","note":"Page Version ID: 1076719896","source":"Wikipedia","title":"List of genetics research organizations","URL":"https://en.wikipedia.org/w/index.php?title=List_of_genetics_research_organizations&amp;oldid=1076719896","accessed":{"date-parts":[["2022",3,21]]},"issued":{"date-parts":[["2022",3,12]]}}}],"schema":"https://github.com/citation-style-language/schema/raw/master/csl-citation.json"} </w:instrText>
+      </w:r>
+      <w:r>
+        <w:rPr>
+          <w:rFonts w:asciiTheme="minorHAnsi" w:hAnsiTheme="minorHAnsi" w:cstheme="minorHAnsi"/>
+        </w:rPr>
+        <w:fldChar w:fldCharType="separate"/>
+      </w:r>
+      <w:r>
+        <w:rPr>
+          <w:rFonts w:asciiTheme="minorHAnsi" w:hAnsiTheme="minorHAnsi" w:cstheme="minorHAnsi"/>
+          <w:noProof/>
+        </w:rPr>
+        <w:t>[5]</w:t>
+      </w:r>
+      <w:r>
+        <w:rPr>
+          <w:rFonts w:asciiTheme="minorHAnsi" w:hAnsiTheme="minorHAnsi" w:cstheme="minorHAnsi"/>
+        </w:rPr>
+        <w:fldChar w:fldCharType="end"/>
+      </w:r>
+      <w:r>
+        <w:rPr>
+          <w:rFonts w:asciiTheme="minorHAnsi" w:hAnsiTheme="minorHAnsi" w:cstheme="minorHAnsi"/>
+        </w:rPr>
+        <w:t>.</w:t>
       </w:r>
     </w:p>
     <w:p>
@@ -1238,7 +1409,56 @@
         <w:rPr>
           <w:rFonts w:asciiTheme="minorHAnsi" w:hAnsiTheme="minorHAnsi" w:cstheme="minorHAnsi"/>
         </w:rPr>
-        <w:t>There are many centers of excellence in genetic and genomic research across the country both on the East and West coasts:</w:t>
+        <w:t xml:space="preserve">There are many centers of excellence in genetic and genomic research across the country both on the East and West </w:t>
+      </w:r>
+      <w:r>
+        <w:rPr>
+          <w:rFonts w:asciiTheme="minorHAnsi" w:hAnsiTheme="minorHAnsi" w:cstheme="minorHAnsi"/>
+        </w:rPr>
+        <w:t>coasts</w:t>
+      </w:r>
+      <w:r>
+        <w:rPr>
+          <w:rFonts w:asciiTheme="minorHAnsi" w:hAnsiTheme="minorHAnsi" w:cstheme="minorHAnsi"/>
+        </w:rPr>
+        <w:t xml:space="preserve"> </w:t>
+      </w:r>
+      <w:r>
+        <w:rPr>
+          <w:rFonts w:asciiTheme="minorHAnsi" w:hAnsiTheme="minorHAnsi" w:cstheme="minorHAnsi"/>
+        </w:rPr>
+        <w:fldChar w:fldCharType="begin"/>
+      </w:r>
+      <w:r>
+        <w:rPr>
+          <w:rFonts w:asciiTheme="minorHAnsi" w:hAnsiTheme="minorHAnsi" w:cstheme="minorHAnsi"/>
+        </w:rPr>
+        <w:instrText xml:space="preserve"> ADDIN ZOTERO_ITEM CSL_CITATION {"citationID":"8VWquWm8","properties":{"formattedCitation":"[5]","plainCitation":"[5]","noteIndex":0},"citationItems":[{"id":935,"uris":["http://zotero.org/users/7286058/items/WVFLKCHF"],"itemData":{"id":935,"type":"entry-encyclopedia","abstract":"This is a list of organizations involved in genetics research.","container-title":"Wikipedia","language":"en","note":"Page Version ID: 1076719896","source":"Wikipedia","title":"List of genetics research organizations","URL":"https://en.wikipedia.org/w/index.php?title=List_of_genetics_research_organizations&amp;oldid=1076719896","accessed":{"date-parts":[["2022",3,21]]},"issued":{"date-parts":[["2022",3,12]]}}}],"schema":"https://github.com/citation-style-language/schema/raw/master/csl-citation.json"} </w:instrText>
+      </w:r>
+      <w:r>
+        <w:rPr>
+          <w:rFonts w:asciiTheme="minorHAnsi" w:hAnsiTheme="minorHAnsi" w:cstheme="minorHAnsi"/>
+        </w:rPr>
+        <w:fldChar w:fldCharType="separate"/>
+      </w:r>
+      <w:r>
+        <w:rPr>
+          <w:rFonts w:asciiTheme="minorHAnsi" w:hAnsiTheme="minorHAnsi" w:cstheme="minorHAnsi"/>
+          <w:noProof/>
+        </w:rPr>
+        <w:t>[5]</w:t>
+      </w:r>
+      <w:r>
+        <w:rPr>
+          <w:rFonts w:asciiTheme="minorHAnsi" w:hAnsiTheme="minorHAnsi" w:cstheme="minorHAnsi"/>
+        </w:rPr>
+        <w:fldChar w:fldCharType="end"/>
+      </w:r>
+      <w:r>
+        <w:rPr>
+          <w:rFonts w:asciiTheme="minorHAnsi" w:hAnsiTheme="minorHAnsi" w:cstheme="minorHAnsi"/>
+        </w:rPr>
+        <w:t>:</w:t>
       </w:r>
     </w:p>
     <w:p>
@@ -1335,23 +1555,39 @@
           <w:sz w:val="24"/>
           <w:szCs w:val="24"/>
         </w:rPr>
-        <w:t xml:space="preserve">epartment of Genetic </w:t>
-      </w:r>
-      <w:r>
-        <w:rPr>
-          <w:rFonts w:eastAsia="Times New Roman" w:cstheme="minorHAnsi"/>
-          <w:sz w:val="24"/>
-          <w:szCs w:val="24"/>
-        </w:rPr>
-        <w:t>M</w:t>
-      </w:r>
-      <w:r>
-        <w:rPr>
-          <w:rFonts w:eastAsia="Times New Roman" w:cstheme="minorHAnsi"/>
-          <w:sz w:val="24"/>
-          <w:szCs w:val="24"/>
-        </w:rPr>
-        <w:t xml:space="preserve">edicine research has numerous affiliations with different facilities, labs and other centers, and </w:t>
+        <w:t xml:space="preserve">epartment of </w:t>
+      </w:r>
+      <w:r>
+        <w:rPr>
+          <w:rFonts w:eastAsia="Times New Roman" w:cstheme="minorHAnsi"/>
+          <w:sz w:val="24"/>
+          <w:szCs w:val="24"/>
+        </w:rPr>
+        <w:t>g</w:t>
+      </w:r>
+      <w:r>
+        <w:rPr>
+          <w:rFonts w:eastAsia="Times New Roman" w:cstheme="minorHAnsi"/>
+          <w:sz w:val="24"/>
+          <w:szCs w:val="24"/>
+        </w:rPr>
+        <w:t xml:space="preserve">enetic </w:t>
+      </w:r>
+      <w:r>
+        <w:rPr>
+          <w:rFonts w:eastAsia="Times New Roman" w:cstheme="minorHAnsi"/>
+          <w:sz w:val="24"/>
+          <w:szCs w:val="24"/>
+        </w:rPr>
+        <w:t>m</w:t>
+      </w:r>
+      <w:r>
+        <w:rPr>
+          <w:rFonts w:eastAsia="Times New Roman" w:cstheme="minorHAnsi"/>
+          <w:sz w:val="24"/>
+          <w:szCs w:val="24"/>
+        </w:rPr>
+        <w:t xml:space="preserve">edicine has numerous affiliations with different facilities, labs and other centers, and </w:t>
       </w:r>
       <w:r>
         <w:rPr>
@@ -1421,7 +1657,79 @@
           <w:sz w:val="24"/>
           <w:szCs w:val="24"/>
         </w:rPr>
-        <w:t>Cold Spring Harbor Laboratory has many research programs in cell biology and genomics: RNA interference (RNAi), small-RNA technology; DNA replication, RNA splicing, deep sequencing, single-cell sequencing.</w:t>
+        <w:t xml:space="preserve">Cold Spring Harbor Laboratory has </w:t>
+      </w:r>
+      <w:r>
+        <w:rPr>
+          <w:rFonts w:eastAsia="Times New Roman" w:cstheme="minorHAnsi"/>
+          <w:sz w:val="24"/>
+          <w:szCs w:val="24"/>
+        </w:rPr>
+        <w:t>several</w:t>
+      </w:r>
+      <w:r>
+        <w:rPr>
+          <w:rFonts w:eastAsia="Times New Roman" w:cstheme="minorHAnsi"/>
+          <w:sz w:val="24"/>
+          <w:szCs w:val="24"/>
+        </w:rPr>
+        <w:t xml:space="preserve"> </w:t>
+      </w:r>
+      <w:r>
+        <w:rPr>
+          <w:rFonts w:eastAsia="Times New Roman" w:cstheme="minorHAnsi"/>
+          <w:sz w:val="24"/>
+          <w:szCs w:val="24"/>
+        </w:rPr>
+        <w:t>cell biology and genomics</w:t>
+      </w:r>
+      <w:r>
+        <w:rPr>
+          <w:rFonts w:eastAsia="Times New Roman" w:cstheme="minorHAnsi"/>
+          <w:sz w:val="24"/>
+          <w:szCs w:val="24"/>
+        </w:rPr>
+        <w:t xml:space="preserve"> </w:t>
+      </w:r>
+      <w:r>
+        <w:rPr>
+          <w:rFonts w:eastAsia="Times New Roman" w:cstheme="minorHAnsi"/>
+          <w:sz w:val="24"/>
+          <w:szCs w:val="24"/>
+        </w:rPr>
+        <w:t>research programs</w:t>
+      </w:r>
+      <w:r>
+        <w:rPr>
+          <w:rFonts w:eastAsia="Times New Roman" w:cstheme="minorHAnsi"/>
+          <w:sz w:val="24"/>
+          <w:szCs w:val="24"/>
+        </w:rPr>
+        <w:t xml:space="preserve"> in</w:t>
+      </w:r>
+      <w:r>
+        <w:rPr>
+          <w:rFonts w:eastAsia="Times New Roman" w:cstheme="minorHAnsi"/>
+          <w:sz w:val="24"/>
+          <w:szCs w:val="24"/>
+        </w:rPr>
+        <w:t xml:space="preserve">: RNA interference (RNAi), small-RNA technology; DNA replication, RNA splicing, deep sequencing, </w:t>
+      </w:r>
+      <w:r>
+        <w:rPr>
+          <w:rFonts w:eastAsia="Times New Roman" w:cstheme="minorHAnsi"/>
+          <w:sz w:val="24"/>
+          <w:szCs w:val="24"/>
+        </w:rPr>
+        <w:t xml:space="preserve">and </w:t>
+      </w:r>
+      <w:r>
+        <w:rPr>
+          <w:rFonts w:eastAsia="Times New Roman" w:cstheme="minorHAnsi"/>
+          <w:sz w:val="24"/>
+          <w:szCs w:val="24"/>
+        </w:rPr>
+        <w:t>single-cell sequencing.</w:t>
       </w:r>
     </w:p>
     <w:p>
@@ -1615,16 +1923,14 @@
         </w:rPr>
         <w:t xml:space="preserve">Illumina is a leader for gene sequencing, and CRISPR </w:t>
       </w:r>
-      <w:proofErr w:type="spellStart"/>
-      <w:r>
-        <w:rPr>
-          <w:rFonts w:eastAsia="Times New Roman" w:cstheme="minorHAnsi"/>
-          <w:sz w:val="24"/>
-          <w:szCs w:val="24"/>
-        </w:rPr>
-        <w:t>Therapeuthics</w:t>
-      </w:r>
-      <w:proofErr w:type="spellEnd"/>
+      <w:r>
+        <w:rPr>
+          <w:rFonts w:eastAsia="Times New Roman" w:cstheme="minorHAnsi"/>
+          <w:sz w:val="24"/>
+          <w:szCs w:val="24"/>
+        </w:rPr>
+        <w:t>Therapeutics</w:t>
+      </w:r>
       <w:r>
         <w:rPr>
           <w:rFonts w:eastAsia="Times New Roman" w:cstheme="minorHAnsi"/>
@@ -1763,23 +2069,7 @@
           <w:sz w:val="24"/>
           <w:szCs w:val="24"/>
         </w:rPr>
-        <w:t>, in this case</w:t>
-      </w:r>
-      <w:r>
-        <w:rPr>
-          <w:rFonts w:eastAsia="Times New Roman" w:cstheme="minorHAnsi"/>
-          <w:sz w:val="24"/>
-          <w:szCs w:val="24"/>
-        </w:rPr>
-        <w:t xml:space="preserve">, </w:t>
-      </w:r>
-      <w:r>
-        <w:rPr>
-          <w:rFonts w:eastAsia="Times New Roman" w:cstheme="minorHAnsi"/>
-          <w:sz w:val="24"/>
-          <w:szCs w:val="24"/>
-        </w:rPr>
-        <w:t xml:space="preserve">restriction enzymes, cleave DNA at a specific nucleotide </w:t>
+        <w:t xml:space="preserve">, restriction enzymes, cleave DNA at a specific nucleotide </w:t>
       </w:r>
       <w:r>
         <w:rPr>
@@ -1989,16 +2279,14 @@
         </w:rPr>
         <w:t xml:space="preserve">using </w:t>
       </w:r>
-      <w:proofErr w:type="gramStart"/>
-      <w:r>
-        <w:rPr>
-          <w:rFonts w:eastAsia="Times New Roman" w:cstheme="minorHAnsi"/>
-          <w:sz w:val="24"/>
-          <w:szCs w:val="24"/>
-        </w:rPr>
-        <w:t>E.coli</w:t>
-      </w:r>
-      <w:proofErr w:type="gramEnd"/>
+      <w:r>
+        <w:rPr>
+          <w:rFonts w:eastAsia="Times New Roman" w:cstheme="minorHAnsi"/>
+          <w:sz w:val="24"/>
+          <w:szCs w:val="24"/>
+        </w:rPr>
+        <w:t>E. coli</w:t>
+      </w:r>
       <w:r>
         <w:rPr>
           <w:rFonts w:eastAsia="Times New Roman" w:cstheme="minorHAnsi"/>
@@ -2011,6 +2299,8 @@
       <w:r>
         <w:rPr>
           <w:rFonts w:eastAsia="Times New Roman" w:cstheme="minorHAnsi"/>
+          <w:i/>
+          <w:iCs/>
           <w:sz w:val="24"/>
           <w:szCs w:val="24"/>
         </w:rPr>
@@ -2023,23 +2313,31 @@
           <w:sz w:val="24"/>
           <w:szCs w:val="24"/>
         </w:rPr>
-        <w:t xml:space="preserve">, a restriction endonuclease,  cleaves </w:t>
-      </w:r>
-      <w:r>
-        <w:rPr>
-          <w:rFonts w:eastAsia="Times New Roman" w:cstheme="minorHAnsi"/>
-          <w:sz w:val="24"/>
-          <w:szCs w:val="24"/>
-        </w:rPr>
-        <w:t xml:space="preserve">the sequence </w:t>
-      </w:r>
-      <w:r>
-        <w:rPr>
-          <w:rFonts w:eastAsia="Times New Roman" w:cstheme="minorHAnsi"/>
-          <w:sz w:val="24"/>
-          <w:szCs w:val="24"/>
-        </w:rPr>
-        <w:t>GATTC between G and A on both DNA strands. The same restriction enzyme is used in the donor DNA with the gen</w:t>
+        <w:t xml:space="preserve">, a restriction </w:t>
+      </w:r>
+      <w:r>
+        <w:rPr>
+          <w:rFonts w:eastAsia="Times New Roman" w:cstheme="minorHAnsi"/>
+          <w:sz w:val="24"/>
+          <w:szCs w:val="24"/>
+        </w:rPr>
+        <w:t>endonuclease, cleaves</w:t>
+      </w:r>
+      <w:r>
+        <w:rPr>
+          <w:rFonts w:eastAsia="Times New Roman" w:cstheme="minorHAnsi"/>
+          <w:sz w:val="24"/>
+          <w:szCs w:val="24"/>
+        </w:rPr>
+        <w:t xml:space="preserve"> </w:t>
+      </w:r>
+      <w:r>
+        <w:rPr>
+          <w:rFonts w:eastAsia="Times New Roman" w:cstheme="minorHAnsi"/>
+          <w:sz w:val="24"/>
+          <w:szCs w:val="24"/>
+        </w:rPr>
+        <w:t>the sequence GATTC between G and A on both DNA strands. The same restriction enzyme is used in the donor DNA with the gen</w:t>
       </w:r>
       <w:r>
         <w:rPr>
@@ -2071,7 +2369,23 @@
           <w:sz w:val="24"/>
           <w:szCs w:val="24"/>
         </w:rPr>
-        <w:t xml:space="preserve">Cut DNA plasmids and donor DNA are mixed together and the complementary strands of both type of DNA unite randomly; and several pairing </w:t>
+        <w:t>Cut DNA plasmids and donor DNA are mixed together and the complementary strands of both type of DNA unite randomly</w:t>
+      </w:r>
+      <w:r>
+        <w:rPr>
+          <w:rFonts w:eastAsia="Times New Roman" w:cstheme="minorHAnsi"/>
+          <w:sz w:val="24"/>
+          <w:szCs w:val="24"/>
+        </w:rPr>
+        <w:t>. S</w:t>
+      </w:r>
+      <w:r>
+        <w:rPr>
+          <w:rFonts w:eastAsia="Times New Roman" w:cstheme="minorHAnsi"/>
+          <w:sz w:val="24"/>
+          <w:szCs w:val="24"/>
+        </w:rPr>
+        <w:t xml:space="preserve">everal pairing </w:t>
       </w:r>
       <w:r>
         <w:rPr>
@@ -2159,15 +2473,72 @@
           <w:sz w:val="24"/>
           <w:szCs w:val="24"/>
         </w:rPr>
-        <w:t>Then t</w:t>
-      </w:r>
-      <w:r>
-        <w:rPr>
-          <w:rFonts w:eastAsia="Times New Roman" w:cstheme="minorHAnsi"/>
-          <w:sz w:val="24"/>
-          <w:szCs w:val="24"/>
-        </w:rPr>
-        <w:t>he introduced gene can then produce the target protein by transcription or translation.</w:t>
+        <w:t>T</w:t>
+      </w:r>
+      <w:r>
+        <w:rPr>
+          <w:rFonts w:eastAsia="Times New Roman" w:cstheme="minorHAnsi"/>
+          <w:sz w:val="24"/>
+          <w:szCs w:val="24"/>
+        </w:rPr>
+        <w:t>he introduced gene can then produce the target protein by transcription or translation</w:t>
+      </w:r>
+      <w:r>
+        <w:rPr>
+          <w:rFonts w:eastAsia="Times New Roman" w:cstheme="minorHAnsi"/>
+          <w:sz w:val="24"/>
+          <w:szCs w:val="24"/>
+        </w:rPr>
+        <w:t xml:space="preserve"> </w:t>
+      </w:r>
+      <w:r>
+        <w:rPr>
+          <w:rFonts w:eastAsia="Times New Roman" w:cstheme="minorHAnsi"/>
+          <w:sz w:val="24"/>
+          <w:szCs w:val="24"/>
+        </w:rPr>
+        <w:fldChar w:fldCharType="begin"/>
+      </w:r>
+      <w:r>
+        <w:rPr>
+          <w:rFonts w:eastAsia="Times New Roman" w:cstheme="minorHAnsi"/>
+          <w:sz w:val="24"/>
+          <w:szCs w:val="24"/>
+        </w:rPr>
+        <w:instrText xml:space="preserve"> ADDIN ZOTERO_ITEM CSL_CITATION {"citationID":"8qV85ZOu","properties":{"formattedCitation":"[6]","plainCitation":"[6]","noteIndex":0},"citationItems":[{"id":912,"uris":["http://zotero.org/users/7286058/items/2VUVFFB2"],"itemData":{"id":912,"type":"article-journal","abstract":"Pharmaceutical biotechnology has a long tradition and is rooted in the last century, first exemplified by penicillin and streptomycin as low molecular weight biosynthetic compounds. Today, pharmaceutical biotechnology still has its fundamentals in fermentation and bioprocessing, but the paradigmatic change affected by biotechnology and pharmaceutical sciences has led to an updated definition. The biotechnology revolution redrew the research, development, production and even marketing processes of drugs. Powerful new instruments and biotechnology related scientific disciplines (genomics, proteomics) make it possible to examine and exploit the behavior of proteins and molecules.","container-title":"Pharmacological Reports","DOI":"10.1016/S1734-1140(13)71466-X","ISSN":"17341140","issue":"5","journalAbbreviation":"Pharmacological Reports","language":"en","page":"1075-1085","source":"DOI.org (Crossref)","title":"Biotechnology and genetic engineering in the new drug development. Part I. DNA technology and recombinant proteins","URL":"https://linkinghub.elsevier.com/retrieve/pii/S173411401371466X","volume":"65","author":[{"family":"Stryjewska","given":"Agnieszka"},{"family":"Kiepura","given":"Katarzyna"},{"family":"Librowski","given":"Tadeusz"},{"family":"Lochyński","given":"Stanisław"}],"accessed":{"date-parts":[["2022",3,12]]},"issued":{"date-parts":[["2013",9]]}}}],"schema":"https://github.com/citation-style-language/schema/raw/master/csl-citation.json"} </w:instrText>
+      </w:r>
+      <w:r>
+        <w:rPr>
+          <w:rFonts w:eastAsia="Times New Roman" w:cstheme="minorHAnsi"/>
+          <w:sz w:val="24"/>
+          <w:szCs w:val="24"/>
+        </w:rPr>
+        <w:fldChar w:fldCharType="separate"/>
+      </w:r>
+      <w:r>
+        <w:rPr>
+          <w:rFonts w:eastAsia="Times New Roman" w:cstheme="minorHAnsi"/>
+          <w:noProof/>
+          <w:sz w:val="24"/>
+          <w:szCs w:val="24"/>
+        </w:rPr>
+        <w:t>[6]</w:t>
+      </w:r>
+      <w:r>
+        <w:rPr>
+          <w:rFonts w:eastAsia="Times New Roman" w:cstheme="minorHAnsi"/>
+          <w:sz w:val="24"/>
+          <w:szCs w:val="24"/>
+        </w:rPr>
+        <w:fldChar w:fldCharType="end"/>
+      </w:r>
+      <w:r>
+        <w:rPr>
+          <w:rFonts w:eastAsia="Times New Roman" w:cstheme="minorHAnsi"/>
+          <w:sz w:val="24"/>
+          <w:szCs w:val="24"/>
+        </w:rPr>
+        <w:t>.</w:t>
       </w:r>
     </w:p>
     <w:p>
@@ -2294,15 +2665,7 @@
           <w:sz w:val="24"/>
           <w:szCs w:val="24"/>
         </w:rPr>
-        <w:t>C</w:t>
-      </w:r>
-      <w:r>
-        <w:rPr>
-          <w:rFonts w:eastAsia="Times New Roman" w:cstheme="minorHAnsi"/>
-          <w:sz w:val="24"/>
-          <w:szCs w:val="24"/>
-        </w:rPr>
-        <w:t>, and the DNA paired strands separate.</w:t>
+        <w:t>C, and the DNA paired strands separate.</w:t>
       </w:r>
     </w:p>
     <w:p>
@@ -2356,15 +2719,7 @@
           <w:sz w:val="24"/>
           <w:szCs w:val="24"/>
         </w:rPr>
-        <w:t>:</w:t>
-      </w:r>
-      <w:r>
-        <w:rPr>
-          <w:rFonts w:eastAsia="Times New Roman" w:cstheme="minorHAnsi"/>
-          <w:sz w:val="24"/>
-          <w:szCs w:val="24"/>
-        </w:rPr>
-        <w:t xml:space="preserve"> short single-stranded sequences complementary</w:t>
+        <w:t>: short single-stranded sequences complementary</w:t>
       </w:r>
       <w:r>
         <w:rPr>
@@ -2570,23 +2925,7 @@
           <w:sz w:val="24"/>
           <w:szCs w:val="24"/>
         </w:rPr>
-        <w:t xml:space="preserve"> are </w:t>
-      </w:r>
-      <w:r>
-        <w:rPr>
-          <w:rFonts w:eastAsia="Times New Roman" w:cstheme="minorHAnsi"/>
-          <w:sz w:val="24"/>
-          <w:szCs w:val="24"/>
-        </w:rPr>
-        <w:t>f</w:t>
-      </w:r>
-      <w:r>
-        <w:rPr>
-          <w:rFonts w:eastAsia="Times New Roman" w:cstheme="minorHAnsi"/>
-          <w:sz w:val="24"/>
-          <w:szCs w:val="24"/>
-        </w:rPr>
-        <w:t xml:space="preserve">luorescent and lack the 3’-OH group required </w:t>
+        <w:t xml:space="preserve"> lack the 3’-OH group required </w:t>
       </w:r>
       <w:r>
         <w:rPr>
@@ -2661,13 +3000,63 @@
         <w:rPr>
           <w:rFonts w:asciiTheme="minorHAnsi" w:hAnsiTheme="minorHAnsi" w:cstheme="minorHAnsi"/>
         </w:rPr>
-        <w:t xml:space="preserve"> are pulled toward the positive electrode. Smaller DNA segments move faster </w:t>
-      </w:r>
-      <w:r>
-        <w:rPr>
-          <w:rFonts w:asciiTheme="minorHAnsi" w:hAnsiTheme="minorHAnsi" w:cstheme="minorHAnsi"/>
-        </w:rPr>
-        <w:t>thus</w:t>
+        <w:t xml:space="preserve"> are pulled toward the positive electrode. Smaller DNA segments move faster</w:t>
+      </w:r>
+      <w:r>
+        <w:rPr>
+          <w:rFonts w:asciiTheme="minorHAnsi" w:hAnsiTheme="minorHAnsi" w:cstheme="minorHAnsi"/>
+        </w:rPr>
+        <w:t xml:space="preserve">, as a result </w:t>
+      </w:r>
+      <w:r>
+        <w:rPr>
+          <w:rFonts w:asciiTheme="minorHAnsi" w:hAnsiTheme="minorHAnsi" w:cstheme="minorHAnsi"/>
+        </w:rPr>
+        <w:t xml:space="preserve">DNA segments </w:t>
+      </w:r>
+      <w:r>
+        <w:rPr>
+          <w:rFonts w:asciiTheme="minorHAnsi" w:hAnsiTheme="minorHAnsi" w:cstheme="minorHAnsi"/>
+        </w:rPr>
+        <w:t xml:space="preserve">are separated by size. </w:t>
+      </w:r>
+      <w:r>
+        <w:rPr>
+          <w:rFonts w:asciiTheme="minorHAnsi" w:hAnsiTheme="minorHAnsi" w:cstheme="minorHAnsi"/>
+        </w:rPr>
+        <w:t xml:space="preserve">The last step consists in determining the order of the nucleotides in the </w:t>
+      </w:r>
+      <w:r>
+        <w:rPr>
+          <w:rFonts w:asciiTheme="minorHAnsi" w:hAnsiTheme="minorHAnsi" w:cstheme="minorHAnsi"/>
+        </w:rPr>
+        <w:t xml:space="preserve">sequenced gene. Each of the four </w:t>
+      </w:r>
+      <w:proofErr w:type="spellStart"/>
+      <w:r>
+        <w:rPr>
+          <w:rFonts w:asciiTheme="minorHAnsi" w:hAnsiTheme="minorHAnsi" w:cstheme="minorHAnsi"/>
+        </w:rPr>
+        <w:t>ddNTPs</w:t>
+      </w:r>
+      <w:proofErr w:type="spellEnd"/>
+      <w:r>
+        <w:rPr>
+          <w:rFonts w:asciiTheme="minorHAnsi" w:hAnsiTheme="minorHAnsi" w:cstheme="minorHAnsi"/>
+        </w:rPr>
+        <w:t xml:space="preserve"> is tagged with a different fluorescent color, </w:t>
+      </w:r>
+      <w:r>
+        <w:rPr>
+          <w:rFonts w:asciiTheme="minorHAnsi" w:hAnsiTheme="minorHAnsi" w:cstheme="minorHAnsi"/>
+        </w:rPr>
+        <w:t>b</w:t>
+      </w:r>
+      <w:r>
+        <w:rPr>
+          <w:rFonts w:asciiTheme="minorHAnsi" w:hAnsiTheme="minorHAnsi" w:cstheme="minorHAnsi"/>
+        </w:rPr>
+        <w:t>y reading the gel bands from smallest to largest, the 5’ to 3’ sequence of the original DNA is reconstituted</w:t>
       </w:r>
       <w:r>
         <w:rPr>
@@ -2679,51 +3068,69 @@
         <w:rPr>
           <w:rFonts w:asciiTheme="minorHAnsi" w:hAnsiTheme="minorHAnsi" w:cstheme="minorHAnsi"/>
         </w:rPr>
-        <w:t xml:space="preserve">DNA segments </w:t>
-      </w:r>
-      <w:r>
-        <w:rPr>
-          <w:rFonts w:asciiTheme="minorHAnsi" w:hAnsiTheme="minorHAnsi" w:cstheme="minorHAnsi"/>
-        </w:rPr>
-        <w:t xml:space="preserve">are separated by size. </w:t>
-      </w:r>
-      <w:r>
-        <w:rPr>
-          <w:rFonts w:asciiTheme="minorHAnsi" w:hAnsiTheme="minorHAnsi" w:cstheme="minorHAnsi"/>
-        </w:rPr>
-        <w:t xml:space="preserve">The last step consists in determining the order of the nucleotides in the </w:t>
-      </w:r>
-      <w:r>
-        <w:rPr>
-          <w:rFonts w:asciiTheme="minorHAnsi" w:hAnsiTheme="minorHAnsi" w:cstheme="minorHAnsi"/>
-        </w:rPr>
-        <w:t xml:space="preserve">sequenced gene. Each of the four </w:t>
-      </w:r>
-      <w:proofErr w:type="spellStart"/>
-      <w:r>
-        <w:rPr>
-          <w:rFonts w:asciiTheme="minorHAnsi" w:hAnsiTheme="minorHAnsi" w:cstheme="minorHAnsi"/>
-        </w:rPr>
-        <w:t>ddNTPs</w:t>
-      </w:r>
-      <w:proofErr w:type="spellEnd"/>
-      <w:r>
-        <w:rPr>
-          <w:rFonts w:asciiTheme="minorHAnsi" w:hAnsiTheme="minorHAnsi" w:cstheme="minorHAnsi"/>
-        </w:rPr>
-        <w:t xml:space="preserve"> is tagged with a different fluorescent color, </w:t>
-      </w:r>
-      <w:r>
-        <w:rPr>
-          <w:rFonts w:asciiTheme="minorHAnsi" w:hAnsiTheme="minorHAnsi" w:cstheme="minorHAnsi"/>
-        </w:rPr>
-        <w:t>b</w:t>
-      </w:r>
-      <w:r>
-        <w:rPr>
-          <w:rFonts w:asciiTheme="minorHAnsi" w:hAnsiTheme="minorHAnsi" w:cstheme="minorHAnsi"/>
-        </w:rPr>
-        <w:t>y reading the gel bands from smallest to largest, the 5’ to 3’ sequence of the original DNA is reconstituted.</w:t>
+        <w:fldChar w:fldCharType="begin"/>
+      </w:r>
+      <w:r>
+        <w:rPr>
+          <w:rFonts w:asciiTheme="minorHAnsi" w:hAnsiTheme="minorHAnsi" w:cstheme="minorHAnsi"/>
+        </w:rPr>
+        <w:instrText xml:space="preserve"> ADDIN ZOTERO_ITEM CSL_CITATION {"citationID":"0MojGuGY","properties":{"formattedCitation":"[7]","plainCitation":"[7]","noteIndex":0},"citationItems":[{"id":943,"uris":["http://zotero.org/users/7286058/items/2PYBUSN2"],"itemData":{"id":943,"type":"webpage","title":"Sanger Sequencing Steps &amp; Method","URL":"https://www.sigmaaldrich.com/US/en/technical-documents/protocol/genomics/sequencing/sanger-sequencing","accessed":{"date-parts":[["2022",3,22]]}}}],"schema":"https://github.com/citation-style-language/schema/raw/master/csl-citation.json"} </w:instrText>
+      </w:r>
+      <w:r>
+        <w:rPr>
+          <w:rFonts w:asciiTheme="minorHAnsi" w:hAnsiTheme="minorHAnsi" w:cstheme="minorHAnsi"/>
+        </w:rPr>
+        <w:fldChar w:fldCharType="separate"/>
+      </w:r>
+      <w:r>
+        <w:rPr>
+          <w:rFonts w:asciiTheme="minorHAnsi" w:hAnsiTheme="minorHAnsi" w:cstheme="minorHAnsi"/>
+          <w:noProof/>
+        </w:rPr>
+        <w:t>[7]</w:t>
+      </w:r>
+      <w:r>
+        <w:rPr>
+          <w:rFonts w:asciiTheme="minorHAnsi" w:hAnsiTheme="minorHAnsi" w:cstheme="minorHAnsi"/>
+        </w:rPr>
+        <w:fldChar w:fldCharType="end"/>
+      </w:r>
+      <w:r>
+        <w:rPr>
+          <w:rFonts w:asciiTheme="minorHAnsi" w:hAnsiTheme="minorHAnsi" w:cstheme="minorHAnsi"/>
+        </w:rPr>
+        <w:fldChar w:fldCharType="begin"/>
+      </w:r>
+      <w:r>
+        <w:rPr>
+          <w:rFonts w:asciiTheme="minorHAnsi" w:hAnsiTheme="minorHAnsi" w:cstheme="minorHAnsi"/>
+        </w:rPr>
+        <w:instrText xml:space="preserve"> ADDIN ZOTERO_ITEM CSL_CITATION {"citationID":"Lp0ye3Z6","properties":{"formattedCitation":"[4]","plainCitation":"[4]","noteIndex":0},"citationItems":[{"id":940,"uris":["http://zotero.org/users/7286058/items/9G9R9ARG"],"itemData":{"id":940,"type":"book","abstract":"The characterization of the diversity of species living within ecosystems is of major scientific interest to understand the functioning of these ecosystems. It is also becoming a societal issue since","ISBN":"978-1-78984-090-2","language":"en","note":"container-title: Synthetic Biology - New Interdisciplinary Science\nDOI: 10.5772/intechopen.86491","publisher":"IntechOpen","source":"www.intechopen.com","title":"Polymerase Chain Reaction (PCR): Principle and Applications","title-short":"Polymerase Chain Reaction (PCR)","URL":"https://www.intechopen.com/chapters/67558","author":[{"family":"Kadri","given":"Karim"}],"accessed":{"date-parts":[["2022",3,22]]},"issued":{"date-parts":[["2019",6,7]]}}}],"schema":"https://github.com/citation-style-language/schema/raw/master/csl-citation.json"} </w:instrText>
+      </w:r>
+      <w:r>
+        <w:rPr>
+          <w:rFonts w:asciiTheme="minorHAnsi" w:hAnsiTheme="minorHAnsi" w:cstheme="minorHAnsi"/>
+        </w:rPr>
+        <w:fldChar w:fldCharType="separate"/>
+      </w:r>
+      <w:r>
+        <w:rPr>
+          <w:rFonts w:asciiTheme="minorHAnsi" w:hAnsiTheme="minorHAnsi" w:cstheme="minorHAnsi"/>
+          <w:noProof/>
+        </w:rPr>
+        <w:t>[4]</w:t>
+      </w:r>
+      <w:r>
+        <w:rPr>
+          <w:rFonts w:asciiTheme="minorHAnsi" w:hAnsiTheme="minorHAnsi" w:cstheme="minorHAnsi"/>
+        </w:rPr>
+        <w:fldChar w:fldCharType="end"/>
+      </w:r>
+      <w:r>
+        <w:rPr>
+          <w:rFonts w:asciiTheme="minorHAnsi" w:hAnsiTheme="minorHAnsi" w:cstheme="minorHAnsi"/>
+        </w:rPr>
+        <w:t>.</w:t>
       </w:r>
     </w:p>
     <w:p>
@@ -2742,10 +3149,13 @@
           <w:ilvl w:val="0"/>
           <w:numId w:val="19"/>
         </w:numPr>
+        <w:spacing w:after="0" w:line="240" w:lineRule="auto"/>
         <w:rPr>
           <w:rFonts w:cstheme="minorHAnsi"/>
           <w:b/>
           <w:bCs/>
+          <w:sz w:val="24"/>
+          <w:szCs w:val="24"/>
         </w:rPr>
       </w:pPr>
       <w:r>
@@ -2753,6 +3163,8 @@
           <w:rFonts w:cstheme="minorHAnsi"/>
           <w:b/>
           <w:bCs/>
+          <w:sz w:val="24"/>
+          <w:szCs w:val="24"/>
         </w:rPr>
         <w:t xml:space="preserve">Does the review article lead to new questions or hypotheses in this technical area (by the authors, by other researchers)? </w:t>
       </w:r>
@@ -2761,8 +3173,552 @@
       <w:pPr>
         <w:rPr>
           <w:rFonts w:asciiTheme="minorHAnsi" w:hAnsiTheme="minorHAnsi" w:cstheme="minorHAnsi"/>
-          <w:b/>
-          <w:bCs/>
+        </w:rPr>
+      </w:pPr>
+      <w:r>
+        <w:rPr>
+          <w:rFonts w:asciiTheme="minorHAnsi" w:hAnsiTheme="minorHAnsi" w:cstheme="minorHAnsi"/>
+        </w:rPr>
+        <w:t>Despite the promising and spectacular applications of rDNA, PCR or molecular cloning tec</w:t>
+      </w:r>
+      <w:r>
+        <w:rPr>
+          <w:rFonts w:asciiTheme="minorHAnsi" w:hAnsiTheme="minorHAnsi" w:cstheme="minorHAnsi"/>
+        </w:rPr>
+        <w:t xml:space="preserve">hnologies, there are challenges to translate gene modification into product of quality and in case of therapies products accepted by the human body. </w:t>
+      </w:r>
+      <w:r>
+        <w:rPr>
+          <w:rFonts w:asciiTheme="minorHAnsi" w:hAnsiTheme="minorHAnsi" w:cstheme="minorHAnsi"/>
+        </w:rPr>
+        <w:t>Researchers</w:t>
+      </w:r>
+      <w:r>
+        <w:rPr>
+          <w:rFonts w:asciiTheme="minorHAnsi" w:hAnsiTheme="minorHAnsi" w:cstheme="minorHAnsi"/>
+        </w:rPr>
+        <w:t xml:space="preserve"> have pointed </w:t>
+      </w:r>
+      <w:r>
+        <w:rPr>
+          <w:rFonts w:asciiTheme="minorHAnsi" w:hAnsiTheme="minorHAnsi" w:cstheme="minorHAnsi"/>
+        </w:rPr>
+        <w:t xml:space="preserve">to </w:t>
+      </w:r>
+      <w:r>
+        <w:rPr>
+          <w:rFonts w:asciiTheme="minorHAnsi" w:hAnsiTheme="minorHAnsi" w:cstheme="minorHAnsi"/>
+        </w:rPr>
+        <w:t>risks</w:t>
+      </w:r>
+      <w:r>
+        <w:rPr>
+          <w:rFonts w:asciiTheme="minorHAnsi" w:hAnsiTheme="minorHAnsi" w:cstheme="minorHAnsi"/>
+        </w:rPr>
+        <w:t xml:space="preserve"> and </w:t>
+      </w:r>
+      <w:r>
+        <w:rPr>
+          <w:rFonts w:asciiTheme="minorHAnsi" w:hAnsiTheme="minorHAnsi" w:cstheme="minorHAnsi"/>
+        </w:rPr>
+        <w:t xml:space="preserve">potential threats </w:t>
+      </w:r>
+      <w:r>
+        <w:rPr>
+          <w:rFonts w:asciiTheme="minorHAnsi" w:hAnsiTheme="minorHAnsi" w:cstheme="minorHAnsi"/>
+        </w:rPr>
+        <w:t>that</w:t>
+      </w:r>
+      <w:r>
+        <w:rPr>
+          <w:rFonts w:asciiTheme="minorHAnsi" w:hAnsiTheme="minorHAnsi" w:cstheme="minorHAnsi"/>
+        </w:rPr>
+        <w:t xml:space="preserve"> will need to be addressed in the future</w:t>
+      </w:r>
+      <w:r>
+        <w:rPr>
+          <w:rFonts w:asciiTheme="minorHAnsi" w:hAnsiTheme="minorHAnsi" w:cstheme="minorHAnsi"/>
+        </w:rPr>
+        <w:t xml:space="preserve"> (some of them already solved)</w:t>
+      </w:r>
+      <w:r>
+        <w:rPr>
+          <w:rFonts w:asciiTheme="minorHAnsi" w:hAnsiTheme="minorHAnsi" w:cstheme="minorHAnsi"/>
+        </w:rPr>
+        <w:t>:</w:t>
+      </w:r>
+    </w:p>
+    <w:p>
+      <w:pPr>
+        <w:pStyle w:val="ListParagraph"/>
+        <w:numPr>
+          <w:ilvl w:val="0"/>
+          <w:numId w:val="27"/>
+        </w:numPr>
+        <w:rPr>
+          <w:rFonts w:cstheme="minorHAnsi"/>
+          <w:sz w:val="24"/>
+          <w:szCs w:val="24"/>
+        </w:rPr>
+      </w:pPr>
+      <w:r>
+        <w:rPr>
+          <w:rFonts w:cstheme="minorHAnsi"/>
+          <w:sz w:val="24"/>
+          <w:szCs w:val="24"/>
+        </w:rPr>
+        <w:t xml:space="preserve">PCR can </w:t>
+      </w:r>
+      <w:r>
+        <w:rPr>
+          <w:rFonts w:cstheme="minorHAnsi"/>
+          <w:sz w:val="24"/>
+          <w:szCs w:val="24"/>
+        </w:rPr>
+        <w:t xml:space="preserve">only </w:t>
+      </w:r>
+      <w:r>
+        <w:rPr>
+          <w:rFonts w:cstheme="minorHAnsi"/>
+          <w:sz w:val="24"/>
+          <w:szCs w:val="24"/>
+        </w:rPr>
+        <w:t xml:space="preserve">amplify </w:t>
+      </w:r>
+      <w:r>
+        <w:rPr>
+          <w:rFonts w:cstheme="minorHAnsi"/>
+          <w:sz w:val="24"/>
+          <w:szCs w:val="24"/>
+        </w:rPr>
+        <w:t>reliably</w:t>
+      </w:r>
+      <w:r>
+        <w:rPr>
+          <w:rFonts w:cstheme="minorHAnsi"/>
+          <w:sz w:val="24"/>
+          <w:szCs w:val="24"/>
+        </w:rPr>
+        <w:t xml:space="preserve"> </w:t>
+      </w:r>
+      <w:r>
+        <w:rPr>
+          <w:rFonts w:cstheme="minorHAnsi"/>
+          <w:sz w:val="24"/>
+          <w:szCs w:val="24"/>
+        </w:rPr>
+        <w:t>relatively short sequences</w:t>
+      </w:r>
+      <w:r>
+        <w:rPr>
+          <w:rFonts w:cstheme="minorHAnsi"/>
+          <w:sz w:val="24"/>
+          <w:szCs w:val="24"/>
+        </w:rPr>
+        <w:t>.</w:t>
+      </w:r>
+    </w:p>
+    <w:p>
+      <w:pPr>
+        <w:pStyle w:val="ListParagraph"/>
+        <w:numPr>
+          <w:ilvl w:val="0"/>
+          <w:numId w:val="27"/>
+        </w:numPr>
+        <w:rPr>
+          <w:rFonts w:cstheme="minorHAnsi"/>
+          <w:sz w:val="24"/>
+          <w:szCs w:val="24"/>
+        </w:rPr>
+      </w:pPr>
+      <w:r>
+        <w:rPr>
+          <w:rFonts w:cstheme="minorHAnsi"/>
+          <w:sz w:val="24"/>
+          <w:szCs w:val="24"/>
+        </w:rPr>
+        <w:t>If two genes have the same end sequence, the wrong gene could be amplified.</w:t>
+      </w:r>
+    </w:p>
+    <w:p>
+      <w:pPr>
+        <w:pStyle w:val="ListParagraph"/>
+        <w:numPr>
+          <w:ilvl w:val="0"/>
+          <w:numId w:val="27"/>
+        </w:numPr>
+        <w:rPr>
+          <w:rFonts w:cstheme="minorHAnsi"/>
+          <w:sz w:val="24"/>
+          <w:szCs w:val="24"/>
+        </w:rPr>
+      </w:pPr>
+      <w:r>
+        <w:rPr>
+          <w:rFonts w:cstheme="minorHAnsi"/>
+          <w:sz w:val="24"/>
+          <w:szCs w:val="24"/>
+        </w:rPr>
+        <w:t>The PCR is in-vitro, the cloned DNA has yet to be reliably introduced in a living organism.</w:t>
+      </w:r>
+    </w:p>
+    <w:p>
+      <w:pPr>
+        <w:pStyle w:val="ListParagraph"/>
+        <w:numPr>
+          <w:ilvl w:val="0"/>
+          <w:numId w:val="26"/>
+        </w:numPr>
+        <w:rPr>
+          <w:rFonts w:cstheme="minorHAnsi"/>
+          <w:sz w:val="24"/>
+          <w:szCs w:val="24"/>
+        </w:rPr>
+      </w:pPr>
+      <w:r>
+        <w:rPr>
+          <w:rFonts w:cstheme="minorHAnsi"/>
+          <w:sz w:val="24"/>
+          <w:szCs w:val="24"/>
+        </w:rPr>
+        <w:t>Post</w:t>
+      </w:r>
+      <w:r>
+        <w:rPr>
+          <w:rFonts w:cstheme="minorHAnsi"/>
+          <w:sz w:val="24"/>
+          <w:szCs w:val="24"/>
+        </w:rPr>
+        <w:t>-</w:t>
+      </w:r>
+      <w:r>
+        <w:rPr>
+          <w:rFonts w:cstheme="minorHAnsi"/>
+          <w:sz w:val="24"/>
+          <w:szCs w:val="24"/>
+        </w:rPr>
+        <w:t>translational modifications</w:t>
+      </w:r>
+      <w:r>
+        <w:rPr>
+          <w:rFonts w:cstheme="minorHAnsi"/>
+          <w:sz w:val="24"/>
+          <w:szCs w:val="24"/>
+        </w:rPr>
+        <w:t>.</w:t>
+      </w:r>
+    </w:p>
+    <w:p>
+      <w:pPr>
+        <w:pStyle w:val="ListParagraph"/>
+        <w:numPr>
+          <w:ilvl w:val="0"/>
+          <w:numId w:val="26"/>
+        </w:numPr>
+        <w:rPr>
+          <w:rFonts w:cstheme="minorHAnsi"/>
+          <w:sz w:val="24"/>
+          <w:szCs w:val="24"/>
+        </w:rPr>
+      </w:pPr>
+      <w:r>
+        <w:rPr>
+          <w:rFonts w:cstheme="minorHAnsi"/>
+          <w:sz w:val="24"/>
+          <w:szCs w:val="24"/>
+        </w:rPr>
+        <w:t>Unfavorable c</w:t>
+      </w:r>
+      <w:r>
+        <w:rPr>
+          <w:rFonts w:cstheme="minorHAnsi"/>
+          <w:sz w:val="24"/>
+          <w:szCs w:val="24"/>
+        </w:rPr>
+        <w:t>ell stress</w:t>
+      </w:r>
+      <w:r>
+        <w:rPr>
+          <w:rFonts w:cstheme="minorHAnsi"/>
+          <w:sz w:val="24"/>
+          <w:szCs w:val="24"/>
+        </w:rPr>
+        <w:t xml:space="preserve"> response activation</w:t>
+      </w:r>
+      <w:r>
+        <w:rPr>
+          <w:rFonts w:cstheme="minorHAnsi"/>
+          <w:sz w:val="24"/>
+          <w:szCs w:val="24"/>
+        </w:rPr>
+        <w:t>.</w:t>
+      </w:r>
+    </w:p>
+    <w:p>
+      <w:pPr>
+        <w:pStyle w:val="ListParagraph"/>
+        <w:numPr>
+          <w:ilvl w:val="0"/>
+          <w:numId w:val="26"/>
+        </w:numPr>
+        <w:rPr>
+          <w:rFonts w:cstheme="minorHAnsi"/>
+          <w:sz w:val="24"/>
+          <w:szCs w:val="24"/>
+        </w:rPr>
+      </w:pPr>
+      <w:r>
+        <w:rPr>
+          <w:rFonts w:cstheme="minorHAnsi"/>
+          <w:sz w:val="24"/>
+          <w:szCs w:val="24"/>
+        </w:rPr>
+        <w:t>Instability in proteolysis</w:t>
+      </w:r>
+      <w:r>
+        <w:rPr>
+          <w:rFonts w:cstheme="minorHAnsi"/>
+          <w:sz w:val="24"/>
+          <w:szCs w:val="24"/>
+        </w:rPr>
+        <w:t>.</w:t>
+      </w:r>
+    </w:p>
+    <w:p>
+      <w:pPr>
+        <w:pStyle w:val="ListParagraph"/>
+        <w:numPr>
+          <w:ilvl w:val="0"/>
+          <w:numId w:val="26"/>
+        </w:numPr>
+        <w:rPr>
+          <w:rFonts w:cstheme="minorHAnsi"/>
+          <w:sz w:val="24"/>
+          <w:szCs w:val="24"/>
+        </w:rPr>
+      </w:pPr>
+      <w:r>
+        <w:rPr>
+          <w:rFonts w:cstheme="minorHAnsi"/>
+          <w:sz w:val="24"/>
+          <w:szCs w:val="24"/>
+        </w:rPr>
+        <w:t>Low solubility</w:t>
+      </w:r>
+      <w:r>
+        <w:rPr>
+          <w:rFonts w:cstheme="minorHAnsi"/>
+          <w:sz w:val="24"/>
+          <w:szCs w:val="24"/>
+        </w:rPr>
+        <w:t>.</w:t>
+      </w:r>
+    </w:p>
+    <w:p>
+      <w:pPr>
+        <w:pStyle w:val="ListParagraph"/>
+        <w:numPr>
+          <w:ilvl w:val="0"/>
+          <w:numId w:val="26"/>
+        </w:numPr>
+        <w:rPr>
+          <w:rFonts w:cstheme="minorHAnsi"/>
+          <w:sz w:val="24"/>
+          <w:szCs w:val="24"/>
+        </w:rPr>
+      </w:pPr>
+      <w:r>
+        <w:rPr>
+          <w:rFonts w:cstheme="minorHAnsi"/>
+          <w:sz w:val="24"/>
+          <w:szCs w:val="24"/>
+        </w:rPr>
+        <w:t>Resistance in expressing new genes</w:t>
+      </w:r>
+      <w:r>
+        <w:rPr>
+          <w:rFonts w:cstheme="minorHAnsi"/>
+          <w:sz w:val="24"/>
+          <w:szCs w:val="24"/>
+        </w:rPr>
+        <w:t>.</w:t>
+      </w:r>
+    </w:p>
+    <w:p>
+      <w:pPr>
+        <w:pStyle w:val="ListParagraph"/>
+        <w:numPr>
+          <w:ilvl w:val="0"/>
+          <w:numId w:val="26"/>
+        </w:numPr>
+        <w:rPr>
+          <w:rFonts w:cstheme="minorHAnsi"/>
+          <w:sz w:val="24"/>
+          <w:szCs w:val="24"/>
+        </w:rPr>
+      </w:pPr>
+      <w:r>
+        <w:rPr>
+          <w:rFonts w:cstheme="minorHAnsi"/>
+          <w:sz w:val="24"/>
+          <w:szCs w:val="24"/>
+        </w:rPr>
+        <w:t>Technology running amok like destruction of an ecosystem, cross contamination, deadly viruses</w:t>
+      </w:r>
+      <w:r>
+        <w:rPr>
+          <w:rFonts w:cstheme="minorHAnsi"/>
+          <w:sz w:val="24"/>
+          <w:szCs w:val="24"/>
+        </w:rPr>
+        <w:t>.</w:t>
+      </w:r>
+    </w:p>
+    <w:p>
+      <w:pPr>
+        <w:pStyle w:val="ListParagraph"/>
+        <w:numPr>
+          <w:ilvl w:val="0"/>
+          <w:numId w:val="26"/>
+        </w:numPr>
+        <w:rPr>
+          <w:rFonts w:cstheme="minorHAnsi"/>
+          <w:sz w:val="24"/>
+          <w:szCs w:val="24"/>
+        </w:rPr>
+      </w:pPr>
+      <w:r>
+        <w:rPr>
+          <w:rFonts w:cstheme="minorHAnsi"/>
+          <w:sz w:val="24"/>
+          <w:szCs w:val="24"/>
+        </w:rPr>
+        <w:lastRenderedPageBreak/>
+        <w:t>Preservation of biodiversity.</w:t>
+      </w:r>
+    </w:p>
+    <w:p>
+      <w:pPr>
+        <w:pStyle w:val="ListParagraph"/>
+        <w:numPr>
+          <w:ilvl w:val="0"/>
+          <w:numId w:val="26"/>
+        </w:numPr>
+        <w:rPr>
+          <w:rFonts w:cstheme="minorHAnsi"/>
+          <w:sz w:val="24"/>
+          <w:szCs w:val="24"/>
+        </w:rPr>
+      </w:pPr>
+      <w:r>
+        <w:rPr>
+          <w:rFonts w:cstheme="minorHAnsi"/>
+          <w:sz w:val="24"/>
+          <w:szCs w:val="24"/>
+        </w:rPr>
+        <w:t>Need to define ethical guidelines and legal frameworks</w:t>
+      </w:r>
+      <w:r>
+        <w:rPr>
+          <w:rFonts w:cstheme="minorHAnsi"/>
+          <w:sz w:val="24"/>
+          <w:szCs w:val="24"/>
+        </w:rPr>
+        <w:t>.</w:t>
+      </w:r>
+    </w:p>
+    <w:p>
+      <w:pPr>
+        <w:pStyle w:val="ListParagraph"/>
+        <w:numPr>
+          <w:ilvl w:val="0"/>
+          <w:numId w:val="26"/>
+        </w:numPr>
+        <w:rPr>
+          <w:rFonts w:cstheme="minorHAnsi"/>
+          <w:sz w:val="24"/>
+          <w:szCs w:val="24"/>
+        </w:rPr>
+      </w:pPr>
+      <w:r>
+        <w:rPr>
+          <w:rFonts w:cstheme="minorHAnsi"/>
+          <w:sz w:val="24"/>
+          <w:szCs w:val="24"/>
+        </w:rPr>
+        <w:t xml:space="preserve">Need to </w:t>
+      </w:r>
+      <w:r>
+        <w:rPr>
+          <w:rFonts w:cstheme="minorHAnsi"/>
+          <w:sz w:val="24"/>
+          <w:szCs w:val="24"/>
+        </w:rPr>
+        <w:t>produce the required molecules in affordable manner</w:t>
+      </w:r>
+      <w:r>
+        <w:rPr>
+          <w:rFonts w:cstheme="minorHAnsi"/>
+          <w:sz w:val="24"/>
+          <w:szCs w:val="24"/>
+        </w:rPr>
+        <w:t>.</w:t>
+      </w:r>
+    </w:p>
+    <w:p>
+      <w:pPr>
+        <w:pStyle w:val="ListParagraph"/>
+        <w:numPr>
+          <w:ilvl w:val="0"/>
+          <w:numId w:val="26"/>
+        </w:numPr>
+        <w:rPr>
+          <w:rFonts w:cstheme="minorHAnsi"/>
+          <w:sz w:val="24"/>
+          <w:szCs w:val="24"/>
+        </w:rPr>
+      </w:pPr>
+      <w:r>
+        <w:rPr>
+          <w:rFonts w:cstheme="minorHAnsi"/>
+          <w:sz w:val="24"/>
+          <w:szCs w:val="24"/>
+        </w:rPr>
+        <w:t xml:space="preserve">Better integration of cellular factories of </w:t>
+      </w:r>
+      <w:r>
+        <w:rPr>
+          <w:rFonts w:cstheme="minorHAnsi"/>
+          <w:sz w:val="24"/>
+          <w:szCs w:val="24"/>
+        </w:rPr>
+        <w:t>microorganisms</w:t>
+      </w:r>
+      <w:r>
+        <w:rPr>
+          <w:rFonts w:cstheme="minorHAnsi"/>
+          <w:sz w:val="24"/>
+          <w:szCs w:val="24"/>
+        </w:rPr>
+        <w:t xml:space="preserve"> </w:t>
+      </w:r>
+      <w:r>
+        <w:rPr>
+          <w:rFonts w:cstheme="minorHAnsi"/>
+          <w:sz w:val="24"/>
+          <w:szCs w:val="24"/>
+        </w:rPr>
+        <w:t>into pharmaceutical process.</w:t>
+      </w:r>
+    </w:p>
+    <w:p>
+      <w:pPr>
+        <w:pStyle w:val="ListParagraph"/>
+        <w:ind w:left="360"/>
+        <w:rPr>
+          <w:rFonts w:cstheme="minorHAnsi"/>
+          <w:sz w:val="24"/>
+          <w:szCs w:val="24"/>
         </w:rPr>
       </w:pPr>
     </w:p>
@@ -2773,10 +3729,13 @@
           <w:ilvl w:val="0"/>
           <w:numId w:val="19"/>
         </w:numPr>
+        <w:spacing w:after="0" w:line="240" w:lineRule="auto"/>
         <w:rPr>
           <w:rFonts w:cstheme="minorHAnsi"/>
           <w:b/>
           <w:bCs/>
+          <w:sz w:val="24"/>
+          <w:szCs w:val="24"/>
         </w:rPr>
       </w:pPr>
       <w:r>
@@ -2784,257 +3743,1819 @@
           <w:rFonts w:cstheme="minorHAnsi"/>
           <w:b/>
           <w:bCs/>
+          <w:sz w:val="24"/>
+          <w:szCs w:val="24"/>
         </w:rPr>
         <w:t xml:space="preserve">What are some practical applications of the research discussed in the article? </w:t>
       </w:r>
     </w:p>
     <w:p>
       <w:pPr>
-        <w:pStyle w:val="ListParagraph"/>
-        <w:rPr>
-          <w:rFonts w:cstheme="minorHAnsi"/>
+        <w:rPr>
+          <w:rFonts w:asciiTheme="minorHAnsi" w:hAnsiTheme="minorHAnsi" w:cstheme="minorHAnsi"/>
           <w:b/>
           <w:bCs/>
         </w:rPr>
       </w:pPr>
+      <w:r>
+        <w:rPr>
+          <w:rFonts w:asciiTheme="minorHAnsi" w:hAnsiTheme="minorHAnsi" w:cstheme="minorHAnsi"/>
+        </w:rPr>
+        <w:t xml:space="preserve">As mentioned earlier, there are various molecular techniques based on PCR technology: AFLP, </w:t>
+      </w:r>
+      <w:r>
+        <w:rPr>
+          <w:rFonts w:asciiTheme="minorHAnsi" w:hAnsiTheme="minorHAnsi" w:cstheme="minorHAnsi"/>
+        </w:rPr>
+        <w:t xml:space="preserve">or </w:t>
+      </w:r>
+      <w:r>
+        <w:rPr>
+          <w:rFonts w:asciiTheme="minorHAnsi" w:hAnsiTheme="minorHAnsi" w:cstheme="minorHAnsi"/>
+        </w:rPr>
+        <w:t xml:space="preserve">identification </w:t>
+      </w:r>
+      <w:r>
+        <w:rPr>
+          <w:rFonts w:asciiTheme="minorHAnsi" w:hAnsiTheme="minorHAnsi" w:cstheme="minorHAnsi"/>
+        </w:rPr>
+        <w:t xml:space="preserve">of </w:t>
+      </w:r>
+      <w:r>
+        <w:rPr>
+          <w:rFonts w:asciiTheme="minorHAnsi" w:hAnsiTheme="minorHAnsi" w:cstheme="minorHAnsi"/>
+        </w:rPr>
+        <w:t xml:space="preserve">microsatellites, </w:t>
+      </w:r>
+      <w:r>
+        <w:rPr>
+          <w:rFonts w:asciiTheme="minorHAnsi" w:hAnsiTheme="minorHAnsi" w:cstheme="minorHAnsi"/>
+        </w:rPr>
+        <w:t>s</w:t>
+      </w:r>
+      <w:r>
+        <w:rPr>
+          <w:rFonts w:asciiTheme="minorHAnsi" w:hAnsiTheme="minorHAnsi" w:cstheme="minorHAnsi"/>
+        </w:rPr>
+        <w:t xml:space="preserve">hort </w:t>
+      </w:r>
+      <w:r>
+        <w:rPr>
+          <w:rFonts w:asciiTheme="minorHAnsi" w:hAnsiTheme="minorHAnsi" w:cstheme="minorHAnsi"/>
+        </w:rPr>
+        <w:t>t</w:t>
+      </w:r>
+      <w:r>
+        <w:rPr>
+          <w:rFonts w:asciiTheme="minorHAnsi" w:hAnsiTheme="minorHAnsi" w:cstheme="minorHAnsi"/>
+        </w:rPr>
+        <w:t xml:space="preserve">andem </w:t>
+      </w:r>
+      <w:r>
+        <w:rPr>
+          <w:rFonts w:asciiTheme="minorHAnsi" w:hAnsiTheme="minorHAnsi" w:cstheme="minorHAnsi"/>
+        </w:rPr>
+        <w:t>r</w:t>
+      </w:r>
+      <w:r>
+        <w:rPr>
+          <w:rFonts w:asciiTheme="minorHAnsi" w:hAnsiTheme="minorHAnsi" w:cstheme="minorHAnsi"/>
+        </w:rPr>
+        <w:t xml:space="preserve">epeats (STR), </w:t>
+      </w:r>
+      <w:r>
+        <w:rPr>
+          <w:rFonts w:asciiTheme="minorHAnsi" w:hAnsiTheme="minorHAnsi" w:cstheme="minorHAnsi"/>
+        </w:rPr>
+        <w:t>s</w:t>
+      </w:r>
+      <w:r>
+        <w:rPr>
+          <w:rFonts w:asciiTheme="minorHAnsi" w:hAnsiTheme="minorHAnsi" w:cstheme="minorHAnsi"/>
+        </w:rPr>
+        <w:t xml:space="preserve">ingle </w:t>
+      </w:r>
+      <w:r>
+        <w:rPr>
+          <w:rFonts w:asciiTheme="minorHAnsi" w:hAnsiTheme="minorHAnsi" w:cstheme="minorHAnsi"/>
+        </w:rPr>
+        <w:t>n</w:t>
+      </w:r>
+      <w:r>
+        <w:rPr>
+          <w:rFonts w:asciiTheme="minorHAnsi" w:hAnsiTheme="minorHAnsi" w:cstheme="minorHAnsi"/>
+        </w:rPr>
+        <w:t xml:space="preserve">ucleotide </w:t>
+      </w:r>
+      <w:r>
+        <w:rPr>
+          <w:rFonts w:asciiTheme="minorHAnsi" w:hAnsiTheme="minorHAnsi" w:cstheme="minorHAnsi"/>
+        </w:rPr>
+        <w:t>p</w:t>
+      </w:r>
+      <w:r>
+        <w:rPr>
+          <w:rFonts w:asciiTheme="minorHAnsi" w:hAnsiTheme="minorHAnsi" w:cstheme="minorHAnsi"/>
+        </w:rPr>
+        <w:t xml:space="preserve">olymorphisms (SNPs), </w:t>
+      </w:r>
+      <w:r>
+        <w:rPr>
+          <w:rFonts w:asciiTheme="minorHAnsi" w:hAnsiTheme="minorHAnsi" w:cstheme="minorHAnsi"/>
+        </w:rPr>
+        <w:t>r</w:t>
+      </w:r>
+      <w:r>
+        <w:rPr>
+          <w:rFonts w:asciiTheme="minorHAnsi" w:hAnsiTheme="minorHAnsi" w:cstheme="minorHAnsi"/>
+        </w:rPr>
+        <w:t xml:space="preserve">estriction fragment length polymorphisms (RFLPs), mitochondrial DNA polymorphisms </w:t>
+      </w:r>
+      <w:r>
+        <w:rPr>
+          <w:rFonts w:asciiTheme="minorHAnsi" w:hAnsiTheme="minorHAnsi" w:cstheme="minorHAnsi"/>
+        </w:rPr>
+        <w:t>(</w:t>
+      </w:r>
+      <w:proofErr w:type="spellStart"/>
+      <w:r>
+        <w:rPr>
+          <w:rFonts w:asciiTheme="minorHAnsi" w:hAnsiTheme="minorHAnsi" w:cstheme="minorHAnsi"/>
+        </w:rPr>
+        <w:t>mtDNA</w:t>
+      </w:r>
+      <w:proofErr w:type="spellEnd"/>
+      <w:r>
+        <w:rPr>
+          <w:rFonts w:asciiTheme="minorHAnsi" w:hAnsiTheme="minorHAnsi" w:cstheme="minorHAnsi"/>
+        </w:rPr>
+        <w:t xml:space="preserve">). </w:t>
+      </w:r>
+      <w:r>
+        <w:rPr>
+          <w:rFonts w:asciiTheme="minorHAnsi" w:hAnsiTheme="minorHAnsi" w:cstheme="minorHAnsi"/>
+        </w:rPr>
+        <w:t xml:space="preserve">Customized </w:t>
+      </w:r>
+      <w:r>
+        <w:rPr>
+          <w:rFonts w:asciiTheme="minorHAnsi" w:hAnsiTheme="minorHAnsi" w:cstheme="minorHAnsi"/>
+        </w:rPr>
+        <w:t xml:space="preserve">cloning </w:t>
+      </w:r>
+      <w:r>
+        <w:rPr>
+          <w:rFonts w:asciiTheme="minorHAnsi" w:hAnsiTheme="minorHAnsi" w:cstheme="minorHAnsi"/>
+        </w:rPr>
+        <w:t xml:space="preserve">methods have been developed to address specific problems like increasing assembly length, multidomain fusion proteins, </w:t>
+      </w:r>
+      <w:r>
+        <w:rPr>
+          <w:rFonts w:asciiTheme="minorHAnsi" w:hAnsiTheme="minorHAnsi" w:cstheme="minorHAnsi"/>
+        </w:rPr>
+        <w:t xml:space="preserve">or </w:t>
+      </w:r>
+      <w:r>
+        <w:rPr>
+          <w:rFonts w:asciiTheme="minorHAnsi" w:hAnsiTheme="minorHAnsi" w:cstheme="minorHAnsi"/>
+        </w:rPr>
+        <w:t>construction of functional genes expressing fluorescent labels.</w:t>
+      </w:r>
+    </w:p>
+    <w:p/>
+    <w:p>
+      <w:pPr>
+        <w:rPr>
+          <w:rFonts w:asciiTheme="minorHAnsi" w:hAnsiTheme="minorHAnsi" w:cstheme="minorHAnsi"/>
+          <w:b/>
+          <w:bCs/>
+        </w:rPr>
+      </w:pPr>
+      <w:r>
+        <w:rPr>
+          <w:rFonts w:asciiTheme="minorHAnsi" w:hAnsiTheme="minorHAnsi" w:cstheme="minorHAnsi"/>
+          <w:b/>
+          <w:bCs/>
+        </w:rPr>
+        <w:t>6. How does this topic relate to other areas of cell biology, bioengineering, or medicine?</w:t>
+      </w:r>
     </w:p>
     <w:p>
       <w:pPr>
         <w:rPr>
           <w:rFonts w:asciiTheme="minorHAnsi" w:hAnsiTheme="minorHAnsi" w:cstheme="minorHAnsi"/>
+        </w:rPr>
+      </w:pPr>
+      <w:r>
+        <w:rPr>
+          <w:rFonts w:asciiTheme="minorHAnsi" w:hAnsiTheme="minorHAnsi" w:cstheme="minorHAnsi"/>
+        </w:rPr>
+        <w:t xml:space="preserve">Application of </w:t>
+      </w:r>
+      <w:r>
+        <w:rPr>
+          <w:rFonts w:asciiTheme="minorHAnsi" w:hAnsiTheme="minorHAnsi" w:cstheme="minorHAnsi"/>
+        </w:rPr>
+        <w:t>rDNA, PCR or CRISPR are numerous and cross-domains</w:t>
+      </w:r>
+      <w:r>
+        <w:rPr>
+          <w:rFonts w:asciiTheme="minorHAnsi" w:hAnsiTheme="minorHAnsi" w:cstheme="minorHAnsi"/>
+        </w:rPr>
+        <w:t xml:space="preserve"> </w:t>
+      </w:r>
+      <w:r>
+        <w:rPr>
+          <w:rFonts w:asciiTheme="minorHAnsi" w:hAnsiTheme="minorHAnsi" w:cstheme="minorHAnsi"/>
+        </w:rPr>
+        <w:fldChar w:fldCharType="begin"/>
+      </w:r>
+      <w:r>
+        <w:rPr>
+          <w:rFonts w:asciiTheme="minorHAnsi" w:hAnsiTheme="minorHAnsi" w:cstheme="minorHAnsi"/>
+        </w:rPr>
+        <w:instrText xml:space="preserve"> ADDIN ZOTERO_ITEM CSL_CITATION {"citationID":"FAdR8AHT","properties":{"formattedCitation":"[8]","plainCitation":"[8]","noteIndex":0},"citationItems":[{"id":886,"uris":["http://zotero.org/users/7286058/items/7ISMJNTI"],"itemData":{"id":886,"type":"article-journal","abstract":"In the past century, the recombinant DNA technology was just an imagination that desirable characteristics can be improved in the living bodies by controlling the expressions of target genes. However, in recent era, this field has demonstrated unique impacts in bringing advancement in human life. By virtue of this technology, crucial proteins required for health problems and dietary purposes can be produced safely, affordably, and sufficiently. This technology has multidisciplinary applications and potential to deal with important aspects of life, for instance, improving health, enhancing food resources, and resistance to divergent adverse environmental effects. Particularly in agriculture, the genetically modified plants have augmented resistance to harmful agents, enhanced product yield, and shown increased adaptability for better survival. Moreover, recombinant pharmaceuticals are now being used confidently and rapidly attaining commercial approvals. Techniques of recombinant DNA technology, gene therapy, and genetic modifications are also widely used for the purpose of bioremediation and treating serious diseases. Due to tremendous advancement and broad range of application in the field of recombinant DNA technology, this review article mainly focuses on its importance and the possible applications in daily life.","container-title":"International Journal of Genomics","DOI":"10.1155/2016/2405954","ISSN":"2314-436X","journalAbbreviation":"Int J Genomics","note":"PMID: 28053975\nPMCID: PMC5178364","page":"2405954","source":"PubMed Central","title":"Role of Recombinant DNA Technology to Improve Life","URL":"https://www.ncbi.nlm.nih.gov/pmc/articles/PMC5178364/","volume":"2016","author":[{"family":"Khan","given":"Suliman"},{"family":"Ullah","given":"Muhammad Wajid"},{"family":"Siddique","given":"Rabeea"},{"family":"Nabi","given":"Ghulam"},{"family":"Manan","given":"Sehrish"},{"family":"Yousaf","given":"Muhammad"},{"family":"Hou","given":"Hongwei"}],"accessed":{"date-parts":[["2022",3,12]]},"issued":{"date-parts":[["2016"]]}}}],"schema":"https://github.com/citation-style-language/schema/raw/master/csl-citation.json"} </w:instrText>
+      </w:r>
+      <w:r>
+        <w:rPr>
+          <w:rFonts w:asciiTheme="minorHAnsi" w:hAnsiTheme="minorHAnsi" w:cstheme="minorHAnsi"/>
+        </w:rPr>
+        <w:fldChar w:fldCharType="separate"/>
+      </w:r>
+      <w:r>
+        <w:rPr>
+          <w:rFonts w:asciiTheme="minorHAnsi" w:hAnsiTheme="minorHAnsi" w:cstheme="minorHAnsi"/>
+          <w:noProof/>
+        </w:rPr>
+        <w:t>[8]</w:t>
+      </w:r>
+      <w:r>
+        <w:rPr>
+          <w:rFonts w:asciiTheme="minorHAnsi" w:hAnsiTheme="minorHAnsi" w:cstheme="minorHAnsi"/>
+        </w:rPr>
+        <w:fldChar w:fldCharType="end"/>
+      </w:r>
+      <w:r>
+        <w:rPr>
+          <w:rFonts w:asciiTheme="minorHAnsi" w:hAnsiTheme="minorHAnsi" w:cstheme="minorHAnsi"/>
+        </w:rPr>
+        <w:fldChar w:fldCharType="begin"/>
+      </w:r>
+      <w:r>
+        <w:rPr>
+          <w:rFonts w:asciiTheme="minorHAnsi" w:hAnsiTheme="minorHAnsi" w:cstheme="minorHAnsi"/>
+        </w:rPr>
+        <w:instrText xml:space="preserve"> ADDIN ZOTERO_ITEM CSL_CITATION {"citationID":"hOU7V4SB","properties":{"formattedCitation":"[9]","plainCitation":"[9]","noteIndex":0},"citationItems":[{"id":889,"uris":["http://zotero.org/users/7286058/items/9YJZTWEF"],"itemData":{"id":889,"type":"document","title":"s41392-019-0089-y.pdf","URL":"https://www-nature-com.proxy1.library.jhu.edu/articles/s41392-019-0089-y.pdf","accessed":{"date-parts":[["2022",3,12]]}}}],"schema":"https://github.com/citation-style-language/schema/raw/master/csl-citation.json"} </w:instrText>
+      </w:r>
+      <w:r>
+        <w:rPr>
+          <w:rFonts w:asciiTheme="minorHAnsi" w:hAnsiTheme="minorHAnsi" w:cstheme="minorHAnsi"/>
+        </w:rPr>
+        <w:fldChar w:fldCharType="separate"/>
+      </w:r>
+      <w:r>
+        <w:rPr>
+          <w:rFonts w:asciiTheme="minorHAnsi" w:hAnsiTheme="minorHAnsi" w:cstheme="minorHAnsi"/>
+          <w:noProof/>
+        </w:rPr>
+        <w:t>[9]</w:t>
+      </w:r>
+      <w:r>
+        <w:rPr>
+          <w:rFonts w:asciiTheme="minorHAnsi" w:hAnsiTheme="minorHAnsi" w:cstheme="minorHAnsi"/>
+        </w:rPr>
+        <w:fldChar w:fldCharType="end"/>
+      </w:r>
+      <w:r>
+        <w:rPr>
+          <w:rFonts w:asciiTheme="minorHAnsi" w:hAnsiTheme="minorHAnsi" w:cstheme="minorHAnsi"/>
+        </w:rPr>
+        <w:fldChar w:fldCharType="begin"/>
+      </w:r>
+      <w:r>
+        <w:rPr>
+          <w:rFonts w:asciiTheme="minorHAnsi" w:hAnsiTheme="minorHAnsi" w:cstheme="minorHAnsi"/>
+        </w:rPr>
+        <w:instrText xml:space="preserve"> ADDIN ZOTERO_ITEM CSL_CITATION {"citationID":"wEvyIgJF","properties":{"formattedCitation":"[10]","plainCitation":"[10]","noteIndex":0},"citationItems":[{"id":896,"uris":["http://zotero.org/users/7286058/items/U4FRMDK2"],"itemData":{"id":896,"type":"article-journal","abstract":"Studies in bacteria and bacterial viruses have led to methods to manipulate and recombine DNA in unique and reproducible ways and to amplify these recombined molecules millions of times. Once properly identified, the recombinant DNA molecules can be used in various ways useful in medicine and human biology. There are many applications for recombinant DNA technology. Cloned complementary DNA has been used to produce various human proteins in microorganisms. Insulin and growth hormone have been extensively and successfully tested in humans and insulin has been licensed for sale. Mass production of bacterial and viral antigens with recombinant DNA technology is likely to provide safe and effective vaccines for some disorders for which there is no prevention. The cloned probes for the human α- and β-globin loci, for specific disease genes, such as the Z allele of α-antitrypsin, and for random genomic sequences are proving useful for prenatally diagnosing human genetic disorders and preventing their clinical consequences.","container-title":"Western Journal of Medicine","ISSN":"0093-0415","issue":"2","journalAbbreviation":"West J Med","note":"PMID: 6208695\nPMCID: PMC1021739","page":"210-222","source":"PubMed Central","title":"Recombinant DNA in Medicine","URL":"https://www.ncbi.nlm.nih.gov/pmc/articles/PMC1021739/","volume":"141","author":[{"family":"Cederbaum","given":"Stephen D."},{"family":"Fareed","given":"George C."},{"family":"Lovett","given":"Michael A."},{"family":"Shapiro","given":"Larry J."}],"accessed":{"date-parts":[["2022",3,12]]},"issued":{"date-parts":[["1984",8]]}}}],"schema":"https://github.com/citation-style-language/schema/raw/master/csl-citation.json"} </w:instrText>
+      </w:r>
+      <w:r>
+        <w:rPr>
+          <w:rFonts w:asciiTheme="minorHAnsi" w:hAnsiTheme="minorHAnsi" w:cstheme="minorHAnsi"/>
+        </w:rPr>
+        <w:fldChar w:fldCharType="separate"/>
+      </w:r>
+      <w:r>
+        <w:rPr>
+          <w:rFonts w:asciiTheme="minorHAnsi" w:hAnsiTheme="minorHAnsi" w:cstheme="minorHAnsi"/>
+          <w:noProof/>
+        </w:rPr>
+        <w:t>[10]</w:t>
+      </w:r>
+      <w:r>
+        <w:rPr>
+          <w:rFonts w:asciiTheme="minorHAnsi" w:hAnsiTheme="minorHAnsi" w:cstheme="minorHAnsi"/>
+        </w:rPr>
+        <w:fldChar w:fldCharType="end"/>
+      </w:r>
+      <w:r>
+        <w:rPr>
+          <w:rFonts w:asciiTheme="minorHAnsi" w:hAnsiTheme="minorHAnsi" w:cstheme="minorHAnsi"/>
+        </w:rPr>
+        <w:fldChar w:fldCharType="begin"/>
+      </w:r>
+      <w:r>
+        <w:rPr>
+          <w:rFonts w:asciiTheme="minorHAnsi" w:hAnsiTheme="minorHAnsi" w:cstheme="minorHAnsi"/>
+        </w:rPr>
+        <w:instrText xml:space="preserve"> ADDIN ZOTERO_ITEM CSL_CITATION {"citationID":"kgMg2WBi","properties":{"formattedCitation":"[11]","plainCitation":"[11]","noteIndex":0},"citationItems":[{"id":910,"uris":["http://zotero.org/users/7286058/items/G6PIICRV"],"itemData":{"id":910,"type":"article-journal","abstract":"In vitro transcribed (IVT) mRNA has recently come into focus as a potential new drug class to deliver genetic information. Such synthetic mRNA can be engineered to transiently express proteins by structurally resembling natural mRNA. Advances in addressing the inherent challenges of this drug class, particularly related to controlling the translational efficacy and immunogenicity of the IVTmRNA, provide the basis for a broad range of potential applications. mRNA-based cancer immunotherapies and infectious disease vaccines have entered clinical development. Meanwhile, emerging novel approaches include in vivo delivery of IVT mRNA to replace or supplement proteins, IVT mRNA-based generation of pluripotent stem cells and genome engineering using IVT mRNA-encoded designer nucleases. This Review provides a comprehensive overview of the current state of mRNA-based drug technologies and their applications, and discusses the key challenges and opportunities in developing these into a new class of drugs.","container-title":"Nature Reviews Drug Discovery","DOI":"10.1038/nrd4278","ISSN":"1474-1776, 1474-1784","issue":"10","journalAbbreviation":"Nat Rev Drug Discov","language":"en","page":"759-780","source":"DOI.org (Crossref)","title":"mRNA-based therapeutics — developing a new class of drugs","URL":"http://www.nature.com/articles/nrd4278","volume":"13","author":[{"family":"Sahin","given":"Ugur"},{"family":"Karikó","given":"Katalin"},{"family":"Türeci","given":"Özlem"}],"accessed":{"date-parts":[["2022",3,12]]},"issued":{"date-parts":[["2014",10]]}}}],"schema":"https://github.com/citation-style-language/schema/raw/master/csl-citation.json"} </w:instrText>
+      </w:r>
+      <w:r>
+        <w:rPr>
+          <w:rFonts w:asciiTheme="minorHAnsi" w:hAnsiTheme="minorHAnsi" w:cstheme="minorHAnsi"/>
+        </w:rPr>
+        <w:fldChar w:fldCharType="separate"/>
+      </w:r>
+      <w:r>
+        <w:rPr>
+          <w:rFonts w:asciiTheme="minorHAnsi" w:hAnsiTheme="minorHAnsi" w:cstheme="minorHAnsi"/>
+          <w:noProof/>
+        </w:rPr>
+        <w:t>[11]</w:t>
+      </w:r>
+      <w:r>
+        <w:rPr>
+          <w:rFonts w:asciiTheme="minorHAnsi" w:hAnsiTheme="minorHAnsi" w:cstheme="minorHAnsi"/>
+        </w:rPr>
+        <w:fldChar w:fldCharType="end"/>
+      </w:r>
+      <w:r>
+        <w:rPr>
+          <w:rFonts w:asciiTheme="minorHAnsi" w:hAnsiTheme="minorHAnsi" w:cstheme="minorHAnsi"/>
+        </w:rPr>
+        <w:fldChar w:fldCharType="begin"/>
+      </w:r>
+      <w:r>
+        <w:rPr>
+          <w:rFonts w:asciiTheme="minorHAnsi" w:hAnsiTheme="minorHAnsi" w:cstheme="minorHAnsi"/>
+        </w:rPr>
+        <w:instrText xml:space="preserve"> ADDIN ZOTERO_ITEM CSL_CITATION {"citationID":"BhNPOCSB","properties":{"formattedCitation":"[12]","plainCitation":"[12]","noteIndex":0},"citationItems":[{"id":902,"uris":["http://zotero.org/users/7286058/items/RYUX7PCC"],"itemData":{"id":902,"type":"article-journal","abstract":"The DNA sequence used to encode a polypeptide can have dramatic effects on its expression. Lack of readily available tools has until recently inhibited meaningful experimental investigation of this phenomenon. Advances in synthetic biology and the application of modern engineering approaches now provide the tools for systematic analysis of the sequence variables affecting heterologous expression of recombinant proteins. We here discuss how these new tools are being applied and how they circumvent the constraints of previous approaches, highlighting some of the surprising and promising results emerging from the developing ﬁeld of gene engineering.","container-title":"Protein Expression and Purification","DOI":"10.1016/j.pep.2012.02.013","ISSN":"10465928","issue":"1","journalAbbreviation":"Protein Expression and Purification","language":"en","page":"37-46","source":"DOI.org (Crossref)","title":"Engineering genes for predictable protein expression","URL":"https://linkinghub.elsevier.com/retrieve/pii/S1046592812000629","volume":"83","author":[{"family":"Gustafsson","given":"Claes"},{"family":"Minshull","given":"Jeremy"},{"family":"Govindarajan","given":"Sridhar"},{"family":"Ness","given":"Jon"},{"family":"Villalobos","given":"Alan"},{"family":"Welch","given":"Mark"}],"accessed":{"date-parts":[["2022",3,12]]},"issued":{"date-parts":[["2012",5]]}}}],"schema":"https://github.com/citation-style-language/schema/raw/master/csl-citation.json"} </w:instrText>
+      </w:r>
+      <w:r>
+        <w:rPr>
+          <w:rFonts w:asciiTheme="minorHAnsi" w:hAnsiTheme="minorHAnsi" w:cstheme="minorHAnsi"/>
+        </w:rPr>
+        <w:fldChar w:fldCharType="separate"/>
+      </w:r>
+      <w:r>
+        <w:rPr>
+          <w:rFonts w:asciiTheme="minorHAnsi" w:hAnsiTheme="minorHAnsi" w:cstheme="minorHAnsi"/>
+          <w:noProof/>
+        </w:rPr>
+        <w:t>[12]</w:t>
+      </w:r>
+      <w:r>
+        <w:rPr>
+          <w:rFonts w:asciiTheme="minorHAnsi" w:hAnsiTheme="minorHAnsi" w:cstheme="minorHAnsi"/>
+        </w:rPr>
+        <w:fldChar w:fldCharType="end"/>
+      </w:r>
+      <w:r>
+        <w:rPr>
+          <w:rFonts w:asciiTheme="minorHAnsi" w:hAnsiTheme="minorHAnsi" w:cstheme="minorHAnsi"/>
+        </w:rPr>
+        <w:t xml:space="preserve">: protein production, gene therapy, vaccines, growth hormones, antibodies, anticancer drugs, </w:t>
+      </w:r>
+      <w:r>
+        <w:rPr>
+          <w:rFonts w:asciiTheme="minorHAnsi" w:hAnsiTheme="minorHAnsi" w:cstheme="minorHAnsi"/>
+        </w:rPr>
+        <w:t>also:</w:t>
+      </w:r>
+    </w:p>
+    <w:p>
+      <w:pPr>
+        <w:pStyle w:val="ListParagraph"/>
+        <w:numPr>
+          <w:ilvl w:val="0"/>
+          <w:numId w:val="28"/>
+        </w:numPr>
+        <w:rPr>
+          <w:rFonts w:cstheme="minorHAnsi"/>
+          <w:sz w:val="24"/>
+          <w:szCs w:val="24"/>
+        </w:rPr>
+      </w:pPr>
+      <w:r>
+        <w:rPr>
+          <w:rFonts w:cstheme="minorHAnsi"/>
           <w:b/>
           <w:bCs/>
-        </w:rPr>
-      </w:pPr>
+          <w:sz w:val="24"/>
+          <w:szCs w:val="24"/>
+        </w:rPr>
+        <w:t>In a</w:t>
+      </w:r>
+      <w:r>
+        <w:rPr>
+          <w:rFonts w:cstheme="minorHAnsi"/>
+          <w:b/>
+          <w:bCs/>
+          <w:sz w:val="24"/>
+          <w:szCs w:val="24"/>
+        </w:rPr>
+        <w:t xml:space="preserve">griculture and </w:t>
+      </w:r>
+      <w:r>
+        <w:rPr>
+          <w:rFonts w:cstheme="minorHAnsi"/>
+          <w:b/>
+          <w:bCs/>
+          <w:sz w:val="24"/>
+          <w:szCs w:val="24"/>
+        </w:rPr>
+        <w:t>f</w:t>
+      </w:r>
+      <w:r>
+        <w:rPr>
+          <w:rFonts w:cstheme="minorHAnsi"/>
+          <w:b/>
+          <w:bCs/>
+          <w:sz w:val="24"/>
+          <w:szCs w:val="24"/>
+        </w:rPr>
+        <w:t>ood:</w:t>
+      </w:r>
+      <w:r>
+        <w:rPr>
+          <w:rFonts w:cstheme="minorHAnsi"/>
+          <w:sz w:val="24"/>
+          <w:szCs w:val="24"/>
+        </w:rPr>
+        <w:t xml:space="preserve"> </w:t>
+      </w:r>
+      <w:r>
+        <w:rPr>
+          <w:rFonts w:cstheme="minorHAnsi"/>
+          <w:sz w:val="24"/>
+          <w:szCs w:val="24"/>
+        </w:rPr>
+        <w:t xml:space="preserve"> </w:t>
+      </w:r>
+      <w:r>
+        <w:rPr>
+          <w:rFonts w:cstheme="minorHAnsi"/>
+          <w:sz w:val="24"/>
+          <w:szCs w:val="24"/>
+        </w:rPr>
+        <w:t xml:space="preserve">production of important enzymes, </w:t>
+      </w:r>
+      <w:r>
+        <w:rPr>
+          <w:rFonts w:cstheme="minorHAnsi"/>
+          <w:sz w:val="24"/>
+          <w:szCs w:val="24"/>
+        </w:rPr>
+        <w:t xml:space="preserve">production of </w:t>
+      </w:r>
+      <w:r>
+        <w:rPr>
+          <w:rFonts w:cstheme="minorHAnsi"/>
+          <w:sz w:val="24"/>
+          <w:szCs w:val="24"/>
+        </w:rPr>
+        <w:t xml:space="preserve">products with less toxicity, increased yield, </w:t>
+      </w:r>
+      <w:r>
+        <w:rPr>
+          <w:rFonts w:cstheme="minorHAnsi"/>
+          <w:sz w:val="24"/>
+          <w:szCs w:val="24"/>
+        </w:rPr>
+        <w:t>and</w:t>
+      </w:r>
+      <w:r>
+        <w:rPr>
+          <w:rFonts w:cstheme="minorHAnsi"/>
+          <w:sz w:val="24"/>
+          <w:szCs w:val="24"/>
+        </w:rPr>
+        <w:t xml:space="preserve"> nutritional values</w:t>
+      </w:r>
+      <w:r>
+        <w:rPr>
+          <w:rFonts w:cstheme="minorHAnsi"/>
+          <w:sz w:val="24"/>
+          <w:szCs w:val="24"/>
+        </w:rPr>
+        <w:t xml:space="preserve">, production of </w:t>
+      </w:r>
+      <w:r>
+        <w:rPr>
+          <w:rFonts w:cstheme="minorHAnsi"/>
+          <w:sz w:val="24"/>
+          <w:szCs w:val="24"/>
+        </w:rPr>
+        <w:t>products</w:t>
+      </w:r>
+      <w:r>
+        <w:rPr>
+          <w:rFonts w:cstheme="minorHAnsi"/>
+          <w:sz w:val="24"/>
+          <w:szCs w:val="24"/>
+        </w:rPr>
+        <w:t xml:space="preserve"> </w:t>
+      </w:r>
+      <w:r>
+        <w:rPr>
+          <w:rFonts w:cstheme="minorHAnsi"/>
+          <w:sz w:val="24"/>
+          <w:szCs w:val="24"/>
+        </w:rPr>
+        <w:t>with</w:t>
+      </w:r>
+      <w:r>
+        <w:rPr>
+          <w:rFonts w:cstheme="minorHAnsi"/>
+          <w:sz w:val="24"/>
+          <w:szCs w:val="24"/>
+        </w:rPr>
+        <w:t xml:space="preserve"> </w:t>
+      </w:r>
+      <w:r>
+        <w:rPr>
+          <w:rFonts w:cstheme="minorHAnsi"/>
+          <w:sz w:val="24"/>
+          <w:szCs w:val="24"/>
+        </w:rPr>
+        <w:t xml:space="preserve">specific </w:t>
+      </w:r>
+      <w:r>
+        <w:rPr>
+          <w:rFonts w:cstheme="minorHAnsi"/>
+          <w:sz w:val="24"/>
+          <w:szCs w:val="24"/>
+        </w:rPr>
+        <w:t xml:space="preserve">savor, </w:t>
+      </w:r>
+      <w:r>
+        <w:rPr>
+          <w:rFonts w:cstheme="minorHAnsi"/>
+          <w:sz w:val="24"/>
+          <w:szCs w:val="24"/>
+        </w:rPr>
+        <w:t xml:space="preserve">with </w:t>
+      </w:r>
+      <w:r>
+        <w:rPr>
+          <w:rFonts w:cstheme="minorHAnsi"/>
+          <w:sz w:val="24"/>
+          <w:szCs w:val="24"/>
+        </w:rPr>
+        <w:t xml:space="preserve">increased resistance to weather vagaries, </w:t>
+      </w:r>
+      <w:r>
+        <w:rPr>
+          <w:rFonts w:cstheme="minorHAnsi"/>
+          <w:sz w:val="24"/>
+          <w:szCs w:val="24"/>
+        </w:rPr>
+        <w:t xml:space="preserve">and </w:t>
+      </w:r>
+      <w:r>
+        <w:rPr>
+          <w:rFonts w:cstheme="minorHAnsi"/>
+          <w:sz w:val="24"/>
+          <w:szCs w:val="24"/>
+        </w:rPr>
+        <w:t xml:space="preserve">resistance to </w:t>
+      </w:r>
+      <w:r>
+        <w:rPr>
+          <w:rFonts w:cstheme="minorHAnsi"/>
+          <w:sz w:val="24"/>
+          <w:szCs w:val="24"/>
+        </w:rPr>
+        <w:t>parasite</w:t>
+      </w:r>
+      <w:r>
+        <w:rPr>
+          <w:rFonts w:cstheme="minorHAnsi"/>
+          <w:sz w:val="24"/>
+          <w:szCs w:val="24"/>
+        </w:rPr>
+        <w:t xml:space="preserve">. </w:t>
+      </w:r>
     </w:p>
     <w:p>
       <w:pPr>
-        <w:rPr>
-          <w:rFonts w:asciiTheme="minorHAnsi" w:hAnsiTheme="minorHAnsi" w:cstheme="minorHAnsi"/>
+        <w:pStyle w:val="ListParagraph"/>
+        <w:numPr>
+          <w:ilvl w:val="0"/>
+          <w:numId w:val="28"/>
+        </w:numPr>
+        <w:rPr>
+          <w:rFonts w:cstheme="minorHAnsi"/>
+          <w:sz w:val="24"/>
+          <w:szCs w:val="24"/>
+        </w:rPr>
+      </w:pPr>
+      <w:r>
+        <w:rPr>
+          <w:rFonts w:cstheme="minorHAnsi"/>
           <w:b/>
           <w:bCs/>
-        </w:rPr>
-      </w:pPr>
-      <w:r>
-        <w:rPr>
-          <w:rFonts w:asciiTheme="minorHAnsi" w:hAnsiTheme="minorHAnsi" w:cstheme="minorHAnsi"/>
+          <w:sz w:val="24"/>
+          <w:szCs w:val="24"/>
+        </w:rPr>
+        <w:t>In g</w:t>
+      </w:r>
+      <w:r>
+        <w:rPr>
+          <w:rFonts w:cstheme="minorHAnsi"/>
           <w:b/>
           <w:bCs/>
-        </w:rPr>
-        <w:t>6. How does this topic relate to other areas of cell biology, bioengineering, or medicine?</w:t>
+          <w:sz w:val="24"/>
+          <w:szCs w:val="24"/>
+        </w:rPr>
+        <w:t>ene therapy</w:t>
+      </w:r>
+      <w:r>
+        <w:rPr>
+          <w:rFonts w:cstheme="minorHAnsi"/>
+          <w:b/>
+          <w:bCs/>
+          <w:sz w:val="24"/>
+          <w:szCs w:val="24"/>
+        </w:rPr>
+        <w:t>:</w:t>
+      </w:r>
+      <w:r>
+        <w:rPr>
+          <w:rFonts w:cstheme="minorHAnsi"/>
+          <w:sz w:val="24"/>
+          <w:szCs w:val="24"/>
+        </w:rPr>
+        <w:t xml:space="preserve"> for </w:t>
+      </w:r>
+      <w:r>
+        <w:rPr>
+          <w:rFonts w:cstheme="minorHAnsi"/>
+          <w:sz w:val="24"/>
+          <w:szCs w:val="24"/>
+        </w:rPr>
+        <w:t xml:space="preserve">treatment of </w:t>
+      </w:r>
+      <w:r>
+        <w:rPr>
+          <w:rFonts w:cstheme="minorHAnsi"/>
+          <w:sz w:val="24"/>
+          <w:szCs w:val="24"/>
+        </w:rPr>
+        <w:t>genetic human, or cardiovascular diseas</w:t>
+      </w:r>
+      <w:r>
+        <w:rPr>
+          <w:rFonts w:cstheme="minorHAnsi"/>
+          <w:sz w:val="24"/>
+          <w:szCs w:val="24"/>
+        </w:rPr>
+        <w:t>es.</w:t>
+      </w:r>
+      <w:r>
+        <w:rPr>
+          <w:rFonts w:cstheme="minorHAnsi"/>
+          <w:sz w:val="24"/>
+          <w:szCs w:val="24"/>
+        </w:rPr>
+        <w:t xml:space="preserve"> </w:t>
       </w:r>
     </w:p>
     <w:p>
       <w:pPr>
-        <w:rPr>
-          <w:rFonts w:asciiTheme="minorHAnsi" w:hAnsiTheme="minorHAnsi" w:cstheme="minorHAnsi"/>
-        </w:rPr>
-      </w:pPr>
+        <w:pStyle w:val="ListParagraph"/>
+        <w:numPr>
+          <w:ilvl w:val="0"/>
+          <w:numId w:val="28"/>
+        </w:numPr>
+        <w:rPr>
+          <w:rFonts w:cstheme="minorHAnsi"/>
+          <w:sz w:val="24"/>
+          <w:szCs w:val="24"/>
+        </w:rPr>
+      </w:pPr>
+      <w:r>
+        <w:rPr>
+          <w:rFonts w:cstheme="minorHAnsi"/>
+          <w:b/>
+          <w:bCs/>
+          <w:sz w:val="24"/>
+          <w:szCs w:val="24"/>
+        </w:rPr>
+        <w:t>In environment</w:t>
+      </w:r>
+      <w:r>
+        <w:rPr>
+          <w:rFonts w:cstheme="minorHAnsi"/>
+          <w:b/>
+          <w:bCs/>
+          <w:sz w:val="24"/>
+          <w:szCs w:val="24"/>
+        </w:rPr>
+        <w:t>:</w:t>
+      </w:r>
+      <w:r>
+        <w:rPr>
+          <w:rFonts w:cstheme="minorHAnsi"/>
+          <w:sz w:val="24"/>
+          <w:szCs w:val="24"/>
+        </w:rPr>
+        <w:t xml:space="preserve"> </w:t>
+      </w:r>
+      <w:r>
+        <w:rPr>
+          <w:rFonts w:cstheme="minorHAnsi"/>
+          <w:sz w:val="24"/>
+          <w:szCs w:val="24"/>
+        </w:rPr>
+        <w:t>genetic engineering has been used in various challenging environmental situations like in bioremediation.</w:t>
+      </w:r>
     </w:p>
     <w:p>
       <w:pPr>
-        <w:rPr>
-          <w:rFonts w:asciiTheme="minorHAnsi" w:hAnsiTheme="minorHAnsi" w:cstheme="minorHAnsi"/>
-        </w:rPr>
-      </w:pPr>
+        <w:pStyle w:val="ListParagraph"/>
+        <w:numPr>
+          <w:ilvl w:val="0"/>
+          <w:numId w:val="28"/>
+        </w:numPr>
+        <w:rPr>
+          <w:rFonts w:cstheme="minorHAnsi"/>
+          <w:sz w:val="24"/>
+          <w:szCs w:val="24"/>
+        </w:rPr>
+      </w:pPr>
+      <w:r>
+        <w:rPr>
+          <w:rFonts w:cstheme="minorHAnsi"/>
+          <w:b/>
+          <w:bCs/>
+          <w:sz w:val="24"/>
+          <w:szCs w:val="24"/>
+        </w:rPr>
+        <w:t>Sequencing methods overall</w:t>
+      </w:r>
+      <w:r>
+        <w:rPr>
+          <w:rFonts w:cstheme="minorHAnsi"/>
+          <w:b/>
+          <w:bCs/>
+          <w:sz w:val="24"/>
+          <w:szCs w:val="24"/>
+        </w:rPr>
+        <w:t>:</w:t>
+      </w:r>
+      <w:r>
+        <w:rPr>
+          <w:rFonts w:cstheme="minorHAnsi"/>
+          <w:sz w:val="24"/>
+          <w:szCs w:val="24"/>
+        </w:rPr>
+        <w:t xml:space="preserve"> ha</w:t>
+      </w:r>
+      <w:r>
+        <w:rPr>
+          <w:rFonts w:cstheme="minorHAnsi"/>
+          <w:sz w:val="24"/>
+          <w:szCs w:val="24"/>
+        </w:rPr>
+        <w:t>ve</w:t>
+      </w:r>
+      <w:r>
+        <w:rPr>
+          <w:rFonts w:cstheme="minorHAnsi"/>
+          <w:sz w:val="24"/>
+          <w:szCs w:val="24"/>
+        </w:rPr>
+        <w:t xml:space="preserve"> been critical in understanding the mechanisms of cellular physiology, </w:t>
+      </w:r>
+      <w:r>
+        <w:rPr>
+          <w:rFonts w:cstheme="minorHAnsi"/>
+          <w:sz w:val="24"/>
+          <w:szCs w:val="24"/>
+        </w:rPr>
+        <w:t xml:space="preserve">in </w:t>
+      </w:r>
+      <w:r>
+        <w:rPr>
+          <w:rFonts w:cstheme="minorHAnsi"/>
+          <w:sz w:val="24"/>
+          <w:szCs w:val="24"/>
+        </w:rPr>
+        <w:t xml:space="preserve">analysis of gene expression, detection of infectious diseases by amplifying limited availability of biological samples in which the presence of the pathogen is not always detectable with other techniques, </w:t>
+      </w:r>
+      <w:r>
+        <w:rPr>
+          <w:rFonts w:cstheme="minorHAnsi"/>
+          <w:sz w:val="24"/>
+          <w:szCs w:val="24"/>
+        </w:rPr>
+        <w:t xml:space="preserve">in </w:t>
+      </w:r>
+      <w:r>
+        <w:rPr>
+          <w:rFonts w:cstheme="minorHAnsi"/>
+          <w:sz w:val="24"/>
+          <w:szCs w:val="24"/>
+        </w:rPr>
+        <w:t xml:space="preserve">genetic diseases </w:t>
+      </w:r>
+      <w:r>
+        <w:rPr>
+          <w:rFonts w:cstheme="minorHAnsi"/>
+          <w:sz w:val="24"/>
+          <w:szCs w:val="24"/>
+        </w:rPr>
+        <w:t xml:space="preserve">and </w:t>
+      </w:r>
+      <w:r>
+        <w:rPr>
+          <w:rFonts w:cstheme="minorHAnsi"/>
+          <w:sz w:val="24"/>
+          <w:szCs w:val="24"/>
+        </w:rPr>
+        <w:t>diagnostic</w:t>
+      </w:r>
+      <w:r>
+        <w:rPr>
+          <w:rFonts w:cstheme="minorHAnsi"/>
+          <w:sz w:val="24"/>
+          <w:szCs w:val="24"/>
+        </w:rPr>
+        <w:t>.</w:t>
+      </w:r>
+      <w:r>
+        <w:rPr>
+          <w:rFonts w:cstheme="minorHAnsi"/>
+          <w:sz w:val="24"/>
+          <w:szCs w:val="24"/>
+        </w:rPr>
+        <w:t xml:space="preserve"> </w:t>
+      </w:r>
+      <w:r>
+        <w:rPr>
+          <w:rFonts w:cstheme="minorHAnsi"/>
+          <w:sz w:val="24"/>
+          <w:szCs w:val="24"/>
+        </w:rPr>
+        <w:t>Sanger sequencing, another cloning techni</w:t>
+      </w:r>
+      <w:r>
+        <w:rPr>
+          <w:rFonts w:cstheme="minorHAnsi"/>
+          <w:sz w:val="24"/>
+          <w:szCs w:val="24"/>
+        </w:rPr>
+        <w:t>que</w:t>
+      </w:r>
+      <w:r>
+        <w:rPr>
+          <w:rFonts w:cstheme="minorHAnsi"/>
+          <w:sz w:val="24"/>
+          <w:szCs w:val="24"/>
+        </w:rPr>
+        <w:t xml:space="preserve">, was </w:t>
+      </w:r>
+      <w:r>
+        <w:rPr>
+          <w:rFonts w:cstheme="minorHAnsi"/>
+          <w:sz w:val="24"/>
+          <w:szCs w:val="24"/>
+        </w:rPr>
+        <w:t xml:space="preserve">a </w:t>
+      </w:r>
+      <w:r>
+        <w:rPr>
+          <w:rFonts w:cstheme="minorHAnsi"/>
+          <w:sz w:val="24"/>
+          <w:szCs w:val="24"/>
+        </w:rPr>
+        <w:t>critical tool for the human genome project.</w:t>
+      </w:r>
     </w:p>
     <w:p>
       <w:pPr>
-        <w:jc w:val="center"/>
-        <w:rPr>
-          <w:rFonts w:asciiTheme="minorHAnsi" w:hAnsiTheme="minorHAnsi" w:cstheme="minorHAnsi"/>
-        </w:rPr>
-      </w:pPr>
-      <w:r>
-        <w:rPr>
-          <w:rFonts w:asciiTheme="minorHAnsi" w:hAnsiTheme="minorHAnsi" w:cstheme="minorHAnsi"/>
-          <w:noProof/>
-        </w:rPr>
-        <w:lastRenderedPageBreak/>
-        <w:drawing>
-          <wp:inline distT="0" distB="0" distL="0" distR="0" wp14:anchorId="077B0303" wp14:editId="0E2036A7">
-            <wp:extent cx="3241164" cy="1796145"/>
-            <wp:effectExtent l="0" t="0" r="0" b="0"/>
-            <wp:docPr id="1" name="Picture 1"/>
-            <wp:cNvGraphicFramePr>
-              <a:graphicFrameLocks xmlns:a="http://schemas.openxmlformats.org/drawingml/2006/main" noChangeAspect="1"/>
-            </wp:cNvGraphicFramePr>
-            <a:graphic xmlns:a="http://schemas.openxmlformats.org/drawingml/2006/main">
-              <a:graphicData uri="http://schemas.openxmlformats.org/drawingml/2006/picture">
-                <pic:pic xmlns:pic="http://schemas.openxmlformats.org/drawingml/2006/picture">
-                  <pic:nvPicPr>
-                    <pic:cNvPr id="1" name="Picture 1"/>
-                    <pic:cNvPicPr/>
-                  </pic:nvPicPr>
-                  <pic:blipFill>
-                    <a:blip r:embed="rId8" cstate="print">
-                      <a:extLst>
-                        <a:ext uri="{28A0092B-C50C-407E-A947-70E740481C1C}">
-                          <a14:useLocalDpi xmlns:a14="http://schemas.microsoft.com/office/drawing/2010/main" val="0"/>
-                        </a:ext>
-                      </a:extLst>
-                    </a:blip>
-                    <a:stretch>
-                      <a:fillRect/>
-                    </a:stretch>
-                  </pic:blipFill>
-                  <pic:spPr>
-                    <a:xfrm>
-                      <a:off x="0" y="0"/>
-                      <a:ext cx="3256022" cy="1804379"/>
-                    </a:xfrm>
-                    <a:prstGeom prst="rect">
-                      <a:avLst/>
-                    </a:prstGeom>
-                  </pic:spPr>
-                </pic:pic>
-              </a:graphicData>
-            </a:graphic>
-          </wp:inline>
-        </w:drawing>
+        <w:rPr>
+          <w:rFonts w:asciiTheme="minorHAnsi" w:hAnsiTheme="minorHAnsi" w:cstheme="minorHAnsi"/>
+          <w:b/>
+          <w:bCs/>
+          <w:u w:val="single"/>
+        </w:rPr>
+      </w:pPr>
+      <w:r>
+        <w:rPr>
+          <w:rFonts w:asciiTheme="minorHAnsi" w:hAnsiTheme="minorHAnsi" w:cstheme="minorHAnsi"/>
+          <w:b/>
+          <w:bCs/>
+          <w:u w:val="single"/>
+        </w:rPr>
+        <w:t>References:</w:t>
       </w:r>
     </w:p>
     <w:p>
       <w:pPr>
-        <w:jc w:val="center"/>
-        <w:rPr>
-          <w:rFonts w:asciiTheme="minorHAnsi" w:hAnsiTheme="minorHAnsi" w:cstheme="minorHAnsi"/>
-        </w:rPr>
-      </w:pPr>
+        <w:pStyle w:val="Bibliography"/>
+        <w:rPr>
+          <w:rFonts w:ascii="Calibri" w:cs="Calibri"/>
+          <w:sz w:val="24"/>
+          <w:szCs w:val="24"/>
+        </w:rPr>
+      </w:pPr>
+      <w:r>
+        <w:rPr>
+          <w:rFonts w:cstheme="minorHAnsi"/>
+          <w:sz w:val="24"/>
+          <w:szCs w:val="24"/>
+        </w:rPr>
+        <w:fldChar w:fldCharType="begin"/>
+      </w:r>
+      <w:r>
+        <w:rPr>
+          <w:rFonts w:cstheme="minorHAnsi"/>
+          <w:sz w:val="24"/>
+          <w:szCs w:val="24"/>
+        </w:rPr>
+        <w:instrText xml:space="preserve"> ADDIN ZOTERO_BIBL {"uncited":[],"omitted":[],"custom":[]} CSL_BIBLIOGRAPHY </w:instrText>
+      </w:r>
+      <w:r>
+        <w:rPr>
+          <w:rFonts w:cstheme="minorHAnsi"/>
+          <w:sz w:val="24"/>
+          <w:szCs w:val="24"/>
+        </w:rPr>
+        <w:fldChar w:fldCharType="separate"/>
+      </w:r>
+      <w:r>
+        <w:rPr>
+          <w:rFonts w:ascii="Calibri" w:cs="Calibri"/>
+          <w:sz w:val="24"/>
+          <w:szCs w:val="24"/>
+        </w:rPr>
+        <w:t>[1]</w:t>
+      </w:r>
+      <w:r>
+        <w:rPr>
+          <w:rFonts w:ascii="Calibri" w:cs="Calibri"/>
+          <w:sz w:val="24"/>
+          <w:szCs w:val="24"/>
+        </w:rPr>
+        <w:tab/>
+        <w:t xml:space="preserve">D. Eisenman, S. </w:t>
+      </w:r>
+      <w:proofErr w:type="spellStart"/>
+      <w:r>
+        <w:rPr>
+          <w:rFonts w:ascii="Calibri" w:cs="Calibri"/>
+          <w:sz w:val="24"/>
+          <w:szCs w:val="24"/>
+        </w:rPr>
+        <w:t>Debold</w:t>
+      </w:r>
+      <w:proofErr w:type="spellEnd"/>
+      <w:r>
+        <w:rPr>
+          <w:rFonts w:ascii="Calibri" w:cs="Calibri"/>
+          <w:sz w:val="24"/>
+          <w:szCs w:val="24"/>
+        </w:rPr>
+        <w:t xml:space="preserve">, and J. Riddle, “A Changing World in Gene Therapy Research: Exciting Opportunities for Medical Advancement and Biosafety Challenges,” </w:t>
+      </w:r>
+      <w:r>
+        <w:rPr>
+          <w:rFonts w:ascii="Calibri" w:cs="Calibri"/>
+          <w:i/>
+          <w:iCs/>
+          <w:sz w:val="24"/>
+          <w:szCs w:val="24"/>
+        </w:rPr>
+        <w:t>Applied Biosafety</w:t>
+      </w:r>
+      <w:r>
+        <w:rPr>
+          <w:rFonts w:ascii="Calibri" w:cs="Calibri"/>
+          <w:sz w:val="24"/>
+          <w:szCs w:val="24"/>
+        </w:rPr>
+        <w:t xml:space="preserve">, vol. 26, no. 4, pp. 179–192, Dec. 2021, </w:t>
+      </w:r>
+      <w:proofErr w:type="spellStart"/>
+      <w:r>
+        <w:rPr>
+          <w:rFonts w:ascii="Calibri" w:cs="Calibri"/>
+          <w:sz w:val="24"/>
+          <w:szCs w:val="24"/>
+        </w:rPr>
+        <w:t>doi</w:t>
+      </w:r>
+      <w:proofErr w:type="spellEnd"/>
+      <w:r>
+        <w:rPr>
+          <w:rFonts w:ascii="Calibri" w:cs="Calibri"/>
+          <w:sz w:val="24"/>
+          <w:szCs w:val="24"/>
+        </w:rPr>
+        <w:t>: 10.1089/apb.2021.0020.</w:t>
+      </w:r>
     </w:p>
     <w:p>
       <w:pPr>
-        <w:rPr>
-          <w:rFonts w:asciiTheme="minorHAnsi" w:hAnsiTheme="minorHAnsi" w:cstheme="minorHAnsi"/>
-        </w:rPr>
-      </w:pPr>
-      <w:hyperlink r:id="rId9" w:history="1">
-        <w:r>
-          <w:rPr>
-            <w:rStyle w:val="Hyperlink"/>
-            <w:rFonts w:asciiTheme="minorHAnsi" w:hAnsiTheme="minorHAnsi" w:cstheme="minorHAnsi"/>
-          </w:rPr>
-          <w:t>https://www.rpi.edu/dept/chem-eng/Biotech-Environ/Projects00/rdna/rdna.html</w:t>
-        </w:r>
-      </w:hyperlink>
+        <w:pStyle w:val="Bibliography"/>
+        <w:rPr>
+          <w:rFonts w:ascii="Calibri" w:cs="Calibri"/>
+          <w:sz w:val="24"/>
+          <w:szCs w:val="24"/>
+        </w:rPr>
+      </w:pPr>
+      <w:r>
+        <w:rPr>
+          <w:rFonts w:ascii="Calibri" w:cs="Calibri"/>
+          <w:sz w:val="24"/>
+          <w:szCs w:val="24"/>
+        </w:rPr>
+        <w:t>[2]</w:t>
+      </w:r>
+      <w:r>
+        <w:rPr>
+          <w:rFonts w:ascii="Calibri" w:cs="Calibri"/>
+          <w:sz w:val="24"/>
+          <w:szCs w:val="24"/>
+        </w:rPr>
+        <w:tab/>
+        <w:t>“CAR T Cells: Engineering Immune Cells to Treat Cancer - National Cancer Institute,” Dec. 06, 2013. https://www.cancer.gov/about-cancer/treatment/research/car-t-cells (accessed Mar. 12, 2022).</w:t>
+      </w:r>
     </w:p>
     <w:p>
       <w:pPr>
-        <w:rPr>
-          <w:rFonts w:asciiTheme="minorHAnsi" w:hAnsiTheme="minorHAnsi" w:cstheme="minorHAnsi"/>
-        </w:rPr>
-      </w:pPr>
-      <w:hyperlink r:id="rId10" w:history="1">
-        <w:r>
-          <w:rPr>
-            <w:rStyle w:val="Hyperlink"/>
-            <w:rFonts w:asciiTheme="minorHAnsi" w:hAnsiTheme="minorHAnsi" w:cstheme="minorHAnsi"/>
-          </w:rPr>
-          <w:t>https://www.cliffsnotes.com/study-guides/biology/microbiology/dna-and-gene-expression/recombinant-dna-and-biotechnology</w:t>
-        </w:r>
-      </w:hyperlink>
+        <w:pStyle w:val="Bibliography"/>
+        <w:rPr>
+          <w:rFonts w:ascii="Calibri" w:cs="Calibri"/>
+          <w:sz w:val="24"/>
+          <w:szCs w:val="24"/>
+        </w:rPr>
+      </w:pPr>
+      <w:r>
+        <w:rPr>
+          <w:rFonts w:ascii="Calibri" w:cs="Calibri"/>
+          <w:sz w:val="24"/>
+          <w:szCs w:val="24"/>
+        </w:rPr>
+        <w:t>[3]</w:t>
+      </w:r>
+      <w:r>
+        <w:rPr>
+          <w:rFonts w:ascii="Calibri" w:cs="Calibri"/>
+          <w:sz w:val="24"/>
+          <w:szCs w:val="24"/>
+        </w:rPr>
+        <w:tab/>
+        <w:t xml:space="preserve">C. D. </w:t>
+      </w:r>
+      <w:proofErr w:type="spellStart"/>
+      <w:r>
+        <w:rPr>
+          <w:rFonts w:ascii="Calibri" w:cs="Calibri"/>
+          <w:sz w:val="24"/>
+          <w:szCs w:val="24"/>
+        </w:rPr>
+        <w:t>Kuslich</w:t>
+      </w:r>
+      <w:proofErr w:type="spellEnd"/>
+      <w:r>
+        <w:rPr>
+          <w:rFonts w:ascii="Calibri" w:cs="Calibri"/>
+          <w:sz w:val="24"/>
+          <w:szCs w:val="24"/>
+        </w:rPr>
+        <w:t xml:space="preserve">, B. Chui, and C. T. Yamashiro, “Overview of PCR,” </w:t>
+      </w:r>
+      <w:r>
+        <w:rPr>
+          <w:rFonts w:ascii="Calibri" w:cs="Calibri"/>
+          <w:i/>
+          <w:iCs/>
+          <w:sz w:val="24"/>
+          <w:szCs w:val="24"/>
+        </w:rPr>
+        <w:t>Current Protocols Essential Laboratory Techniques</w:t>
+      </w:r>
+      <w:r>
+        <w:rPr>
+          <w:rFonts w:ascii="Calibri" w:cs="Calibri"/>
+          <w:sz w:val="24"/>
+          <w:szCs w:val="24"/>
+        </w:rPr>
+        <w:t xml:space="preserve">, vol. 18, no. 1, Jun. 2019, </w:t>
+      </w:r>
+      <w:proofErr w:type="spellStart"/>
+      <w:r>
+        <w:rPr>
+          <w:rFonts w:ascii="Calibri" w:cs="Calibri"/>
+          <w:sz w:val="24"/>
+          <w:szCs w:val="24"/>
+        </w:rPr>
+        <w:t>doi</w:t>
+      </w:r>
+      <w:proofErr w:type="spellEnd"/>
+      <w:r>
+        <w:rPr>
+          <w:rFonts w:ascii="Calibri" w:cs="Calibri"/>
+          <w:sz w:val="24"/>
+          <w:szCs w:val="24"/>
+        </w:rPr>
+        <w:t>: 10.1002/cpet.27.</w:t>
+      </w:r>
     </w:p>
     <w:p>
       <w:pPr>
-        <w:rPr>
-          <w:rFonts w:asciiTheme="minorHAnsi" w:hAnsiTheme="minorHAnsi" w:cstheme="minorHAnsi"/>
-        </w:rPr>
-      </w:pPr>
-      <w:hyperlink r:id="rId11" w:history="1">
-        <w:r>
-          <w:rPr>
-            <w:rStyle w:val="Hyperlink"/>
-            <w:rFonts w:asciiTheme="minorHAnsi" w:hAnsiTheme="minorHAnsi" w:cstheme="minorHAnsi"/>
-          </w:rPr>
-          <w:t>https://www-sciencedirect-com.proxy1.library.jhu.edu/topics/immunology-and-microbiology/recombinant-dna-technology</w:t>
-        </w:r>
-      </w:hyperlink>
+        <w:pStyle w:val="Bibliography"/>
+        <w:rPr>
+          <w:rFonts w:ascii="Calibri" w:cs="Calibri"/>
+          <w:sz w:val="24"/>
+          <w:szCs w:val="24"/>
+        </w:rPr>
+      </w:pPr>
+      <w:r>
+        <w:rPr>
+          <w:rFonts w:ascii="Calibri" w:cs="Calibri"/>
+          <w:sz w:val="24"/>
+          <w:szCs w:val="24"/>
+        </w:rPr>
+        <w:t>[4]</w:t>
+      </w:r>
+      <w:r>
+        <w:rPr>
+          <w:rFonts w:ascii="Calibri" w:cs="Calibri"/>
+          <w:sz w:val="24"/>
+          <w:szCs w:val="24"/>
+        </w:rPr>
+        <w:tab/>
+        <w:t xml:space="preserve">K. Kadri, </w:t>
+      </w:r>
+      <w:r>
+        <w:rPr>
+          <w:rFonts w:ascii="Calibri" w:cs="Calibri"/>
+          <w:i/>
+          <w:iCs/>
+          <w:sz w:val="24"/>
+          <w:szCs w:val="24"/>
+        </w:rPr>
+        <w:t>Polymerase Chain Reaction (PCR): Principle and Applications</w:t>
+      </w:r>
+      <w:r>
+        <w:rPr>
+          <w:rFonts w:ascii="Calibri" w:cs="Calibri"/>
+          <w:sz w:val="24"/>
+          <w:szCs w:val="24"/>
+        </w:rPr>
+        <w:t xml:space="preserve">. </w:t>
+      </w:r>
+      <w:proofErr w:type="spellStart"/>
+      <w:r>
+        <w:rPr>
+          <w:rFonts w:ascii="Calibri" w:cs="Calibri"/>
+          <w:sz w:val="24"/>
+          <w:szCs w:val="24"/>
+        </w:rPr>
+        <w:t>IntechOpen</w:t>
+      </w:r>
+      <w:proofErr w:type="spellEnd"/>
+      <w:r>
+        <w:rPr>
+          <w:rFonts w:ascii="Calibri" w:cs="Calibri"/>
+          <w:sz w:val="24"/>
+          <w:szCs w:val="24"/>
+        </w:rPr>
+        <w:t xml:space="preserve">, 2019. </w:t>
+      </w:r>
+      <w:proofErr w:type="spellStart"/>
+      <w:r>
+        <w:rPr>
+          <w:rFonts w:ascii="Calibri" w:cs="Calibri"/>
+          <w:sz w:val="24"/>
+          <w:szCs w:val="24"/>
+        </w:rPr>
+        <w:t>doi</w:t>
+      </w:r>
+      <w:proofErr w:type="spellEnd"/>
+      <w:r>
+        <w:rPr>
+          <w:rFonts w:ascii="Calibri" w:cs="Calibri"/>
+          <w:sz w:val="24"/>
+          <w:szCs w:val="24"/>
+        </w:rPr>
+        <w:t>: 10.5772/intechopen.86491.</w:t>
+      </w:r>
     </w:p>
     <w:p>
       <w:pPr>
-        <w:rPr>
-          <w:rFonts w:asciiTheme="minorHAnsi" w:hAnsiTheme="minorHAnsi" w:cstheme="minorHAnsi"/>
-        </w:rPr>
-      </w:pPr>
-      <w:hyperlink r:id="rId12" w:history="1">
-        <w:r>
-          <w:rPr>
-            <w:rStyle w:val="Hyperlink"/>
-            <w:rFonts w:asciiTheme="minorHAnsi" w:hAnsiTheme="minorHAnsi" w:cstheme="minorHAnsi"/>
-          </w:rPr>
-          <w:t>https://www.liebertpub.com/doi/full/10.1089/apb.2021.0020</w:t>
-        </w:r>
-      </w:hyperlink>
+        <w:pStyle w:val="Bibliography"/>
+        <w:rPr>
+          <w:rFonts w:ascii="Calibri" w:cs="Calibri"/>
+          <w:sz w:val="24"/>
+          <w:szCs w:val="24"/>
+        </w:rPr>
+      </w:pPr>
+      <w:r>
+        <w:rPr>
+          <w:rFonts w:ascii="Calibri" w:cs="Calibri"/>
+          <w:sz w:val="24"/>
+          <w:szCs w:val="24"/>
+        </w:rPr>
+        <w:t>[5]</w:t>
+      </w:r>
+      <w:r>
+        <w:rPr>
+          <w:rFonts w:ascii="Calibri" w:cs="Calibri"/>
+          <w:sz w:val="24"/>
+          <w:szCs w:val="24"/>
+        </w:rPr>
+        <w:tab/>
+        <w:t xml:space="preserve">“List of genetics research organizations,” </w:t>
+      </w:r>
+      <w:r>
+        <w:rPr>
+          <w:rFonts w:ascii="Calibri" w:cs="Calibri"/>
+          <w:i/>
+          <w:iCs/>
+          <w:sz w:val="24"/>
+          <w:szCs w:val="24"/>
+        </w:rPr>
+        <w:t>Wikipedia</w:t>
+      </w:r>
+      <w:r>
+        <w:rPr>
+          <w:rFonts w:ascii="Calibri" w:cs="Calibri"/>
+          <w:sz w:val="24"/>
+          <w:szCs w:val="24"/>
+        </w:rPr>
+        <w:t>. Mar. 12, 2022. Accessed: Mar. 21, 2022. [Online]. Available: https://en.wikipedia.org/w/index.php?title=List_of_genetics_research_organizations&amp;oldid=1076719896</w:t>
+      </w:r>
     </w:p>
     <w:p>
       <w:pPr>
-        <w:rPr>
-          <w:rFonts w:asciiTheme="minorHAnsi" w:hAnsiTheme="minorHAnsi" w:cstheme="minorHAnsi"/>
-        </w:rPr>
-      </w:pPr>
+        <w:pStyle w:val="Bibliography"/>
+        <w:rPr>
+          <w:rFonts w:ascii="Calibri" w:cs="Calibri"/>
+          <w:sz w:val="24"/>
+          <w:szCs w:val="24"/>
+        </w:rPr>
+      </w:pPr>
+      <w:r>
+        <w:rPr>
+          <w:rFonts w:ascii="Calibri" w:cs="Calibri"/>
+          <w:sz w:val="24"/>
+          <w:szCs w:val="24"/>
+        </w:rPr>
+        <w:lastRenderedPageBreak/>
+        <w:t>[6]</w:t>
+      </w:r>
+      <w:r>
+        <w:rPr>
+          <w:rFonts w:ascii="Calibri" w:cs="Calibri"/>
+          <w:sz w:val="24"/>
+          <w:szCs w:val="24"/>
+        </w:rPr>
+        <w:tab/>
+        <w:t xml:space="preserve">A. </w:t>
+      </w:r>
+      <w:proofErr w:type="spellStart"/>
+      <w:r>
+        <w:rPr>
+          <w:rFonts w:ascii="Calibri" w:cs="Calibri"/>
+          <w:sz w:val="24"/>
+          <w:szCs w:val="24"/>
+        </w:rPr>
+        <w:t>Stryjewska</w:t>
+      </w:r>
+      <w:proofErr w:type="spellEnd"/>
+      <w:r>
+        <w:rPr>
+          <w:rFonts w:ascii="Calibri" w:cs="Calibri"/>
+          <w:sz w:val="24"/>
+          <w:szCs w:val="24"/>
+        </w:rPr>
+        <w:t xml:space="preserve">, K. </w:t>
+      </w:r>
+      <w:proofErr w:type="spellStart"/>
+      <w:r>
+        <w:rPr>
+          <w:rFonts w:ascii="Calibri" w:cs="Calibri"/>
+          <w:sz w:val="24"/>
+          <w:szCs w:val="24"/>
+        </w:rPr>
+        <w:t>Kiepura</w:t>
+      </w:r>
+      <w:proofErr w:type="spellEnd"/>
+      <w:r>
+        <w:rPr>
+          <w:rFonts w:ascii="Calibri" w:cs="Calibri"/>
+          <w:sz w:val="24"/>
+          <w:szCs w:val="24"/>
+        </w:rPr>
+        <w:t xml:space="preserve">, T. </w:t>
+      </w:r>
+      <w:proofErr w:type="spellStart"/>
+      <w:r>
+        <w:rPr>
+          <w:rFonts w:ascii="Calibri" w:cs="Calibri"/>
+          <w:sz w:val="24"/>
+          <w:szCs w:val="24"/>
+        </w:rPr>
+        <w:t>Librowski</w:t>
+      </w:r>
+      <w:proofErr w:type="spellEnd"/>
+      <w:r>
+        <w:rPr>
+          <w:rFonts w:ascii="Calibri" w:cs="Calibri"/>
+          <w:sz w:val="24"/>
+          <w:szCs w:val="24"/>
+        </w:rPr>
+        <w:t xml:space="preserve">, and S. </w:t>
+      </w:r>
+      <w:proofErr w:type="spellStart"/>
+      <w:r>
+        <w:rPr>
+          <w:rFonts w:ascii="Calibri" w:cs="Calibri"/>
+          <w:sz w:val="24"/>
+          <w:szCs w:val="24"/>
+        </w:rPr>
+        <w:t>Lochyński</w:t>
+      </w:r>
+      <w:proofErr w:type="spellEnd"/>
+      <w:r>
+        <w:rPr>
+          <w:rFonts w:ascii="Calibri" w:cs="Calibri"/>
+          <w:sz w:val="24"/>
+          <w:szCs w:val="24"/>
+        </w:rPr>
+        <w:t xml:space="preserve">, “Biotechnology and genetic engineering in the new drug development. Part I. DNA technology and recombinant proteins,” </w:t>
+      </w:r>
+      <w:r>
+        <w:rPr>
+          <w:rFonts w:ascii="Calibri" w:cs="Calibri"/>
+          <w:i/>
+          <w:iCs/>
+          <w:sz w:val="24"/>
+          <w:szCs w:val="24"/>
+        </w:rPr>
+        <w:t>Pharmacological Reports</w:t>
+      </w:r>
+      <w:r>
+        <w:rPr>
+          <w:rFonts w:ascii="Calibri" w:cs="Calibri"/>
+          <w:sz w:val="24"/>
+          <w:szCs w:val="24"/>
+        </w:rPr>
+        <w:t xml:space="preserve">, vol. 65, no. 5, pp. 1075–1085, Sep. 2013, </w:t>
+      </w:r>
+      <w:proofErr w:type="spellStart"/>
+      <w:r>
+        <w:rPr>
+          <w:rFonts w:ascii="Calibri" w:cs="Calibri"/>
+          <w:sz w:val="24"/>
+          <w:szCs w:val="24"/>
+        </w:rPr>
+        <w:t>doi</w:t>
+      </w:r>
+      <w:proofErr w:type="spellEnd"/>
+      <w:r>
+        <w:rPr>
+          <w:rFonts w:ascii="Calibri" w:cs="Calibri"/>
+          <w:sz w:val="24"/>
+          <w:szCs w:val="24"/>
+        </w:rPr>
+        <w:t>: 10.1016/S1734-1140(13)71466-X.</w:t>
+      </w:r>
     </w:p>
     <w:p>
       <w:pPr>
-        <w:jc w:val="center"/>
-        <w:rPr>
-          <w:rFonts w:asciiTheme="minorHAnsi" w:hAnsiTheme="minorHAnsi" w:cstheme="minorHAnsi"/>
-        </w:rPr>
-      </w:pPr>
+        <w:pStyle w:val="Bibliography"/>
+        <w:rPr>
+          <w:rFonts w:ascii="Calibri" w:cs="Calibri"/>
+          <w:sz w:val="24"/>
+          <w:szCs w:val="24"/>
+        </w:rPr>
+      </w:pPr>
+      <w:r>
+        <w:rPr>
+          <w:rFonts w:ascii="Calibri" w:cs="Calibri"/>
+          <w:sz w:val="24"/>
+          <w:szCs w:val="24"/>
+        </w:rPr>
+        <w:t>[7]</w:t>
+      </w:r>
+      <w:r>
+        <w:rPr>
+          <w:rFonts w:ascii="Calibri" w:cs="Calibri"/>
+          <w:sz w:val="24"/>
+          <w:szCs w:val="24"/>
+        </w:rPr>
+        <w:tab/>
+        <w:t>“Sanger Sequencing Steps &amp; Method.” https://www.sigmaaldrich.com/US/en/technical-documents/protocol/genomics/sequencing/sanger-sequencing (accessed Mar. 22, 2022).</w:t>
+      </w:r>
     </w:p>
     <w:p>
       <w:pPr>
+        <w:pStyle w:val="Bibliography"/>
+        <w:rPr>
+          <w:rFonts w:ascii="Calibri" w:cs="Calibri"/>
+          <w:sz w:val="24"/>
+          <w:szCs w:val="24"/>
+        </w:rPr>
+      </w:pPr>
+      <w:r>
+        <w:rPr>
+          <w:rFonts w:ascii="Calibri" w:cs="Calibri"/>
+          <w:sz w:val="24"/>
+          <w:szCs w:val="24"/>
+        </w:rPr>
+        <w:t>[8]</w:t>
+      </w:r>
+      <w:r>
+        <w:rPr>
+          <w:rFonts w:ascii="Calibri" w:cs="Calibri"/>
+          <w:sz w:val="24"/>
+          <w:szCs w:val="24"/>
+        </w:rPr>
+        <w:tab/>
+        <w:t xml:space="preserve">S. Khan </w:t>
+      </w:r>
+      <w:r>
+        <w:rPr>
+          <w:rFonts w:ascii="Calibri" w:cs="Calibri"/>
+          <w:i/>
+          <w:iCs/>
+          <w:sz w:val="24"/>
+          <w:szCs w:val="24"/>
+        </w:rPr>
+        <w:t>et al.</w:t>
+      </w:r>
+      <w:r>
+        <w:rPr>
+          <w:rFonts w:ascii="Calibri" w:cs="Calibri"/>
+          <w:sz w:val="24"/>
+          <w:szCs w:val="24"/>
+        </w:rPr>
+        <w:t xml:space="preserve">, “Role of Recombinant DNA Technology to Improve Life,” </w:t>
+      </w:r>
+      <w:r>
+        <w:rPr>
+          <w:rFonts w:ascii="Calibri" w:cs="Calibri"/>
+          <w:i/>
+          <w:iCs/>
+          <w:sz w:val="24"/>
+          <w:szCs w:val="24"/>
+        </w:rPr>
+        <w:t>Int J Genomics</w:t>
+      </w:r>
+      <w:r>
+        <w:rPr>
+          <w:rFonts w:ascii="Calibri" w:cs="Calibri"/>
+          <w:sz w:val="24"/>
+          <w:szCs w:val="24"/>
+        </w:rPr>
+        <w:t xml:space="preserve">, vol. 2016, p. 2405954, 2016, </w:t>
+      </w:r>
+      <w:proofErr w:type="spellStart"/>
+      <w:r>
+        <w:rPr>
+          <w:rFonts w:ascii="Calibri" w:cs="Calibri"/>
+          <w:sz w:val="24"/>
+          <w:szCs w:val="24"/>
+        </w:rPr>
+        <w:t>doi</w:t>
+      </w:r>
+      <w:proofErr w:type="spellEnd"/>
+      <w:r>
+        <w:rPr>
+          <w:rFonts w:ascii="Calibri" w:cs="Calibri"/>
+          <w:sz w:val="24"/>
+          <w:szCs w:val="24"/>
+        </w:rPr>
+        <w:t>: 10.1155/2016/2405954.</w:t>
+      </w:r>
+    </w:p>
+    <w:p>
+      <w:pPr>
+        <w:pStyle w:val="Bibliography"/>
+        <w:rPr>
+          <w:rFonts w:ascii="Calibri" w:cs="Calibri"/>
+          <w:sz w:val="24"/>
+          <w:szCs w:val="24"/>
+        </w:rPr>
+      </w:pPr>
+      <w:r>
+        <w:rPr>
+          <w:rFonts w:ascii="Calibri" w:cs="Calibri"/>
+          <w:sz w:val="24"/>
+          <w:szCs w:val="24"/>
+        </w:rPr>
+        <w:t>[9]</w:t>
+      </w:r>
+      <w:r>
+        <w:rPr>
+          <w:rFonts w:ascii="Calibri" w:cs="Calibri"/>
+          <w:sz w:val="24"/>
+          <w:szCs w:val="24"/>
+        </w:rPr>
+        <w:tab/>
+        <w:t>“s41392-019-0089-y.pdf.” Accessed: Mar. 12, 2022. [Online]. Available: https://www-nature-com.proxy1.library.jhu.edu/articles/s41392-019-0089-y.pdf</w:t>
+      </w:r>
+    </w:p>
+    <w:p>
+      <w:pPr>
+        <w:pStyle w:val="Bibliography"/>
+        <w:rPr>
+          <w:rFonts w:ascii="Calibri" w:cs="Calibri"/>
+          <w:sz w:val="24"/>
+          <w:szCs w:val="24"/>
+        </w:rPr>
+      </w:pPr>
+      <w:r>
+        <w:rPr>
+          <w:rFonts w:ascii="Calibri" w:cs="Calibri"/>
+          <w:sz w:val="24"/>
+          <w:szCs w:val="24"/>
+        </w:rPr>
+        <w:t>[10]</w:t>
+      </w:r>
+      <w:r>
+        <w:rPr>
+          <w:rFonts w:ascii="Calibri" w:cs="Calibri"/>
+          <w:sz w:val="24"/>
+          <w:szCs w:val="24"/>
+        </w:rPr>
+        <w:tab/>
+        <w:t xml:space="preserve">S. D. </w:t>
+      </w:r>
+      <w:proofErr w:type="spellStart"/>
+      <w:r>
+        <w:rPr>
+          <w:rFonts w:ascii="Calibri" w:cs="Calibri"/>
+          <w:sz w:val="24"/>
+          <w:szCs w:val="24"/>
+        </w:rPr>
+        <w:t>Cederbaum</w:t>
+      </w:r>
+      <w:proofErr w:type="spellEnd"/>
+      <w:r>
+        <w:rPr>
+          <w:rFonts w:ascii="Calibri" w:cs="Calibri"/>
+          <w:sz w:val="24"/>
+          <w:szCs w:val="24"/>
+        </w:rPr>
+        <w:t xml:space="preserve">, G. C. Fareed, M. A. Lovett, and L. J. Shapiro, “Recombinant DNA in Medicine,” </w:t>
+      </w:r>
+      <w:r>
+        <w:rPr>
+          <w:rFonts w:ascii="Calibri" w:cs="Calibri"/>
+          <w:i/>
+          <w:iCs/>
+          <w:sz w:val="24"/>
+          <w:szCs w:val="24"/>
+        </w:rPr>
+        <w:t>West J Med</w:t>
+      </w:r>
+      <w:r>
+        <w:rPr>
+          <w:rFonts w:ascii="Calibri" w:cs="Calibri"/>
+          <w:sz w:val="24"/>
+          <w:szCs w:val="24"/>
+        </w:rPr>
+        <w:t>, vol. 141, no. 2, pp. 210–222, Aug. 1984, Accessed: Mar. 12, 2022. [Online]. Available: https://www.ncbi.nlm.nih.gov/pmc/articles/PMC1021739/</w:t>
+      </w:r>
+    </w:p>
+    <w:p>
+      <w:pPr>
+        <w:pStyle w:val="Bibliography"/>
+        <w:rPr>
+          <w:rFonts w:ascii="Calibri" w:cs="Calibri"/>
+          <w:sz w:val="24"/>
+          <w:szCs w:val="24"/>
+        </w:rPr>
+      </w:pPr>
+      <w:r>
+        <w:rPr>
+          <w:rFonts w:ascii="Calibri" w:cs="Calibri"/>
+          <w:sz w:val="24"/>
+          <w:szCs w:val="24"/>
+        </w:rPr>
+        <w:t>[11]</w:t>
+      </w:r>
+      <w:r>
+        <w:rPr>
+          <w:rFonts w:ascii="Calibri" w:cs="Calibri"/>
+          <w:sz w:val="24"/>
+          <w:szCs w:val="24"/>
+        </w:rPr>
+        <w:tab/>
+        <w:t xml:space="preserve">U. </w:t>
+      </w:r>
+      <w:proofErr w:type="spellStart"/>
+      <w:r>
+        <w:rPr>
+          <w:rFonts w:ascii="Calibri" w:cs="Calibri"/>
+          <w:sz w:val="24"/>
+          <w:szCs w:val="24"/>
+        </w:rPr>
+        <w:t>Sahin</w:t>
+      </w:r>
+      <w:proofErr w:type="spellEnd"/>
+      <w:r>
+        <w:rPr>
+          <w:rFonts w:ascii="Calibri" w:cs="Calibri"/>
+          <w:sz w:val="24"/>
+          <w:szCs w:val="24"/>
+        </w:rPr>
+        <w:t xml:space="preserve">, K. </w:t>
+      </w:r>
+      <w:proofErr w:type="spellStart"/>
+      <w:r>
+        <w:rPr>
+          <w:rFonts w:ascii="Calibri" w:cs="Calibri"/>
+          <w:sz w:val="24"/>
+          <w:szCs w:val="24"/>
+        </w:rPr>
+        <w:t>Karikó</w:t>
+      </w:r>
+      <w:proofErr w:type="spellEnd"/>
+      <w:r>
+        <w:rPr>
+          <w:rFonts w:ascii="Calibri" w:cs="Calibri"/>
+          <w:sz w:val="24"/>
+          <w:szCs w:val="24"/>
+        </w:rPr>
+        <w:t xml:space="preserve">, and Ö. Türeci, “mRNA-based therapeutics — developing a new class of drugs,” </w:t>
+      </w:r>
+      <w:r>
+        <w:rPr>
+          <w:rFonts w:ascii="Calibri" w:cs="Calibri"/>
+          <w:i/>
+          <w:iCs/>
+          <w:sz w:val="24"/>
+          <w:szCs w:val="24"/>
+        </w:rPr>
+        <w:t xml:space="preserve">Nat Rev Drug </w:t>
+      </w:r>
+      <w:proofErr w:type="spellStart"/>
+      <w:r>
+        <w:rPr>
+          <w:rFonts w:ascii="Calibri" w:cs="Calibri"/>
+          <w:i/>
+          <w:iCs/>
+          <w:sz w:val="24"/>
+          <w:szCs w:val="24"/>
+        </w:rPr>
+        <w:t>Discov</w:t>
+      </w:r>
+      <w:proofErr w:type="spellEnd"/>
+      <w:r>
+        <w:rPr>
+          <w:rFonts w:ascii="Calibri" w:cs="Calibri"/>
+          <w:sz w:val="24"/>
+          <w:szCs w:val="24"/>
+        </w:rPr>
+        <w:t xml:space="preserve">, vol. 13, no. 10, pp. 759–780, Oct. 2014, </w:t>
+      </w:r>
+      <w:proofErr w:type="spellStart"/>
+      <w:r>
+        <w:rPr>
+          <w:rFonts w:ascii="Calibri" w:cs="Calibri"/>
+          <w:sz w:val="24"/>
+          <w:szCs w:val="24"/>
+        </w:rPr>
+        <w:t>doi</w:t>
+      </w:r>
+      <w:proofErr w:type="spellEnd"/>
+      <w:r>
+        <w:rPr>
+          <w:rFonts w:ascii="Calibri" w:cs="Calibri"/>
+          <w:sz w:val="24"/>
+          <w:szCs w:val="24"/>
+        </w:rPr>
+        <w:t>: 10.1038/nrd4278.</w:t>
+      </w:r>
+    </w:p>
+    <w:p>
+      <w:pPr>
+        <w:pStyle w:val="Bibliography"/>
+        <w:rPr>
+          <w:rFonts w:ascii="Calibri" w:cs="Calibri"/>
+          <w:sz w:val="24"/>
+          <w:szCs w:val="24"/>
+        </w:rPr>
+      </w:pPr>
+      <w:r>
+        <w:rPr>
+          <w:rFonts w:ascii="Calibri" w:cs="Calibri"/>
+          <w:sz w:val="24"/>
+          <w:szCs w:val="24"/>
+        </w:rPr>
+        <w:t>[12]</w:t>
+      </w:r>
+      <w:r>
+        <w:rPr>
+          <w:rFonts w:ascii="Calibri" w:cs="Calibri"/>
+          <w:sz w:val="24"/>
+          <w:szCs w:val="24"/>
+        </w:rPr>
+        <w:tab/>
+        <w:t xml:space="preserve">C. Gustafsson, J. Minshull, S. Govindarajan, J. Ness, A. Villalobos, and M. Welch, “Engineering genes for predictable protein expression,” </w:t>
+      </w:r>
+      <w:r>
+        <w:rPr>
+          <w:rFonts w:ascii="Calibri" w:cs="Calibri"/>
+          <w:i/>
+          <w:iCs/>
+          <w:sz w:val="24"/>
+          <w:szCs w:val="24"/>
+        </w:rPr>
+        <w:t>Protein Expression and Purification</w:t>
+      </w:r>
+      <w:r>
+        <w:rPr>
+          <w:rFonts w:ascii="Calibri" w:cs="Calibri"/>
+          <w:sz w:val="24"/>
+          <w:szCs w:val="24"/>
+        </w:rPr>
+        <w:t xml:space="preserve">, vol. 83, no. 1, pp. 37–46, May 2012, </w:t>
+      </w:r>
+      <w:proofErr w:type="spellStart"/>
+      <w:r>
+        <w:rPr>
+          <w:rFonts w:ascii="Calibri" w:cs="Calibri"/>
+          <w:sz w:val="24"/>
+          <w:szCs w:val="24"/>
+        </w:rPr>
+        <w:t>doi</w:t>
+      </w:r>
+      <w:proofErr w:type="spellEnd"/>
+      <w:r>
+        <w:rPr>
+          <w:rFonts w:ascii="Calibri" w:cs="Calibri"/>
+          <w:sz w:val="24"/>
+          <w:szCs w:val="24"/>
+        </w:rPr>
+        <w:t>: 10.1016/j.pep.2012.02.013.</w:t>
+      </w:r>
+    </w:p>
+    <w:p>
+      <w:pPr>
+        <w:rPr>
+          <w:rFonts w:asciiTheme="minorHAnsi" w:hAnsiTheme="minorHAnsi" w:cstheme="minorHAnsi"/>
+        </w:rPr>
+      </w:pPr>
+      <w:r>
+        <w:rPr>
+          <w:rFonts w:asciiTheme="minorHAnsi" w:hAnsiTheme="minorHAnsi" w:cstheme="minorHAnsi"/>
+        </w:rPr>
+        <w:fldChar w:fldCharType="end"/>
+      </w:r>
+    </w:p>
+    <w:p>
+      <w:pPr>
+        <w:rPr>
+          <w:rFonts w:asciiTheme="minorHAnsi" w:hAnsiTheme="minorHAnsi" w:cstheme="minorHAnsi"/>
+        </w:rPr>
+      </w:pPr>
+    </w:p>
+    <w:p>
+      <w:pPr>
+        <w:rPr>
+          <w:rFonts w:asciiTheme="minorHAnsi" w:hAnsiTheme="minorHAnsi" w:cstheme="minorHAnsi"/>
+        </w:rPr>
+      </w:pPr>
+    </w:p>
+    <w:p>
+      <w:pPr>
+        <w:rPr>
+          <w:rFonts w:asciiTheme="minorHAnsi" w:hAnsiTheme="minorHAnsi" w:cstheme="minorHAnsi"/>
+        </w:rPr>
+      </w:pPr>
+    </w:p>
+    <w:p>
+      <w:pPr>
+        <w:rPr>
+          <w:rFonts w:asciiTheme="minorHAnsi" w:hAnsiTheme="minorHAnsi" w:cstheme="minorHAnsi"/>
+        </w:rPr>
+      </w:pPr>
+    </w:p>
+    <w:p>
+      <w:pPr>
         <w:jc w:val="center"/>
         <w:rPr>
           <w:rFonts w:asciiTheme="minorHAnsi" w:hAnsiTheme="minorHAnsi" w:cstheme="minorHAnsi"/>
         </w:rPr>
       </w:pPr>
-      <w:r>
-        <w:rPr>
-          <w:rFonts w:asciiTheme="minorHAnsi" w:hAnsiTheme="minorHAnsi" w:cstheme="minorHAnsi"/>
-          <w:noProof/>
-        </w:rPr>
-        <w:drawing>
-          <wp:inline distT="0" distB="0" distL="0" distR="0" wp14:anchorId="5AB90CF6" wp14:editId="055A7248">
-            <wp:extent cx="3847409" cy="2381201"/>
-            <wp:effectExtent l="0" t="0" r="1270" b="0"/>
-            <wp:docPr id="2" name="Picture 2"/>
-            <wp:cNvGraphicFramePr>
-              <a:graphicFrameLocks xmlns:a="http://schemas.openxmlformats.org/drawingml/2006/main" noChangeAspect="1"/>
-            </wp:cNvGraphicFramePr>
-            <a:graphic xmlns:a="http://schemas.openxmlformats.org/drawingml/2006/main">
-              <a:graphicData uri="http://schemas.openxmlformats.org/drawingml/2006/picture">
-                <pic:pic xmlns:pic="http://schemas.openxmlformats.org/drawingml/2006/picture">
-                  <pic:nvPicPr>
-                    <pic:cNvPr id="2" name="Picture 2"/>
-                    <pic:cNvPicPr/>
-                  </pic:nvPicPr>
-                  <pic:blipFill>
-                    <a:blip r:embed="rId13" cstate="print">
-                      <a:extLst>
-                        <a:ext uri="{28A0092B-C50C-407E-A947-70E740481C1C}">
-                          <a14:useLocalDpi xmlns:a14="http://schemas.microsoft.com/office/drawing/2010/main" val="0"/>
-                        </a:ext>
-                      </a:extLst>
-                    </a:blip>
-                    <a:stretch>
-                      <a:fillRect/>
-                    </a:stretch>
-                  </pic:blipFill>
-                  <pic:spPr>
-                    <a:xfrm>
-                      <a:off x="0" y="0"/>
-                      <a:ext cx="3860540" cy="2389328"/>
-                    </a:xfrm>
-                    <a:prstGeom prst="rect">
-                      <a:avLst/>
-                    </a:prstGeom>
-                  </pic:spPr>
-                </pic:pic>
-              </a:graphicData>
-            </a:graphic>
-          </wp:inline>
-        </w:drawing>
-      </w:r>
     </w:p>
     <w:sectPr>
       <w:pgSz w:w="12240" w:h="15840"/>
@@ -4607,6 +7128,119 @@
     </w:lvl>
   </w:abstractNum>
   <w:abstractNum w:abstractNumId="14" w15:restartNumberingAfterBreak="0">
+    <w:nsid w:val="4EC35E88"/>
+    <w:multiLevelType w:val="hybridMultilevel"/>
+    <w:tmpl w:val="A8AA3310"/>
+    <w:lvl w:ilvl="0" w:tplc="04090001">
+      <w:start w:val="1"/>
+      <w:numFmt w:val="bullet"/>
+      <w:lvlText w:val=""/>
+      <w:lvlJc w:val="left"/>
+      <w:pPr>
+        <w:ind w:left="360" w:hanging="360"/>
+      </w:pPr>
+      <w:rPr>
+        <w:rFonts w:ascii="Symbol" w:hAnsi="Symbol" w:hint="default"/>
+      </w:rPr>
+    </w:lvl>
+    <w:lvl w:ilvl="1" w:tplc="04090003" w:tentative="1">
+      <w:start w:val="1"/>
+      <w:numFmt w:val="bullet"/>
+      <w:lvlText w:val="o"/>
+      <w:lvlJc w:val="left"/>
+      <w:pPr>
+        <w:ind w:left="1080" w:hanging="360"/>
+      </w:pPr>
+      <w:rPr>
+        <w:rFonts w:ascii="Courier New" w:hAnsi="Courier New" w:cs="Courier New" w:hint="default"/>
+      </w:rPr>
+    </w:lvl>
+    <w:lvl w:ilvl="2" w:tplc="04090005" w:tentative="1">
+      <w:start w:val="1"/>
+      <w:numFmt w:val="bullet"/>
+      <w:lvlText w:val=""/>
+      <w:lvlJc w:val="left"/>
+      <w:pPr>
+        <w:ind w:left="1800" w:hanging="360"/>
+      </w:pPr>
+      <w:rPr>
+        <w:rFonts w:ascii="Wingdings" w:hAnsi="Wingdings" w:hint="default"/>
+      </w:rPr>
+    </w:lvl>
+    <w:lvl w:ilvl="3" w:tplc="04090001" w:tentative="1">
+      <w:start w:val="1"/>
+      <w:numFmt w:val="bullet"/>
+      <w:lvlText w:val=""/>
+      <w:lvlJc w:val="left"/>
+      <w:pPr>
+        <w:ind w:left="2520" w:hanging="360"/>
+      </w:pPr>
+      <w:rPr>
+        <w:rFonts w:ascii="Symbol" w:hAnsi="Symbol" w:hint="default"/>
+      </w:rPr>
+    </w:lvl>
+    <w:lvl w:ilvl="4" w:tplc="04090003" w:tentative="1">
+      <w:start w:val="1"/>
+      <w:numFmt w:val="bullet"/>
+      <w:lvlText w:val="o"/>
+      <w:lvlJc w:val="left"/>
+      <w:pPr>
+        <w:ind w:left="3240" w:hanging="360"/>
+      </w:pPr>
+      <w:rPr>
+        <w:rFonts w:ascii="Courier New" w:hAnsi="Courier New" w:cs="Courier New" w:hint="default"/>
+      </w:rPr>
+    </w:lvl>
+    <w:lvl w:ilvl="5" w:tplc="04090005" w:tentative="1">
+      <w:start w:val="1"/>
+      <w:numFmt w:val="bullet"/>
+      <w:lvlText w:val=""/>
+      <w:lvlJc w:val="left"/>
+      <w:pPr>
+        <w:ind w:left="3960" w:hanging="360"/>
+      </w:pPr>
+      <w:rPr>
+        <w:rFonts w:ascii="Wingdings" w:hAnsi="Wingdings" w:hint="default"/>
+      </w:rPr>
+    </w:lvl>
+    <w:lvl w:ilvl="6" w:tplc="04090001" w:tentative="1">
+      <w:start w:val="1"/>
+      <w:numFmt w:val="bullet"/>
+      <w:lvlText w:val=""/>
+      <w:lvlJc w:val="left"/>
+      <w:pPr>
+        <w:ind w:left="4680" w:hanging="360"/>
+      </w:pPr>
+      <w:rPr>
+        <w:rFonts w:ascii="Symbol" w:hAnsi="Symbol" w:hint="default"/>
+      </w:rPr>
+    </w:lvl>
+    <w:lvl w:ilvl="7" w:tplc="04090003" w:tentative="1">
+      <w:start w:val="1"/>
+      <w:numFmt w:val="bullet"/>
+      <w:lvlText w:val="o"/>
+      <w:lvlJc w:val="left"/>
+      <w:pPr>
+        <w:ind w:left="5400" w:hanging="360"/>
+      </w:pPr>
+      <w:rPr>
+        <w:rFonts w:ascii="Courier New" w:hAnsi="Courier New" w:cs="Courier New" w:hint="default"/>
+      </w:rPr>
+    </w:lvl>
+    <w:lvl w:ilvl="8" w:tplc="04090005" w:tentative="1">
+      <w:start w:val="1"/>
+      <w:numFmt w:val="bullet"/>
+      <w:lvlText w:val=""/>
+      <w:lvlJc w:val="left"/>
+      <w:pPr>
+        <w:ind w:left="6120" w:hanging="360"/>
+      </w:pPr>
+      <w:rPr>
+        <w:rFonts w:ascii="Wingdings" w:hAnsi="Wingdings" w:hint="default"/>
+      </w:rPr>
+    </w:lvl>
+  </w:abstractNum>
+  <w:abstractNum w:abstractNumId="15" w15:restartNumberingAfterBreak="0">
     <w:nsid w:val="52D15F71"/>
     <w:multiLevelType w:val="hybridMultilevel"/>
     <w:tmpl w:val="587630B8"/>
@@ -4719,7 +7353,7 @@
       </w:rPr>
     </w:lvl>
   </w:abstractNum>
-  <w:abstractNum w:abstractNumId="15" w15:restartNumberingAfterBreak="0">
+  <w:abstractNum w:abstractNumId="16" w15:restartNumberingAfterBreak="0">
     <w:nsid w:val="53CC6D9B"/>
     <w:multiLevelType w:val="hybridMultilevel"/>
     <w:tmpl w:val="9FBA4BF0"/>
@@ -4832,7 +7466,7 @@
       </w:rPr>
     </w:lvl>
   </w:abstractNum>
-  <w:abstractNum w:abstractNumId="16" w15:restartNumberingAfterBreak="0">
+  <w:abstractNum w:abstractNumId="17" w15:restartNumberingAfterBreak="0">
     <w:nsid w:val="54A20769"/>
     <w:multiLevelType w:val="hybridMultilevel"/>
     <w:tmpl w:val="838AAB1C"/>
@@ -4921,7 +7555,7 @@
       </w:pPr>
     </w:lvl>
   </w:abstractNum>
-  <w:abstractNum w:abstractNumId="17" w15:restartNumberingAfterBreak="0">
+  <w:abstractNum w:abstractNumId="18" w15:restartNumberingAfterBreak="0">
     <w:nsid w:val="55294C51"/>
     <w:multiLevelType w:val="hybridMultilevel"/>
     <w:tmpl w:val="00F29136"/>
@@ -5034,7 +7668,7 @@
       </w:rPr>
     </w:lvl>
   </w:abstractNum>
-  <w:abstractNum w:abstractNumId="18" w15:restartNumberingAfterBreak="0">
+  <w:abstractNum w:abstractNumId="19" w15:restartNumberingAfterBreak="0">
     <w:nsid w:val="570C235A"/>
     <w:multiLevelType w:val="hybridMultilevel"/>
     <w:tmpl w:val="C0E0D410"/>
@@ -5147,7 +7781,120 @@
       </w:rPr>
     </w:lvl>
   </w:abstractNum>
-  <w:abstractNum w:abstractNumId="19" w15:restartNumberingAfterBreak="0">
+  <w:abstractNum w:abstractNumId="20" w15:restartNumberingAfterBreak="0">
+    <w:nsid w:val="58366830"/>
+    <w:multiLevelType w:val="hybridMultilevel"/>
+    <w:tmpl w:val="75D606E0"/>
+    <w:lvl w:ilvl="0" w:tplc="04090001">
+      <w:start w:val="1"/>
+      <w:numFmt w:val="bullet"/>
+      <w:lvlText w:val=""/>
+      <w:lvlJc w:val="left"/>
+      <w:pPr>
+        <w:ind w:left="360" w:hanging="360"/>
+      </w:pPr>
+      <w:rPr>
+        <w:rFonts w:ascii="Symbol" w:hAnsi="Symbol" w:hint="default"/>
+      </w:rPr>
+    </w:lvl>
+    <w:lvl w:ilvl="1" w:tplc="04090003" w:tentative="1">
+      <w:start w:val="1"/>
+      <w:numFmt w:val="bullet"/>
+      <w:lvlText w:val="o"/>
+      <w:lvlJc w:val="left"/>
+      <w:pPr>
+        <w:ind w:left="1080" w:hanging="360"/>
+      </w:pPr>
+      <w:rPr>
+        <w:rFonts w:ascii="Courier New" w:hAnsi="Courier New" w:cs="Courier New" w:hint="default"/>
+      </w:rPr>
+    </w:lvl>
+    <w:lvl w:ilvl="2" w:tplc="04090005" w:tentative="1">
+      <w:start w:val="1"/>
+      <w:numFmt w:val="bullet"/>
+      <w:lvlText w:val=""/>
+      <w:lvlJc w:val="left"/>
+      <w:pPr>
+        <w:ind w:left="1800" w:hanging="360"/>
+      </w:pPr>
+      <w:rPr>
+        <w:rFonts w:ascii="Wingdings" w:hAnsi="Wingdings" w:hint="default"/>
+      </w:rPr>
+    </w:lvl>
+    <w:lvl w:ilvl="3" w:tplc="04090001" w:tentative="1">
+      <w:start w:val="1"/>
+      <w:numFmt w:val="bullet"/>
+      <w:lvlText w:val=""/>
+      <w:lvlJc w:val="left"/>
+      <w:pPr>
+        <w:ind w:left="2520" w:hanging="360"/>
+      </w:pPr>
+      <w:rPr>
+        <w:rFonts w:ascii="Symbol" w:hAnsi="Symbol" w:hint="default"/>
+      </w:rPr>
+    </w:lvl>
+    <w:lvl w:ilvl="4" w:tplc="04090003" w:tentative="1">
+      <w:start w:val="1"/>
+      <w:numFmt w:val="bullet"/>
+      <w:lvlText w:val="o"/>
+      <w:lvlJc w:val="left"/>
+      <w:pPr>
+        <w:ind w:left="3240" w:hanging="360"/>
+      </w:pPr>
+      <w:rPr>
+        <w:rFonts w:ascii="Courier New" w:hAnsi="Courier New" w:cs="Courier New" w:hint="default"/>
+      </w:rPr>
+    </w:lvl>
+    <w:lvl w:ilvl="5" w:tplc="04090005" w:tentative="1">
+      <w:start w:val="1"/>
+      <w:numFmt w:val="bullet"/>
+      <w:lvlText w:val=""/>
+      <w:lvlJc w:val="left"/>
+      <w:pPr>
+        <w:ind w:left="3960" w:hanging="360"/>
+      </w:pPr>
+      <w:rPr>
+        <w:rFonts w:ascii="Wingdings" w:hAnsi="Wingdings" w:hint="default"/>
+      </w:rPr>
+    </w:lvl>
+    <w:lvl w:ilvl="6" w:tplc="04090001" w:tentative="1">
+      <w:start w:val="1"/>
+      <w:numFmt w:val="bullet"/>
+      <w:lvlText w:val=""/>
+      <w:lvlJc w:val="left"/>
+      <w:pPr>
+        <w:ind w:left="4680" w:hanging="360"/>
+      </w:pPr>
+      <w:rPr>
+        <w:rFonts w:ascii="Symbol" w:hAnsi="Symbol" w:hint="default"/>
+      </w:rPr>
+    </w:lvl>
+    <w:lvl w:ilvl="7" w:tplc="04090003" w:tentative="1">
+      <w:start w:val="1"/>
+      <w:numFmt w:val="bullet"/>
+      <w:lvlText w:val="o"/>
+      <w:lvlJc w:val="left"/>
+      <w:pPr>
+        <w:ind w:left="5400" w:hanging="360"/>
+      </w:pPr>
+      <w:rPr>
+        <w:rFonts w:ascii="Courier New" w:hAnsi="Courier New" w:cs="Courier New" w:hint="default"/>
+      </w:rPr>
+    </w:lvl>
+    <w:lvl w:ilvl="8" w:tplc="04090005" w:tentative="1">
+      <w:start w:val="1"/>
+      <w:numFmt w:val="bullet"/>
+      <w:lvlText w:val=""/>
+      <w:lvlJc w:val="left"/>
+      <w:pPr>
+        <w:ind w:left="6120" w:hanging="360"/>
+      </w:pPr>
+      <w:rPr>
+        <w:rFonts w:ascii="Wingdings" w:hAnsi="Wingdings" w:hint="default"/>
+      </w:rPr>
+    </w:lvl>
+  </w:abstractNum>
+  <w:abstractNum w:abstractNumId="21" w15:restartNumberingAfterBreak="0">
     <w:nsid w:val="5B6446C4"/>
     <w:multiLevelType w:val="hybridMultilevel"/>
     <w:tmpl w:val="8ACC5F82"/>
@@ -5260,7 +8007,120 @@
       </w:rPr>
     </w:lvl>
   </w:abstractNum>
-  <w:abstractNum w:abstractNumId="20" w15:restartNumberingAfterBreak="0">
+  <w:abstractNum w:abstractNumId="22" w15:restartNumberingAfterBreak="0">
+    <w:nsid w:val="5BF21F7D"/>
+    <w:multiLevelType w:val="hybridMultilevel"/>
+    <w:tmpl w:val="522862AC"/>
+    <w:lvl w:ilvl="0" w:tplc="04090001">
+      <w:start w:val="1"/>
+      <w:numFmt w:val="bullet"/>
+      <w:lvlText w:val=""/>
+      <w:lvlJc w:val="left"/>
+      <w:pPr>
+        <w:ind w:left="360" w:hanging="360"/>
+      </w:pPr>
+      <w:rPr>
+        <w:rFonts w:ascii="Symbol" w:hAnsi="Symbol" w:hint="default"/>
+      </w:rPr>
+    </w:lvl>
+    <w:lvl w:ilvl="1" w:tplc="04090003" w:tentative="1">
+      <w:start w:val="1"/>
+      <w:numFmt w:val="bullet"/>
+      <w:lvlText w:val="o"/>
+      <w:lvlJc w:val="left"/>
+      <w:pPr>
+        <w:ind w:left="1080" w:hanging="360"/>
+      </w:pPr>
+      <w:rPr>
+        <w:rFonts w:ascii="Courier New" w:hAnsi="Courier New" w:cs="Courier New" w:hint="default"/>
+      </w:rPr>
+    </w:lvl>
+    <w:lvl w:ilvl="2" w:tplc="04090005" w:tentative="1">
+      <w:start w:val="1"/>
+      <w:numFmt w:val="bullet"/>
+      <w:lvlText w:val=""/>
+      <w:lvlJc w:val="left"/>
+      <w:pPr>
+        <w:ind w:left="1800" w:hanging="360"/>
+      </w:pPr>
+      <w:rPr>
+        <w:rFonts w:ascii="Wingdings" w:hAnsi="Wingdings" w:hint="default"/>
+      </w:rPr>
+    </w:lvl>
+    <w:lvl w:ilvl="3" w:tplc="04090001" w:tentative="1">
+      <w:start w:val="1"/>
+      <w:numFmt w:val="bullet"/>
+      <w:lvlText w:val=""/>
+      <w:lvlJc w:val="left"/>
+      <w:pPr>
+        <w:ind w:left="2520" w:hanging="360"/>
+      </w:pPr>
+      <w:rPr>
+        <w:rFonts w:ascii="Symbol" w:hAnsi="Symbol" w:hint="default"/>
+      </w:rPr>
+    </w:lvl>
+    <w:lvl w:ilvl="4" w:tplc="04090003" w:tentative="1">
+      <w:start w:val="1"/>
+      <w:numFmt w:val="bullet"/>
+      <w:lvlText w:val="o"/>
+      <w:lvlJc w:val="left"/>
+      <w:pPr>
+        <w:ind w:left="3240" w:hanging="360"/>
+      </w:pPr>
+      <w:rPr>
+        <w:rFonts w:ascii="Courier New" w:hAnsi="Courier New" w:cs="Courier New" w:hint="default"/>
+      </w:rPr>
+    </w:lvl>
+    <w:lvl w:ilvl="5" w:tplc="04090005" w:tentative="1">
+      <w:start w:val="1"/>
+      <w:numFmt w:val="bullet"/>
+      <w:lvlText w:val=""/>
+      <w:lvlJc w:val="left"/>
+      <w:pPr>
+        <w:ind w:left="3960" w:hanging="360"/>
+      </w:pPr>
+      <w:rPr>
+        <w:rFonts w:ascii="Wingdings" w:hAnsi="Wingdings" w:hint="default"/>
+      </w:rPr>
+    </w:lvl>
+    <w:lvl w:ilvl="6" w:tplc="04090001" w:tentative="1">
+      <w:start w:val="1"/>
+      <w:numFmt w:val="bullet"/>
+      <w:lvlText w:val=""/>
+      <w:lvlJc w:val="left"/>
+      <w:pPr>
+        <w:ind w:left="4680" w:hanging="360"/>
+      </w:pPr>
+      <w:rPr>
+        <w:rFonts w:ascii="Symbol" w:hAnsi="Symbol" w:hint="default"/>
+      </w:rPr>
+    </w:lvl>
+    <w:lvl w:ilvl="7" w:tplc="04090003" w:tentative="1">
+      <w:start w:val="1"/>
+      <w:numFmt w:val="bullet"/>
+      <w:lvlText w:val="o"/>
+      <w:lvlJc w:val="left"/>
+      <w:pPr>
+        <w:ind w:left="5400" w:hanging="360"/>
+      </w:pPr>
+      <w:rPr>
+        <w:rFonts w:ascii="Courier New" w:hAnsi="Courier New" w:cs="Courier New" w:hint="default"/>
+      </w:rPr>
+    </w:lvl>
+    <w:lvl w:ilvl="8" w:tplc="04090005" w:tentative="1">
+      <w:start w:val="1"/>
+      <w:numFmt w:val="bullet"/>
+      <w:lvlText w:val=""/>
+      <w:lvlJc w:val="left"/>
+      <w:pPr>
+        <w:ind w:left="6120" w:hanging="360"/>
+      </w:pPr>
+      <w:rPr>
+        <w:rFonts w:ascii="Wingdings" w:hAnsi="Wingdings" w:hint="default"/>
+      </w:rPr>
+    </w:lvl>
+  </w:abstractNum>
+  <w:abstractNum w:abstractNumId="23" w15:restartNumberingAfterBreak="0">
     <w:nsid w:val="5E913835"/>
     <w:multiLevelType w:val="hybridMultilevel"/>
     <w:tmpl w:val="686697EC"/>
@@ -5373,7 +8233,7 @@
       </w:rPr>
     </w:lvl>
   </w:abstractNum>
-  <w:abstractNum w:abstractNumId="21" w15:restartNumberingAfterBreak="0">
+  <w:abstractNum w:abstractNumId="24" w15:restartNumberingAfterBreak="0">
     <w:nsid w:val="60E20FA5"/>
     <w:multiLevelType w:val="hybridMultilevel"/>
     <w:tmpl w:val="F1085BDE"/>
@@ -5462,7 +8322,7 @@
       </w:pPr>
     </w:lvl>
   </w:abstractNum>
-  <w:abstractNum w:abstractNumId="22" w15:restartNumberingAfterBreak="0">
+  <w:abstractNum w:abstractNumId="25" w15:restartNumberingAfterBreak="0">
     <w:nsid w:val="6BB37579"/>
     <w:multiLevelType w:val="hybridMultilevel"/>
     <w:tmpl w:val="C53AD41E"/>
@@ -5575,7 +8435,7 @@
       </w:rPr>
     </w:lvl>
   </w:abstractNum>
-  <w:abstractNum w:abstractNumId="23" w15:restartNumberingAfterBreak="0">
+  <w:abstractNum w:abstractNumId="26" w15:restartNumberingAfterBreak="0">
     <w:nsid w:val="75A16BF1"/>
     <w:multiLevelType w:val="hybridMultilevel"/>
     <w:tmpl w:val="70E46BA0"/>
@@ -5688,7 +8548,7 @@
       </w:rPr>
     </w:lvl>
   </w:abstractNum>
-  <w:abstractNum w:abstractNumId="24" w15:restartNumberingAfterBreak="0">
+  <w:abstractNum w:abstractNumId="27" w15:restartNumberingAfterBreak="0">
     <w:nsid w:val="7DDD6C9B"/>
     <w:multiLevelType w:val="hybridMultilevel"/>
     <w:tmpl w:val="9BE8A15A"/>
@@ -5811,16 +8671,16 @@
     <w:abstractNumId w:val="9"/>
   </w:num>
   <w:num w:numId="4" w16cid:durableId="865556767">
-    <w:abstractNumId w:val="21"/>
+    <w:abstractNumId w:val="24"/>
   </w:num>
   <w:num w:numId="5" w16cid:durableId="1168130446">
     <w:abstractNumId w:val="8"/>
   </w:num>
   <w:num w:numId="6" w16cid:durableId="144904291">
-    <w:abstractNumId w:val="17"/>
+    <w:abstractNumId w:val="18"/>
   </w:num>
   <w:num w:numId="7" w16cid:durableId="783307723">
-    <w:abstractNumId w:val="16"/>
+    <w:abstractNumId w:val="17"/>
   </w:num>
   <w:num w:numId="8" w16cid:durableId="1648516089">
     <w:abstractNumId w:val="2"/>
@@ -5832,7 +8692,7 @@
     <w:abstractNumId w:val="1"/>
   </w:num>
   <w:num w:numId="11" w16cid:durableId="1754080240">
-    <w:abstractNumId w:val="19"/>
+    <w:abstractNumId w:val="21"/>
   </w:num>
   <w:num w:numId="12" w16cid:durableId="1823038665">
     <w:abstractNumId w:val="0"/>
@@ -5841,16 +8701,16 @@
     <w:abstractNumId w:val="6"/>
   </w:num>
   <w:num w:numId="14" w16cid:durableId="442725010">
-    <w:abstractNumId w:val="20"/>
+    <w:abstractNumId w:val="23"/>
   </w:num>
   <w:num w:numId="15" w16cid:durableId="406611283">
     <w:abstractNumId w:val="7"/>
   </w:num>
   <w:num w:numId="16" w16cid:durableId="244341858">
-    <w:abstractNumId w:val="18"/>
+    <w:abstractNumId w:val="19"/>
   </w:num>
   <w:num w:numId="17" w16cid:durableId="1831099623">
-    <w:abstractNumId w:val="23"/>
+    <w:abstractNumId w:val="26"/>
   </w:num>
   <w:num w:numId="18" w16cid:durableId="77602603">
     <w:abstractNumId w:val="11"/>
@@ -5859,13 +8719,13 @@
     <w:abstractNumId w:val="4"/>
   </w:num>
   <w:num w:numId="20" w16cid:durableId="40370820">
-    <w:abstractNumId w:val="14"/>
+    <w:abstractNumId w:val="15"/>
   </w:num>
   <w:num w:numId="21" w16cid:durableId="454451421">
-    <w:abstractNumId w:val="22"/>
+    <w:abstractNumId w:val="25"/>
   </w:num>
   <w:num w:numId="22" w16cid:durableId="724375420">
-    <w:abstractNumId w:val="15"/>
+    <w:abstractNumId w:val="16"/>
   </w:num>
   <w:num w:numId="23" w16cid:durableId="471363913">
     <w:abstractNumId w:val="3"/>
@@ -5874,7 +8734,16 @@
     <w:abstractNumId w:val="10"/>
   </w:num>
   <w:num w:numId="25" w16cid:durableId="1245412842">
-    <w:abstractNumId w:val="24"/>
+    <w:abstractNumId w:val="27"/>
+  </w:num>
+  <w:num w:numId="26" w16cid:durableId="981812200">
+    <w:abstractNumId w:val="22"/>
+  </w:num>
+  <w:num w:numId="27" w16cid:durableId="1599408526">
+    <w:abstractNumId w:val="14"/>
+  </w:num>
+  <w:num w:numId="28" w16cid:durableId="2057855111">
+    <w:abstractNumId w:val="20"/>
   </w:num>
 </w:numbering>
 </file>

</xml_diff>

<commit_message>
Final review module 8
</commit_message>
<xml_diff>
--- a/Module8_DNA_Chromosomes_the_Nucleus/technical_paper_evaluation/Module8_Yves_Greatti_technical_paper_evaluation.docx
+++ b/Module8_DNA_Chromosomes_the_Nucleus/technical_paper_evaluation/Module8_Yves_Greatti_technical_paper_evaluation.docx
@@ -793,7 +793,7 @@
           <w:sz w:val="24"/>
           <w:szCs w:val="24"/>
         </w:rPr>
-        <w:t xml:space="preserve"> Recently FDAA approved two novel drugs: Luxturna to treat patients with a rare form of inherited vision loss and </w:t>
+        <w:t xml:space="preserve"> Recently FDA approved two novel drugs: Luxturna to treat patients with a rare form of inherited vision loss and </w:t>
       </w:r>
       <w:proofErr w:type="spellStart"/>
       <w:r>
@@ -906,6 +906,12 @@
         <w:rPr>
           <w:rFonts w:asciiTheme="minorHAnsi" w:hAnsiTheme="minorHAnsi" w:cstheme="minorHAnsi"/>
         </w:rPr>
+        <w:t>d</w:t>
+      </w:r>
+      <w:r>
+        <w:rPr>
+          <w:rFonts w:asciiTheme="minorHAnsi" w:hAnsiTheme="minorHAnsi" w:cstheme="minorHAnsi"/>
+        </w:rPr>
         <w:t xml:space="preserve">, </w:t>
       </w:r>
       <w:r>
@@ -1027,7 +1033,19 @@
         <w:rPr>
           <w:rFonts w:asciiTheme="minorHAnsi" w:hAnsiTheme="minorHAnsi" w:cstheme="minorHAnsi"/>
         </w:rPr>
-        <w:t xml:space="preserve"> PCR variations, are:</w:t>
+        <w:t xml:space="preserve"> PCR variations, </w:t>
+      </w:r>
+      <w:r>
+        <w:rPr>
+          <w:rFonts w:asciiTheme="minorHAnsi" w:hAnsiTheme="minorHAnsi" w:cstheme="minorHAnsi"/>
+        </w:rPr>
+        <w:t>include</w:t>
+      </w:r>
+      <w:r>
+        <w:rPr>
+          <w:rFonts w:asciiTheme="minorHAnsi" w:hAnsiTheme="minorHAnsi" w:cstheme="minorHAnsi"/>
+        </w:rPr>
+        <w:t>:</w:t>
       </w:r>
     </w:p>
     <w:p>
@@ -1108,7 +1126,23 @@
           <w:sz w:val="24"/>
           <w:szCs w:val="24"/>
         </w:rPr>
-        <w:t xml:space="preserve"> genome of interest (criminal and paternity tests).</w:t>
+        <w:t xml:space="preserve"> genome of interest (</w:t>
+      </w:r>
+      <w:r>
+        <w:rPr>
+          <w:rFonts w:eastAsia="Times New Roman" w:cstheme="minorHAnsi"/>
+          <w:sz w:val="24"/>
+          <w:szCs w:val="24"/>
+        </w:rPr>
+        <w:t xml:space="preserve">for ex. for </w:t>
+      </w:r>
+      <w:r>
+        <w:rPr>
+          <w:rFonts w:eastAsia="Times New Roman" w:cstheme="minorHAnsi"/>
+          <w:sz w:val="24"/>
+          <w:szCs w:val="24"/>
+        </w:rPr>
+        <w:t>criminal and paternity tests).</w:t>
       </w:r>
     </w:p>
     <w:p>
@@ -2058,7 +2092,15 @@
           <w:sz w:val="24"/>
           <w:szCs w:val="24"/>
         </w:rPr>
-        <w:t xml:space="preserve">, restriction enzymes, cleave DNA at a specific nucleotide </w:t>
+        <w:t xml:space="preserve">; </w:t>
+      </w:r>
+      <w:r>
+        <w:rPr>
+          <w:rFonts w:eastAsia="Times New Roman" w:cstheme="minorHAnsi"/>
+          <w:sz w:val="24"/>
+          <w:szCs w:val="24"/>
+        </w:rPr>
+        <w:t xml:space="preserve">restriction enzymes, cleave DNA at a specific nucleotide </w:t>
       </w:r>
       <w:r>
         <w:rPr>
@@ -2637,7 +2679,23 @@
           <w:sz w:val="24"/>
           <w:szCs w:val="24"/>
         </w:rPr>
-        <w:t>is heated, hydrogen bonds cannot be maintained at temperature greater then 80</w:t>
+        <w:t>is heated, hydrogen bonds cannot be maintained at temperature greater th</w:t>
+      </w:r>
+      <w:r>
+        <w:rPr>
+          <w:rFonts w:eastAsia="Times New Roman" w:cstheme="minorHAnsi"/>
+          <w:sz w:val="24"/>
+          <w:szCs w:val="24"/>
+        </w:rPr>
+        <w:t>a</w:t>
+      </w:r>
+      <w:r>
+        <w:rPr>
+          <w:rFonts w:eastAsia="Times New Roman" w:cstheme="minorHAnsi"/>
+          <w:sz w:val="24"/>
+          <w:szCs w:val="24"/>
+        </w:rPr>
+        <w:t>n 80</w:t>
       </w:r>
       <w:r>
         <w:rPr>
@@ -2995,7 +3053,19 @@
         <w:rPr>
           <w:rFonts w:asciiTheme="minorHAnsi" w:hAnsiTheme="minorHAnsi" w:cstheme="minorHAnsi"/>
         </w:rPr>
-        <w:t xml:space="preserve">, as a result </w:t>
+        <w:t>, as a result</w:t>
+      </w:r>
+      <w:r>
+        <w:rPr>
+          <w:rFonts w:asciiTheme="minorHAnsi" w:hAnsiTheme="minorHAnsi" w:cstheme="minorHAnsi"/>
+        </w:rPr>
+        <w:t>,</w:t>
+      </w:r>
+      <w:r>
+        <w:rPr>
+          <w:rFonts w:asciiTheme="minorHAnsi" w:hAnsiTheme="minorHAnsi" w:cstheme="minorHAnsi"/>
+        </w:rPr>
+        <w:t xml:space="preserve"> </w:t>
       </w:r>
       <w:r>
         <w:rPr>

</xml_diff>